<commit_message>
small edits to body
</commit_message>
<xml_diff>
--- a/20190306certification.docx
+++ b/20190306certification.docx
@@ -146,14 +146,71 @@
           <w:bCs/>
           <w:color w:val="000000" w:themeColor="text1"/>
         </w:rPr>
-        <w:t xml:space="preserve"> of stringency</w:t>
-      </w:r>
-      <w:r>
-        <w:rPr>
-          <w:bCs/>
-          <w:color w:val="000000" w:themeColor="text1"/>
-        </w:rPr>
-        <w:t>—scope, prescriptiveness, and settings—and measure change in each over time</w:t>
+        <w:t xml:space="preserve"> of </w:t>
+      </w:r>
+      <w:ins w:id="3" w:author="DJL" w:date="2019-03-06T08:01:00Z">
+        <w:r>
+          <w:rPr>
+            <w:bCs/>
+            <w:color w:val="000000" w:themeColor="text1"/>
+          </w:rPr>
+          <w:t xml:space="preserve">regulatory </w:t>
+        </w:r>
+      </w:ins>
+      <w:r>
+        <w:rPr>
+          <w:bCs/>
+          <w:color w:val="000000" w:themeColor="text1"/>
+        </w:rPr>
+        <w:t>stringency</w:t>
+      </w:r>
+      <w:r>
+        <w:rPr>
+          <w:bCs/>
+          <w:color w:val="000000" w:themeColor="text1"/>
+        </w:rPr>
+        <w:t>—scope, prescriptiveness, and</w:t>
+      </w:r>
+      <w:ins w:id="4" w:author="DJL" w:date="2019-03-06T08:02:00Z">
+        <w:r>
+          <w:rPr>
+            <w:bCs/>
+            <w:color w:val="000000" w:themeColor="text1"/>
+          </w:rPr>
+          <w:t xml:space="preserve"> required</w:t>
+        </w:r>
+      </w:ins>
+      <w:r>
+        <w:rPr>
+          <w:bCs/>
+          <w:color w:val="000000" w:themeColor="text1"/>
+        </w:rPr>
+        <w:t xml:space="preserve"> </w:t>
+      </w:r>
+      <w:del w:id="5" w:author="DJL" w:date="2019-03-06T08:01:00Z">
+        <w:r>
+          <w:rPr>
+            <w:bCs/>
+            <w:color w:val="000000" w:themeColor="text1"/>
+          </w:rPr>
+          <w:delText>settings</w:delText>
+        </w:r>
+      </w:del>
+      <w:ins w:id="6" w:author="DJL" w:date="2019-03-06T08:01:00Z">
+        <w:r>
+          <w:rPr>
+            <w:bCs/>
+            <w:color w:val="000000" w:themeColor="text1"/>
+          </w:rPr>
+          <w:t>performance levels</w:t>
+        </w:r>
+      </w:ins>
+      <w:r>
+        <w:rPr>
+          <w:bCs/>
+          <w:color w:val="000000" w:themeColor="text1"/>
+        </w:rPr>
+        <w:t>—and measure change in each over time</w:t>
       </w:r>
       <w:r>
         <w:rPr>
@@ -358,6 +415,42 @@
         </w:rPr>
         <w:t xml:space="preserve"> </w:t>
       </w:r>
+      <w:ins w:id="7" w:author="DJL" w:date="2019-03-06T08:06:00Z">
+        <w:r>
+          <w:rPr>
+            <w:bCs/>
+            <w:color w:val="000000" w:themeColor="text1"/>
+          </w:rPr>
+          <w:t>These results show that theory testing is</w:t>
+        </w:r>
+      </w:ins>
+      <w:ins w:id="8" w:author="DJL" w:date="2019-03-06T08:07:00Z">
+        <w:r>
+          <w:rPr>
+            <w:bCs/>
+            <w:color w:val="000000" w:themeColor="text1"/>
+          </w:rPr>
+          <w:t xml:space="preserve"> </w:t>
+        </w:r>
+      </w:ins>
+      <w:ins w:id="9" w:author="DJL" w:date="2019-03-06T08:06:00Z">
+        <w:r>
+          <w:rPr>
+            <w:bCs/>
+            <w:color w:val="000000" w:themeColor="text1"/>
+          </w:rPr>
+          <w:t xml:space="preserve">impossible without </w:t>
+        </w:r>
+      </w:ins>
+      <w:ins w:id="10" w:author="DJL" w:date="2019-03-06T08:03:00Z">
+        <w:r>
+          <w:rPr>
+            <w:bCs/>
+            <w:color w:val="000000" w:themeColor="text1"/>
+          </w:rPr>
+          <w:t>disaggregating policy components.</w:t>
+        </w:r>
+      </w:ins>
     </w:p>
     <w:p>
       <w:pPr>
@@ -691,16 +784,46 @@
         <w:t xml:space="preserve">to </w:t>
       </w:r>
       <w:r>
-        <w:t>meet standards</w:t>
-      </w:r>
-      <w:r>
-        <w:t xml:space="preserve"> that</w:t>
-      </w:r>
-      <w:r>
-        <w:t xml:space="preserve"> are often more stringent than public regulations</w:t>
-      </w:r>
-      <w:r>
-        <w:t>. To do so, activists</w:t>
+        <w:t xml:space="preserve">meet </w:t>
+      </w:r>
+      <w:del w:id="11" w:author="DJL" w:date="2019-03-06T08:13:00Z">
+        <w:r>
+          <w:delText>standards</w:delText>
+        </w:r>
+        <w:r>
+          <w:delText xml:space="preserve"> that</w:delText>
+        </w:r>
+        <w:r>
+          <w:delText xml:space="preserve"> are </w:delText>
+        </w:r>
+      </w:del>
+      <w:del w:id="12" w:author="DJL" w:date="2019-03-06T08:12:00Z">
+        <w:r>
+          <w:delText xml:space="preserve">often </w:delText>
+        </w:r>
+      </w:del>
+      <w:r>
+        <w:t>more stringent</w:t>
+      </w:r>
+      <w:ins w:id="13" w:author="DJL" w:date="2019-03-06T08:13:00Z">
+        <w:r>
+          <w:t xml:space="preserve"> standards</w:t>
+        </w:r>
+      </w:ins>
+      <w:r>
+        <w:t xml:space="preserve"> than public regulations</w:t>
+      </w:r>
+      <w:ins w:id="14" w:author="DJL" w:date="2019-03-06T08:13:00Z">
+        <w:r>
+          <w:t xml:space="preserve"> require</w:t>
+        </w:r>
+      </w:ins>
+      <w:r>
+        <w:t xml:space="preserve">. To do so, </w:t>
+      </w:r>
+      <w:r>
+        <w:lastRenderedPageBreak/>
+        <w:t>activists</w:t>
       </w:r>
       <w:r>
         <w:t xml:space="preserve"> </w:t>
@@ -724,11 +847,7 @@
         <w:t>use</w:t>
       </w:r>
       <w:r>
-        <w:t xml:space="preserve"> </w:t>
-      </w:r>
-      <w:r>
-        <w:lastRenderedPageBreak/>
-        <w:t>pressure tactics like</w:t>
+        <w:t xml:space="preserve"> pressure tactics like</w:t>
       </w:r>
       <w:r>
         <w:t xml:space="preserve"> boycotts</w:t>
@@ -814,11 +933,21 @@
         <w:t xml:space="preserve"> </w:t>
       </w:r>
       <w:r>
-        <w:t>rather than state</w:t>
-      </w:r>
-      <w:r>
-        <w:t xml:space="preserve"> power</w:t>
-      </w:r>
+        <w:t xml:space="preserve">rather than </w:t>
+      </w:r>
+      <w:del w:id="15" w:author="DJL" w:date="2019-03-06T08:14:00Z">
+        <w:r>
+          <w:delText>state</w:delText>
+        </w:r>
+        <w:r>
+          <w:delText xml:space="preserve"> power</w:delText>
+        </w:r>
+      </w:del>
+      <w:ins w:id="16" w:author="DJL" w:date="2019-03-06T08:14:00Z">
+        <w:r>
+          <w:t>the state</w:t>
+        </w:r>
+      </w:ins>
       <w:r>
         <w:t xml:space="preserve"> </w:t>
       </w:r>
@@ -888,23 +1017,45 @@
         <w:t xml:space="preserve">resulting in </w:t>
       </w:r>
       <w:r>
-        <w:t xml:space="preserve">industry-backed alternative programs </w:t>
-      </w:r>
-      <w:r>
-        <w:t>emerging</w:t>
-      </w:r>
-      <w:r>
-        <w:t xml:space="preserve"> </w:t>
-      </w:r>
-      <w:r>
-        <w:t xml:space="preserve">to </w:t>
-      </w:r>
-      <w:r>
-        <w:t>compete</w:t>
-      </w:r>
-      <w:r>
-        <w:t xml:space="preserve"> for legitimacy</w:t>
-      </w:r>
+        <w:t>industry-backed alternative programs</w:t>
+      </w:r>
+      <w:del w:id="17" w:author="DJL" w:date="2019-03-06T08:16:00Z">
+        <w:r>
+          <w:delText xml:space="preserve"> </w:delText>
+        </w:r>
+      </w:del>
+      <w:ins w:id="18" w:author="DJL" w:date="2019-03-06T08:16:00Z">
+        <w:r>
+          <w:t xml:space="preserve"> that aim to meet consumer demands</w:t>
+        </w:r>
+      </w:ins>
+      <w:ins w:id="19" w:author="DJL" w:date="2019-03-06T08:18:00Z">
+        <w:r>
+          <w:t xml:space="preserve"> for “socially responsible” production</w:t>
+        </w:r>
+      </w:ins>
+      <w:ins w:id="20" w:author="DJL" w:date="2019-03-06T08:16:00Z">
+        <w:r>
+          <w:t xml:space="preserve"> at a lower cost to firms</w:t>
+        </w:r>
+      </w:ins>
+      <w:del w:id="21" w:author="DJL" w:date="2019-03-06T08:16:00Z">
+        <w:r>
+          <w:delText>emerging</w:delText>
+        </w:r>
+        <w:r>
+          <w:delText xml:space="preserve"> </w:delText>
+        </w:r>
+        <w:r>
+          <w:delText xml:space="preserve">to </w:delText>
+        </w:r>
+        <w:r>
+          <w:delText>compete</w:delText>
+        </w:r>
+        <w:r>
+          <w:delText xml:space="preserve"> for legitimacy</w:delText>
+        </w:r>
+      </w:del>
       <w:r>
         <w:t xml:space="preserve">. </w:t>
       </w:r>
@@ -1238,14 +1389,50 @@
           <w:color w:val="000000" w:themeColor="text1"/>
           <w:lang w:eastAsia="zh-CN"/>
         </w:rPr>
-        <w:t>patterns observed in public regulations, including a “</w:t>
-      </w:r>
+        <w:t xml:space="preserve">patterns observed in public regulations, </w:t>
+      </w:r>
+      <w:del w:id="22" w:author="DJL" w:date="2019-03-06T08:19:00Z">
+        <w:r>
+          <w:rPr>
+            <w:rFonts w:eastAsia="Times New Roman"/>
+            <w:color w:val="000000" w:themeColor="text1"/>
+            <w:lang w:eastAsia="zh-CN"/>
+          </w:rPr>
+          <w:delText xml:space="preserve">including </w:delText>
+        </w:r>
+      </w:del>
+      <w:ins w:id="23" w:author="DJL" w:date="2019-03-06T08:19:00Z">
+        <w:r>
+          <w:rPr>
+            <w:rFonts w:eastAsia="Times New Roman"/>
+            <w:color w:val="000000" w:themeColor="text1"/>
+            <w:lang w:eastAsia="zh-CN"/>
+          </w:rPr>
+          <w:t>such as</w:t>
+        </w:r>
+        <w:r>
+          <w:rPr>
+            <w:rFonts w:eastAsia="Times New Roman"/>
+            <w:color w:val="000000" w:themeColor="text1"/>
+            <w:lang w:eastAsia="zh-CN"/>
+          </w:rPr>
+          <w:t xml:space="preserve"> </w:t>
+        </w:r>
+      </w:ins>
       <w:r>
         <w:rPr>
           <w:rFonts w:eastAsia="Times New Roman"/>
           <w:color w:val="000000" w:themeColor="text1"/>
           <w:lang w:eastAsia="zh-CN"/>
         </w:rPr>
+        <w:t>a “</w:t>
+      </w:r>
+      <w:r>
+        <w:rPr>
+          <w:rFonts w:eastAsia="Times New Roman"/>
+          <w:color w:val="000000" w:themeColor="text1"/>
+          <w:lang w:eastAsia="zh-CN"/>
+        </w:rPr>
         <w:t>race to the bottom</w:t>
       </w:r>
       <w:r>
@@ -1368,30 +1555,32 @@
         </w:rPr>
         <w:t xml:space="preserve">more stringent </w:t>
       </w:r>
-      <w:r>
-        <w:rPr>
-          <w:rFonts w:eastAsia="Times New Roman"/>
-          <w:color w:val="000000" w:themeColor="text1"/>
-          <w:lang w:eastAsia="zh-CN"/>
-        </w:rPr>
-        <w:t xml:space="preserve">social or </w:t>
-      </w:r>
-      <w:r>
-        <w:rPr>
-          <w:rFonts w:eastAsia="Times New Roman"/>
-          <w:color w:val="000000" w:themeColor="text1"/>
-          <w:lang w:eastAsia="zh-CN"/>
-        </w:rPr>
-        <w:t>en</w:t>
-      </w:r>
-      <w:r>
-        <w:rPr>
-          <w:rFonts w:eastAsia="Times New Roman"/>
-          <w:color w:val="000000" w:themeColor="text1"/>
-          <w:lang w:eastAsia="zh-CN"/>
-        </w:rPr>
-        <w:t xml:space="preserve">vironmental </w:t>
-      </w:r>
+      <w:del w:id="24" w:author="DJL" w:date="2019-03-06T08:20:00Z">
+        <w:r>
+          <w:rPr>
+            <w:rFonts w:eastAsia="Times New Roman"/>
+            <w:color w:val="000000" w:themeColor="text1"/>
+            <w:lang w:eastAsia="zh-CN"/>
+          </w:rPr>
+          <w:delText xml:space="preserve">social or </w:delText>
+        </w:r>
+        <w:r>
+          <w:rPr>
+            <w:rFonts w:eastAsia="Times New Roman"/>
+            <w:color w:val="000000" w:themeColor="text1"/>
+            <w:lang w:eastAsia="zh-CN"/>
+          </w:rPr>
+          <w:delText>en</w:delText>
+        </w:r>
+        <w:r>
+          <w:rPr>
+            <w:rFonts w:eastAsia="Times New Roman"/>
+            <w:color w:val="000000" w:themeColor="text1"/>
+            <w:lang w:eastAsia="zh-CN"/>
+          </w:rPr>
+          <w:delText xml:space="preserve">vironmental </w:delText>
+        </w:r>
+      </w:del>
       <w:r>
         <w:rPr>
           <w:rFonts w:eastAsia="Times New Roman"/>
@@ -1503,14 +1692,50 @@
           <w:color w:val="000000" w:themeColor="text1"/>
           <w:lang w:eastAsia="zh-CN"/>
         </w:rPr>
-        <w:t xml:space="preserve">While great strides have been made on these questions, significant </w:t>
-      </w:r>
+        <w:t xml:space="preserve">While </w:t>
+      </w:r>
+      <w:ins w:id="25" w:author="DJL" w:date="2019-03-06T08:22:00Z">
+        <w:r>
+          <w:rPr>
+            <w:rFonts w:eastAsia="Times New Roman"/>
+            <w:color w:val="000000" w:themeColor="text1"/>
+            <w:lang w:eastAsia="zh-CN"/>
+          </w:rPr>
+          <w:t xml:space="preserve">scholars have made </w:t>
+        </w:r>
+      </w:ins>
       <w:r>
         <w:rPr>
           <w:rFonts w:eastAsia="Times New Roman"/>
           <w:color w:val="000000" w:themeColor="text1"/>
           <w:lang w:eastAsia="zh-CN"/>
         </w:rPr>
+        <w:t xml:space="preserve">great strides </w:t>
+      </w:r>
+      <w:del w:id="26" w:author="DJL" w:date="2019-03-06T08:22:00Z">
+        <w:r>
+          <w:rPr>
+            <w:rFonts w:eastAsia="Times New Roman"/>
+            <w:color w:val="000000" w:themeColor="text1"/>
+            <w:lang w:eastAsia="zh-CN"/>
+          </w:rPr>
+          <w:delText xml:space="preserve">have been made </w:delText>
+        </w:r>
+      </w:del>
+      <w:r>
+        <w:rPr>
+          <w:rFonts w:eastAsia="Times New Roman"/>
+          <w:color w:val="000000" w:themeColor="text1"/>
+          <w:lang w:eastAsia="zh-CN"/>
+        </w:rPr>
+        <w:t xml:space="preserve">on these questions, significant </w:t>
+      </w:r>
+      <w:r>
+        <w:rPr>
+          <w:rFonts w:eastAsia="Times New Roman"/>
+          <w:color w:val="000000" w:themeColor="text1"/>
+          <w:lang w:eastAsia="zh-CN"/>
+        </w:rPr>
         <w:t>challenges remain</w:t>
       </w:r>
       <w:r>
@@ -1519,8 +1744,38 @@
           <w:color w:val="000000" w:themeColor="text1"/>
           <w:lang w:eastAsia="zh-CN"/>
         </w:rPr>
-        <w:t xml:space="preserve"> because of </w:t>
-      </w:r>
+        <w:t xml:space="preserve"> because </w:t>
+      </w:r>
+      <w:ins w:id="27" w:author="DJL" w:date="2019-03-06T08:23:00Z">
+        <w:r>
+          <w:rPr>
+            <w:rFonts w:eastAsia="Times New Roman"/>
+            <w:color w:val="000000" w:themeColor="text1"/>
+            <w:lang w:eastAsia="zh-CN"/>
+          </w:rPr>
+          <w:t>the field has paid</w:t>
+        </w:r>
+      </w:ins>
+      <w:ins w:id="28" w:author="DJL" w:date="2019-03-06T08:21:00Z">
+        <w:r>
+          <w:rPr>
+            <w:rFonts w:eastAsia="Times New Roman"/>
+            <w:color w:val="000000" w:themeColor="text1"/>
+            <w:lang w:eastAsia="zh-CN"/>
+          </w:rPr>
+          <w:t xml:space="preserve"> </w:t>
+        </w:r>
+      </w:ins>
+      <w:del w:id="29" w:author="DJL" w:date="2019-03-06T08:21:00Z">
+        <w:r>
+          <w:rPr>
+            <w:rFonts w:eastAsia="Times New Roman"/>
+            <w:color w:val="000000" w:themeColor="text1"/>
+            <w:lang w:eastAsia="zh-CN"/>
+          </w:rPr>
+          <w:delText xml:space="preserve">of </w:delText>
+        </w:r>
+      </w:del>
       <w:r>
         <w:rPr>
           <w:rFonts w:eastAsia="Times New Roman"/>
@@ -1577,17 +1832,43 @@
         </w:rPr>
         <w:t xml:space="preserve"> </w:t>
       </w:r>
-      <w:r>
-        <w:rPr>
-          <w:color w:val="000000" w:themeColor="text1"/>
-        </w:rPr>
-        <w:t xml:space="preserve">Often, </w:t>
-      </w:r>
-      <w:r>
-        <w:rPr>
-          <w:color w:val="000000" w:themeColor="text1"/>
-        </w:rPr>
-        <w:t xml:space="preserve">scholars make </w:t>
+      <w:del w:id="30" w:author="DJL" w:date="2019-03-06T08:24:00Z">
+        <w:r>
+          <w:rPr>
+            <w:color w:val="000000" w:themeColor="text1"/>
+          </w:rPr>
+          <w:delText xml:space="preserve">Often, </w:delText>
+        </w:r>
+      </w:del>
+      <w:del w:id="31" w:author="DJL" w:date="2019-03-06T08:23:00Z">
+        <w:r>
+          <w:rPr>
+            <w:color w:val="000000" w:themeColor="text1"/>
+          </w:rPr>
+          <w:delText xml:space="preserve">scholars </w:delText>
+        </w:r>
+      </w:del>
+      <w:del w:id="32" w:author="DJL" w:date="2019-03-06T08:24:00Z">
+        <w:r>
+          <w:rPr>
+            <w:color w:val="000000" w:themeColor="text1"/>
+          </w:rPr>
+          <w:delText>make</w:delText>
+        </w:r>
+      </w:del>
+      <w:ins w:id="33" w:author="DJL" w:date="2019-03-06T08:24:00Z">
+        <w:r>
+          <w:rPr>
+            <w:color w:val="000000" w:themeColor="text1"/>
+          </w:rPr>
+          <w:t>Studies often rely on</w:t>
+        </w:r>
+      </w:ins>
+      <w:r>
+        <w:rPr>
+          <w:color w:val="000000" w:themeColor="text1"/>
+        </w:rPr>
+        <w:t xml:space="preserve"> </w:t>
       </w:r>
       <w:r>
         <w:rPr>
@@ -1643,24 +1924,54 @@
         </w:rPr>
         <w:t xml:space="preserve">, conversely, </w:t>
       </w:r>
-      <w:r>
-        <w:rPr>
-          <w:color w:val="000000" w:themeColor="text1"/>
-        </w:rPr>
-        <w:t>make conclusions based only</w:t>
-      </w:r>
-      <w:r>
-        <w:rPr>
-          <w:color w:val="000000" w:themeColor="text1"/>
-        </w:rPr>
-        <w:t xml:space="preserve"> on</w:t>
-      </w:r>
-      <w:r>
-        <w:rPr>
-          <w:color w:val="000000" w:themeColor="text1"/>
-        </w:rPr>
-        <w:t xml:space="preserve"> </w:t>
-      </w:r>
+      <w:del w:id="34" w:author="DJL" w:date="2019-03-06T08:24:00Z">
+        <w:r>
+          <w:rPr>
+            <w:color w:val="000000" w:themeColor="text1"/>
+          </w:rPr>
+          <w:delText xml:space="preserve">make conclusions </w:delText>
+        </w:r>
+      </w:del>
+      <w:r>
+        <w:rPr>
+          <w:color w:val="000000" w:themeColor="text1"/>
+        </w:rPr>
+        <w:t xml:space="preserve">based </w:t>
+      </w:r>
+      <w:del w:id="35" w:author="DJL" w:date="2019-03-06T08:24:00Z">
+        <w:r>
+          <w:rPr>
+            <w:color w:val="000000" w:themeColor="text1"/>
+          </w:rPr>
+          <w:delText>only</w:delText>
+        </w:r>
+        <w:r>
+          <w:rPr>
+            <w:color w:val="000000" w:themeColor="text1"/>
+          </w:rPr>
+          <w:delText xml:space="preserve"> </w:delText>
+        </w:r>
+      </w:del>
+      <w:r>
+        <w:rPr>
+          <w:color w:val="000000" w:themeColor="text1"/>
+        </w:rPr>
+        <w:t>on</w:t>
+      </w:r>
+      <w:r>
+        <w:rPr>
+          <w:color w:val="000000" w:themeColor="text1"/>
+        </w:rPr>
+        <w:t xml:space="preserve"> </w:t>
+      </w:r>
+      <w:ins w:id="36" w:author="DJL" w:date="2019-03-06T08:24:00Z">
+        <w:r>
+          <w:rPr>
+            <w:color w:val="000000" w:themeColor="text1"/>
+          </w:rPr>
+          <w:t xml:space="preserve">only </w:t>
+        </w:r>
+      </w:ins>
       <w:r>
         <w:rPr>
           <w:color w:val="000000" w:themeColor="text1"/>
@@ -1747,6 +2058,7 @@
           <w:color w:val="000000" w:themeColor="text1"/>
           <w:lang w:eastAsia="zh-CN"/>
         </w:rPr>
+        <w:lastRenderedPageBreak/>
         <w:t xml:space="preserve">seemingly </w:t>
       </w:r>
       <w:r>
@@ -1867,7 +2179,7 @@
           <w:color w:val="000000" w:themeColor="text1"/>
           <w:lang w:eastAsia="zh-CN"/>
         </w:rPr>
-        <w:t xml:space="preserve">The lack of common measures of </w:t>
+        <w:t xml:space="preserve">The lack of common measures of stringency also fuels public debates over which </w:t>
       </w:r>
       <w:r>
         <w:rPr>
@@ -1875,8 +2187,7 @@
           <w:color w:val="000000" w:themeColor="text1"/>
           <w:lang w:eastAsia="zh-CN"/>
         </w:rPr>
-        <w:lastRenderedPageBreak/>
-        <w:t xml:space="preserve">stringency also fuels public debates over which </w:t>
+        <w:t>programs</w:t>
       </w:r>
       <w:r>
         <w:rPr>
@@ -1884,7 +2195,7 @@
           <w:color w:val="000000" w:themeColor="text1"/>
           <w:lang w:eastAsia="zh-CN"/>
         </w:rPr>
-        <w:t>programs</w:t>
+        <w:t>, if any</w:t>
       </w:r>
       <w:r>
         <w:rPr>
@@ -1892,7 +2203,7 @@
           <w:color w:val="000000" w:themeColor="text1"/>
           <w:lang w:eastAsia="zh-CN"/>
         </w:rPr>
-        <w:t>, if any</w:t>
+        <w:t>,</w:t>
       </w:r>
       <w:r>
         <w:rPr>
@@ -1900,7 +2211,7 @@
           <w:color w:val="000000" w:themeColor="text1"/>
           <w:lang w:eastAsia="zh-CN"/>
         </w:rPr>
-        <w:t>,</w:t>
+        <w:t xml:space="preserve"> might advance various </w:t>
       </w:r>
       <w:r>
         <w:rPr>
@@ -1908,7 +2219,7 @@
           <w:color w:val="000000" w:themeColor="text1"/>
           <w:lang w:eastAsia="zh-CN"/>
         </w:rPr>
-        <w:t xml:space="preserve"> might advance various </w:t>
+        <w:t xml:space="preserve">social and ecological </w:t>
       </w:r>
       <w:r>
         <w:rPr>
@@ -1916,28 +2227,30 @@
           <w:color w:val="000000" w:themeColor="text1"/>
           <w:lang w:eastAsia="zh-CN"/>
         </w:rPr>
-        <w:t xml:space="preserve">social and ecological </w:t>
-      </w:r>
-      <w:r>
-        <w:rPr>
-          <w:rFonts w:eastAsia="Times New Roman"/>
-          <w:color w:val="000000" w:themeColor="text1"/>
-          <w:lang w:eastAsia="zh-CN"/>
-        </w:rPr>
         <w:t xml:space="preserve">goals. </w:t>
       </w:r>
-      <w:r>
-        <w:rPr>
-          <w:color w:val="000000" w:themeColor="text1"/>
-        </w:rPr>
-        <w:t>Indeed,</w:t>
-      </w:r>
-      <w:r>
-        <w:rPr>
-          <w:color w:val="000000" w:themeColor="text1"/>
-        </w:rPr>
-        <w:t xml:space="preserve"> m</w:t>
-      </w:r>
+      <w:ins w:id="37" w:author="DJL" w:date="2019-03-06T08:25:00Z">
+        <w:r>
+          <w:rPr>
+            <w:color w:val="000000" w:themeColor="text1"/>
+          </w:rPr>
+          <w:t>M</w:t>
+        </w:r>
+      </w:ins>
+      <w:del w:id="38" w:author="DJL" w:date="2019-03-06T08:25:00Z">
+        <w:r>
+          <w:rPr>
+            <w:color w:val="000000" w:themeColor="text1"/>
+          </w:rPr>
+          <w:delText>Indeed,</w:delText>
+        </w:r>
+        <w:r>
+          <w:rPr>
+            <w:color w:val="000000" w:themeColor="text1"/>
+          </w:rPr>
+          <w:delText xml:space="preserve"> m</w:delText>
+        </w:r>
+      </w:del>
       <w:r>
         <w:rPr>
           <w:color w:val="000000" w:themeColor="text1"/>
@@ -2097,7 +2410,29 @@
         <w:rPr>
           <w:color w:val="000000" w:themeColor="text1"/>
         </w:rPr>
-        <w:t xml:space="preserve">. A rich public policy scholarship has emerged to address the challenge of disaggregating </w:t>
+        <w:t xml:space="preserve">. </w:t>
+      </w:r>
+      <w:ins w:id="39" w:author="DJL" w:date="2019-03-06T08:26:00Z">
+        <w:r>
+          <w:rPr>
+            <w:color w:val="000000" w:themeColor="text1"/>
+          </w:rPr>
+          <w:t>While a</w:t>
+        </w:r>
+      </w:ins>
+      <w:del w:id="40" w:author="DJL" w:date="2019-03-06T08:26:00Z">
+        <w:r>
+          <w:rPr>
+            <w:color w:val="000000" w:themeColor="text1"/>
+          </w:rPr>
+          <w:delText>A</w:delText>
+        </w:r>
+      </w:del>
+      <w:r>
+        <w:rPr>
+          <w:color w:val="000000" w:themeColor="text1"/>
+        </w:rPr>
+        <w:t xml:space="preserve"> rich public policy scholarship has emerged to address the challenge of disaggregating </w:t>
       </w:r>
       <w:r>
         <w:rPr>
@@ -2148,12 +2483,78 @@
         </w:rPr>
         <w:fldChar w:fldCharType="end"/>
       </w:r>
-      <w:r>
-        <w:rPr>
-          <w:color w:val="000000" w:themeColor="text1"/>
-        </w:rPr>
-        <w:t xml:space="preserve">. </w:t>
-      </w:r>
+      <w:ins w:id="41" w:author="DJL" w:date="2019-03-06T08:26:00Z">
+        <w:r>
+          <w:rPr>
+            <w:color w:val="000000" w:themeColor="text1"/>
+          </w:rPr>
+          <w:t xml:space="preserve">, </w:t>
+        </w:r>
+      </w:ins>
+      <w:ins w:id="42" w:author="DJL" w:date="2019-03-06T08:30:00Z">
+        <w:r>
+          <w:rPr>
+            <w:color w:val="000000" w:themeColor="text1"/>
+          </w:rPr>
+          <w:t xml:space="preserve">concepts of </w:t>
+        </w:r>
+      </w:ins>
+      <w:ins w:id="43" w:author="DJL" w:date="2019-03-06T08:29:00Z">
+        <w:r>
+          <w:rPr>
+            <w:color w:val="000000" w:themeColor="text1"/>
+          </w:rPr>
+          <w:t>policy change are</w:t>
+        </w:r>
+      </w:ins>
+      <w:ins w:id="44" w:author="DJL" w:date="2019-03-06T08:30:00Z">
+        <w:r>
+          <w:rPr>
+            <w:color w:val="000000" w:themeColor="text1"/>
+          </w:rPr>
+          <w:t xml:space="preserve"> less well-developed</w:t>
+        </w:r>
+      </w:ins>
+      <w:ins w:id="45" w:author="DJL" w:date="2019-03-06T08:29:00Z">
+        <w:r>
+          <w:rPr>
+            <w:color w:val="000000" w:themeColor="text1"/>
+          </w:rPr>
+          <w:t xml:space="preserve"> </w:t>
+        </w:r>
+      </w:ins>
+      <w:ins w:id="46" w:author="DJL" w:date="2019-03-06T08:26:00Z">
+        <w:r>
+          <w:rPr>
+            <w:color w:val="000000" w:themeColor="text1"/>
+          </w:rPr>
+          <w:t xml:space="preserve">private governance </w:t>
+        </w:r>
+      </w:ins>
+      <w:ins w:id="47" w:author="DJL" w:date="2019-03-06T08:30:00Z">
+        <w:r>
+          <w:rPr>
+            <w:color w:val="000000" w:themeColor="text1"/>
+          </w:rPr>
+          <w:t>scholarship</w:t>
+        </w:r>
+      </w:ins>
+      <w:ins w:id="48" w:author="DJL" w:date="2019-03-06T08:26:00Z">
+        <w:r>
+          <w:rPr>
+            <w:color w:val="000000" w:themeColor="text1"/>
+          </w:rPr>
+          <w:t>.</w:t>
+        </w:r>
+      </w:ins>
+      <w:del w:id="49" w:author="DJL" w:date="2019-03-06T08:26:00Z">
+        <w:r>
+          <w:rPr>
+            <w:color w:val="000000" w:themeColor="text1"/>
+          </w:rPr>
+          <w:delText xml:space="preserve">. </w:delText>
+        </w:r>
+      </w:del>
     </w:p>
     <w:p>
       <w:pPr>
@@ -2739,7 +3140,29 @@
           <w:iCs/>
           <w:color w:val="000000" w:themeColor="text1"/>
         </w:rPr>
-        <w:t>direction of change</w:t>
+        <w:t xml:space="preserve">direction of </w:t>
+      </w:r>
+      <w:ins w:id="50" w:author="DJL" w:date="2019-03-06T08:32:00Z">
+        <w:r>
+          <w:rPr>
+            <w:b/>
+            <w:bCs/>
+            <w:i/>
+            <w:iCs/>
+            <w:color w:val="000000" w:themeColor="text1"/>
+          </w:rPr>
+          <w:t xml:space="preserve">policy </w:t>
+        </w:r>
+      </w:ins>
+      <w:r>
+        <w:rPr>
+          <w:b/>
+          <w:bCs/>
+          <w:i/>
+          <w:iCs/>
+          <w:color w:val="000000" w:themeColor="text1"/>
+        </w:rPr>
+        <w:t>change</w:t>
       </w:r>
       <w:r>
         <w:rPr>
@@ -2917,11 +3340,7 @@
         <w:t>and</w:t>
       </w:r>
       <w:r>
-        <w:t xml:space="preserve"> find empirical support </w:t>
-      </w:r>
-      <w:r>
-        <w:lastRenderedPageBreak/>
-        <w:t>for</w:t>
+        <w:t xml:space="preserve"> find empirical support for</w:t>
       </w:r>
       <w:r>
         <w:t>—</w:t>
@@ -3550,18 +3969,20 @@
       <w:r>
         <w:t>.</w:t>
       </w:r>
-      <w:r>
-        <w:rPr>
-          <w:rStyle w:val="EndnoteReference"/>
-        </w:rPr>
-        <w:endnoteReference w:id="2"/>
-      </w:r>
-      <w:r>
-        <w:t xml:space="preserve"> </w:t>
-      </w:r>
-      <w:r>
-        <w:t xml:space="preserve"> </w:t>
-      </w:r>
+      <w:del w:id="51" w:author="DJL" w:date="2019-03-06T08:38:00Z">
+        <w:r>
+          <w:rPr>
+            <w:rStyle w:val="EndnoteReference"/>
+          </w:rPr>
+          <w:endnoteReference w:id="2"/>
+        </w:r>
+        <w:r>
+          <w:delText xml:space="preserve"> </w:delText>
+        </w:r>
+        <w:r>
+          <w:delText xml:space="preserve"> </w:delText>
+        </w:r>
+      </w:del>
     </w:p>
     <w:p>
       <w:pPr>
@@ -3618,11 +4039,7 @@
         <w:t xml:space="preserve"> of private governance </w:t>
       </w:r>
       <w:r>
-        <w:t xml:space="preserve">and often </w:t>
-      </w:r>
-      <w:r>
-        <w:lastRenderedPageBreak/>
-        <w:t xml:space="preserve">highly polarized efforts among competing programs to achieve, or maintain, </w:t>
+        <w:t xml:space="preserve">and often highly polarized efforts among competing programs to achieve, or maintain, </w:t>
       </w:r>
       <w:r>
         <w:t>rulemaking</w:t>
@@ -3630,13 +4047,15 @@
       <w:r>
         <w:t xml:space="preserve"> authority.</w:t>
       </w:r>
-      <w:r>
-        <w:rPr>
-          <w:rStyle w:val="EndnoteReference"/>
-          <w:color w:val="000000" w:themeColor="text1"/>
-        </w:rPr>
-        <w:endnoteReference w:id="3"/>
-      </w:r>
+      <w:del w:id="54" w:author="DJL" w:date="2019-03-06T08:39:00Z">
+        <w:r>
+          <w:rPr>
+            <w:rStyle w:val="EndnoteReference"/>
+            <w:color w:val="000000" w:themeColor="text1"/>
+          </w:rPr>
+          <w:endnoteReference w:id="3"/>
+        </w:r>
+      </w:del>
       <w:r>
         <w:t xml:space="preserve"> </w:t>
       </w:r>
@@ -3662,13 +4081,35 @@
         <w:rPr>
           <w:color w:val="000000" w:themeColor="text1"/>
         </w:rPr>
-        <w:t xml:space="preserve"> new</w:t>
-      </w:r>
-      <w:r>
-        <w:rPr>
-          <w:color w:val="000000" w:themeColor="text1"/>
-        </w:rPr>
-        <w:t xml:space="preserve"> puzzle that </w:t>
+        <w:t xml:space="preserve"> </w:t>
+      </w:r>
+      <w:del w:id="57" w:author="DJL" w:date="2019-03-06T08:40:00Z">
+        <w:r>
+          <w:rPr>
+            <w:color w:val="000000" w:themeColor="text1"/>
+          </w:rPr>
+          <w:delText>new</w:delText>
+        </w:r>
+        <w:r>
+          <w:rPr>
+            <w:color w:val="000000" w:themeColor="text1"/>
+          </w:rPr>
+          <w:delText xml:space="preserve"> puzzle</w:delText>
+        </w:r>
+      </w:del>
+      <w:ins w:id="58" w:author="DJL" w:date="2019-03-06T08:40:00Z">
+        <w:r>
+          <w:rPr>
+            <w:color w:val="000000" w:themeColor="text1"/>
+          </w:rPr>
+          <w:t>pattern</w:t>
+        </w:r>
+      </w:ins>
+      <w:r>
+        <w:rPr>
+          <w:color w:val="000000" w:themeColor="text1"/>
+        </w:rPr>
+        <w:t xml:space="preserve"> that </w:t>
       </w:r>
       <w:r>
         <w:rPr>
@@ -3784,12 +4225,14 @@
         </w:rPr>
         <w:t xml:space="preserve"> on prescriptiveness</w:t>
       </w:r>
-      <w:r>
-        <w:rPr>
-          <w:color w:val="000000" w:themeColor="text1"/>
-        </w:rPr>
-        <w:t xml:space="preserve"> between 2008 and 2016</w:t>
-      </w:r>
+      <w:del w:id="59" w:author="DJL" w:date="2019-03-06T08:41:00Z">
+        <w:r>
+          <w:rPr>
+            <w:color w:val="000000" w:themeColor="text1"/>
+          </w:rPr>
+          <w:delText xml:space="preserve"> between 2008 and 2016</w:delText>
+        </w:r>
+      </w:del>
       <w:r>
         <w:rPr>
           <w:color w:val="000000" w:themeColor="text1"/>
@@ -3974,19 +4417,47 @@
         <w:rPr>
           <w:color w:val="000000" w:themeColor="text1"/>
         </w:rPr>
-        <w:t xml:space="preserve">we are </w:t>
-      </w:r>
-      <w:r>
-        <w:rPr>
-          <w:color w:val="000000" w:themeColor="text1"/>
-        </w:rPr>
-        <w:t xml:space="preserve">also </w:t>
-      </w:r>
-      <w:r>
-        <w:rPr>
-          <w:color w:val="000000" w:themeColor="text1"/>
-        </w:rPr>
-        <w:t xml:space="preserve">able to reflect on </w:t>
+        <w:t>we</w:t>
+      </w:r>
+      <w:del w:id="60" w:author="DJL" w:date="2019-03-06T08:42:00Z">
+        <w:r>
+          <w:rPr>
+            <w:color w:val="000000" w:themeColor="text1"/>
+          </w:rPr>
+          <w:delText xml:space="preserve"> are</w:delText>
+        </w:r>
+      </w:del>
+      <w:r>
+        <w:rPr>
+          <w:color w:val="000000" w:themeColor="text1"/>
+        </w:rPr>
+        <w:t xml:space="preserve"> </w:t>
+      </w:r>
+      <w:r>
+        <w:rPr>
+          <w:color w:val="000000" w:themeColor="text1"/>
+        </w:rPr>
+        <w:t>also</w:t>
+      </w:r>
+      <w:del w:id="61" w:author="DJL" w:date="2019-03-06T08:42:00Z">
+        <w:r>
+          <w:rPr>
+            <w:color w:val="000000" w:themeColor="text1"/>
+          </w:rPr>
+          <w:delText xml:space="preserve"> </w:delText>
+        </w:r>
+        <w:r>
+          <w:rPr>
+            <w:color w:val="000000" w:themeColor="text1"/>
+          </w:rPr>
+          <w:delText>able to</w:delText>
+        </w:r>
+      </w:del>
+      <w:r>
+        <w:rPr>
+          <w:color w:val="000000" w:themeColor="text1"/>
+        </w:rPr>
+        <w:t xml:space="preserve"> reflect on </w:t>
       </w:r>
       <w:r>
         <w:rPr>
@@ -4064,13 +4535,57 @@
         <w:rPr>
           <w:color w:val="000000" w:themeColor="text1"/>
         </w:rPr>
-        <w:t xml:space="preserve"> (ecological issues for the activist-backed program and industry capacity issues for the industry-backed program)</w:t>
-      </w:r>
-      <w:r>
-        <w:rPr>
-          <w:color w:val="000000" w:themeColor="text1"/>
-        </w:rPr>
-        <w:t xml:space="preserve">, but </w:t>
+        <w:t xml:space="preserve"> (ecological issues for the activist-backed program and </w:t>
+      </w:r>
+      <w:del w:id="62" w:author="DJL" w:date="2019-03-06T08:42:00Z">
+        <w:r>
+          <w:rPr>
+            <w:color w:val="000000" w:themeColor="text1"/>
+          </w:rPr>
+          <w:delText xml:space="preserve">industry </w:delText>
+        </w:r>
+      </w:del>
+      <w:ins w:id="63" w:author="DJL" w:date="2019-03-06T08:42:00Z">
+        <w:r>
+          <w:rPr>
+            <w:color w:val="000000" w:themeColor="text1"/>
+          </w:rPr>
+          <w:t>forestry-sector</w:t>
+        </w:r>
+        <w:r>
+          <w:rPr>
+            <w:color w:val="000000" w:themeColor="text1"/>
+          </w:rPr>
+          <w:t xml:space="preserve"> </w:t>
+        </w:r>
+      </w:ins>
+      <w:r>
+        <w:rPr>
+          <w:color w:val="000000" w:themeColor="text1"/>
+        </w:rPr>
+        <w:t>capacity issues for the industry-backed program)</w:t>
+      </w:r>
+      <w:ins w:id="64" w:author="DJL" w:date="2019-03-06T08:43:00Z">
+        <w:r>
+          <w:rPr>
+            <w:color w:val="000000" w:themeColor="text1"/>
+          </w:rPr>
+          <w:t>. B</w:t>
+        </w:r>
+      </w:ins>
+      <w:del w:id="65" w:author="DJL" w:date="2019-03-06T08:43:00Z">
+        <w:r>
+          <w:rPr>
+            <w:color w:val="000000" w:themeColor="text1"/>
+          </w:rPr>
+          <w:delText>, b</w:delText>
+        </w:r>
+      </w:del>
+      <w:r>
+        <w:rPr>
+          <w:color w:val="000000" w:themeColor="text1"/>
+        </w:rPr>
+        <w:t xml:space="preserve">ut </w:t>
       </w:r>
       <w:r>
         <w:rPr>
@@ -4507,6 +5022,7 @@
         <w:rPr>
           <w:color w:val="000000" w:themeColor="text1"/>
         </w:rPr>
+        <w:lastRenderedPageBreak/>
         <w:t>explanatory</w:t>
       </w:r>
       <w:r>
@@ -4539,23 +5055,45 @@
         </w:rPr>
         <w:t xml:space="preserve"> which </w:t>
       </w:r>
-      <w:r>
-        <w:rPr>
-          <w:color w:val="000000" w:themeColor="text1"/>
-        </w:rPr>
-        <w:t xml:space="preserve">market </w:t>
-      </w:r>
-      <w:r>
-        <w:rPr>
-          <w:color w:val="000000" w:themeColor="text1"/>
-        </w:rPr>
-        <w:t>forces</w:t>
-      </w:r>
-      <w:r>
-        <w:rPr>
-          <w:color w:val="000000" w:themeColor="text1"/>
-        </w:rPr>
-        <w:t xml:space="preserve">, activist campaigns, and competition among </w:t>
+      <w:del w:id="66" w:author="DJL" w:date="2019-03-06T08:46:00Z">
+        <w:r>
+          <w:rPr>
+            <w:color w:val="000000" w:themeColor="text1"/>
+          </w:rPr>
+          <w:delText xml:space="preserve">market </w:delText>
+        </w:r>
+        <w:r>
+          <w:rPr>
+            <w:color w:val="000000" w:themeColor="text1"/>
+          </w:rPr>
+          <w:delText>forces</w:delText>
+        </w:r>
+        <w:r>
+          <w:rPr>
+            <w:color w:val="000000" w:themeColor="text1"/>
+          </w:rPr>
+          <w:delText xml:space="preserve">, </w:delText>
+        </w:r>
+      </w:del>
+      <w:r>
+        <w:rPr>
+          <w:color w:val="000000" w:themeColor="text1"/>
+        </w:rPr>
+        <w:t>activist campaigns,</w:t>
+      </w:r>
+      <w:ins w:id="67" w:author="DJL" w:date="2019-03-06T08:46:00Z">
+        <w:r>
+          <w:rPr>
+            <w:color w:val="000000" w:themeColor="text1"/>
+          </w:rPr>
+          <w:t xml:space="preserve"> market forces,</w:t>
+        </w:r>
+      </w:ins>
+      <w:r>
+        <w:rPr>
+          <w:color w:val="000000" w:themeColor="text1"/>
+        </w:rPr>
+        <w:t xml:space="preserve"> and competition among </w:t>
       </w:r>
       <w:r>
         <w:rPr>
@@ -4585,14 +5123,7 @@
         <w:rPr>
           <w:color w:val="000000" w:themeColor="text1"/>
         </w:rPr>
-        <w:t xml:space="preserve">propositions </w:t>
-      </w:r>
-      <w:r>
-        <w:rPr>
-          <w:color w:val="000000" w:themeColor="text1"/>
-        </w:rPr>
-        <w:lastRenderedPageBreak/>
-        <w:t xml:space="preserve">about </w:t>
+        <w:t xml:space="preserve">propositions about </w:t>
       </w:r>
       <w:r>
         <w:rPr>
@@ -4610,8 +5141,32 @@
         <w:rPr>
           <w:color w:val="000000" w:themeColor="text1"/>
         </w:rPr>
-        <w:t xml:space="preserve"> market adoption, activist support, </w:t>
-      </w:r>
+        <w:t xml:space="preserve"> </w:t>
+      </w:r>
+      <w:del w:id="68" w:author="DJL" w:date="2019-03-06T08:46:00Z">
+        <w:r>
+          <w:rPr>
+            <w:color w:val="000000" w:themeColor="text1"/>
+          </w:rPr>
+          <w:delText xml:space="preserve">market adoption, </w:delText>
+        </w:r>
+      </w:del>
+      <w:r>
+        <w:rPr>
+          <w:color w:val="000000" w:themeColor="text1"/>
+        </w:rPr>
+        <w:t xml:space="preserve">activist support, </w:t>
+      </w:r>
+      <w:ins w:id="69" w:author="DJL" w:date="2019-03-06T08:46:00Z">
+        <w:r>
+          <w:rPr>
+            <w:color w:val="000000" w:themeColor="text1"/>
+          </w:rPr>
+          <w:t xml:space="preserve">market adoption, </w:t>
+        </w:r>
+      </w:ins>
+      <w:bookmarkStart w:id="70" w:name="_GoBack"/>
+      <w:bookmarkEnd w:id="70"/>
       <w:r>
         <w:rPr>
           <w:color w:val="000000" w:themeColor="text1"/>
@@ -5455,7 +6010,14 @@
         <w:rPr>
           <w:color w:val="000000" w:themeColor="text1"/>
         </w:rPr>
-        <w:t xml:space="preserve"> Even activist-backed programs that establish stringent requirements on one issue at one point in time may not do so on other issues and at </w:t>
+        <w:t xml:space="preserve"> Even activist-backed programs that establish stringent requirements on one issue at one point in time may not </w:t>
+      </w:r>
+      <w:r>
+        <w:rPr>
+          <w:color w:val="000000" w:themeColor="text1"/>
+        </w:rPr>
+        <w:lastRenderedPageBreak/>
+        <w:t xml:space="preserve">do so on other issues and at </w:t>
       </w:r>
       <w:r>
         <w:rPr>
@@ -5531,7 +6093,6 @@
         <w:rPr>
           <w:color w:val="000000" w:themeColor="text1"/>
         </w:rPr>
-        <w:lastRenderedPageBreak/>
         <w:t>otherwise stringent private regulations</w:t>
       </w:r>
       <w:r>
@@ -6185,7 +6746,7 @@
         </w:rPr>
         <w:fldChar w:fldCharType="end"/>
       </w:r>
-      <w:bookmarkStart w:id="3" w:name="bbib65"/>
+      <w:bookmarkStart w:id="71" w:name="bbib65"/>
       <w:r>
         <w:rPr>
           <w:color w:val="000000" w:themeColor="text1"/>
@@ -6204,9 +6765,16 @@
         <w:rPr>
           <w:color w:val="000000" w:themeColor="text1"/>
         </w:rPr>
-        <w:t>, 2000</w:t>
-      </w:r>
-      <w:bookmarkEnd w:id="3"/>
+        <w:t xml:space="preserve">, </w:t>
+      </w:r>
+      <w:r>
+        <w:rPr>
+          <w:color w:val="000000" w:themeColor="text1"/>
+        </w:rPr>
+        <w:lastRenderedPageBreak/>
+        <w:t>2000</w:t>
+      </w:r>
+      <w:bookmarkEnd w:id="71"/>
       <w:r>
         <w:rPr>
           <w:color w:val="000000" w:themeColor="text1"/>
@@ -6302,14 +6870,7 @@
         <w:rPr>
           <w:color w:val="000000" w:themeColor="text1"/>
         </w:rPr>
-        <w:t xml:space="preserve"> a </w:t>
-      </w:r>
-      <w:r>
-        <w:rPr>
-          <w:color w:val="000000" w:themeColor="text1"/>
-        </w:rPr>
-        <w:lastRenderedPageBreak/>
-        <w:t>joint result of bargaining between</w:t>
+        <w:t xml:space="preserve"> a joint result of bargaining between</w:t>
       </w:r>
       <w:r>
         <w:rPr>
@@ -7135,7 +7696,15 @@
           <w:noProof/>
           <w:color w:val="000000" w:themeColor="text1"/>
         </w:rPr>
-        <w:t>(Overdevest, 2005, 2010)</w:t>
+        <w:t xml:space="preserve">(Overdevest, 2005, </w:t>
+      </w:r>
+      <w:r>
+        <w:rPr>
+          <w:noProof/>
+          <w:color w:val="000000" w:themeColor="text1"/>
+        </w:rPr>
+        <w:lastRenderedPageBreak/>
+        <w:t>2010)</w:t>
       </w:r>
       <w:r>
         <w:rPr>
@@ -7237,7 +7806,6 @@
         <w:rPr>
           <w:color w:val="000000" w:themeColor="text1"/>
         </w:rPr>
-        <w:lastRenderedPageBreak/>
         <w:fldChar w:fldCharType="begin" w:fldLock="1"/>
       </w:r>
       <w:r>
@@ -8140,7 +8708,7 @@
         </w:rPr>
         <w:t xml:space="preserve"> due to differences in measurement</w:t>
       </w:r>
-      <w:ins w:id="4" w:author="DJL" w:date="2019-03-06T05:20:00Z">
+      <w:ins w:id="72" w:author="DJL" w:date="2019-03-06T05:20:00Z">
         <w:r>
           <w:rPr>
             <w:color w:val="000000" w:themeColor="text1"/>
@@ -8148,7 +8716,7 @@
           <w:t>;</w:t>
         </w:r>
       </w:ins>
-      <w:del w:id="5" w:author="DJL" w:date="2019-03-06T05:20:00Z">
+      <w:del w:id="73" w:author="DJL" w:date="2019-03-06T05:20:00Z">
         <w:r>
           <w:rPr>
             <w:color w:val="000000" w:themeColor="text1"/>
@@ -8192,7 +8760,14 @@
         <w:rPr>
           <w:color w:val="000000" w:themeColor="text1"/>
         </w:rPr>
-        <w:t xml:space="preserve"> rather than “best practices.”</w:t>
+        <w:t xml:space="preserve"> rather than </w:t>
+      </w:r>
+      <w:r>
+        <w:rPr>
+          <w:color w:val="000000" w:themeColor="text1"/>
+        </w:rPr>
+        <w:lastRenderedPageBreak/>
+        <w:t>“best practices.”</w:t>
       </w:r>
       <w:r>
         <w:rPr>
@@ -9334,7 +9909,14 @@
         <w:rPr>
           <w:color w:val="000000" w:themeColor="text1"/>
         </w:rPr>
-        <w:t>Table 1</w:t>
+        <w:t xml:space="preserve">Table </w:t>
+      </w:r>
+      <w:r>
+        <w:rPr>
+          <w:color w:val="000000" w:themeColor="text1"/>
+        </w:rPr>
+        <w:lastRenderedPageBreak/>
+        <w:t>1</w:t>
       </w:r>
       <w:r>
         <w:rPr>
@@ -10387,7 +10969,15 @@
           <w:rFonts w:eastAsia="Times New Roman"/>
           <w:color w:val="000000" w:themeColor="text1"/>
         </w:rPr>
-        <w:t>private regulations</w:t>
+        <w:t xml:space="preserve">private </w:t>
+      </w:r>
+      <w:r>
+        <w:rPr>
+          <w:rFonts w:eastAsia="Times New Roman"/>
+          <w:color w:val="000000" w:themeColor="text1"/>
+        </w:rPr>
+        <w:lastRenderedPageBreak/>
+        <w:t>regulations</w:t>
       </w:r>
       <w:r>
         <w:rPr>
@@ -10443,15 +11033,7 @@
           <w:rFonts w:eastAsia="Times New Roman"/>
           <w:color w:val="000000" w:themeColor="text1"/>
         </w:rPr>
-        <w:t xml:space="preserve">two substantive requirements on firm behavior (public reporting and stakeholder </w:t>
-      </w:r>
-      <w:r>
-        <w:rPr>
-          <w:rFonts w:eastAsia="Times New Roman"/>
-          <w:color w:val="000000" w:themeColor="text1"/>
-        </w:rPr>
-        <w:lastRenderedPageBreak/>
-        <w:t xml:space="preserve">consultation), </w:t>
+        <w:t xml:space="preserve">two substantive requirements on firm behavior (public reporting and stakeholder consultation), </w:t>
       </w:r>
       <w:r>
         <w:rPr>
@@ -11505,6 +12087,7 @@
           <w:rFonts w:eastAsia="Times New Roman"/>
           <w:color w:val="000000" w:themeColor="text1"/>
         </w:rPr>
+        <w:lastRenderedPageBreak/>
         <w:t xml:space="preserve">slightly converged in scope but </w:t>
       </w:r>
       <w:r>
@@ -12341,6 +12924,7 @@
           <w:rFonts w:eastAsia="Times New Roman"/>
           <w:color w:val="000000" w:themeColor="text1"/>
         </w:rPr>
+        <w:lastRenderedPageBreak/>
         <w:t xml:space="preserve">We </w:t>
       </w:r>
       <w:r>
@@ -12460,15 +13044,7 @@
           <w:rFonts w:eastAsia="Times New Roman"/>
           <w:color w:val="000000" w:themeColor="text1"/>
         </w:rPr>
-        <w:t xml:space="preserve"> types </w:t>
-      </w:r>
-      <w:r>
-        <w:rPr>
-          <w:rFonts w:eastAsia="Times New Roman"/>
-          <w:color w:val="000000" w:themeColor="text1"/>
-        </w:rPr>
-        <w:lastRenderedPageBreak/>
-        <w:t>of requirements</w:t>
+        <w:t xml:space="preserve"> types of requirements</w:t>
       </w:r>
       <w:r>
         <w:rPr>
@@ -12987,7 +13563,14 @@
         <w:rPr>
           <w:color w:val="000000" w:themeColor="text1"/>
         </w:rPr>
-        <w:t xml:space="preserve"> et al. 2004; Fischer &amp; Lyon, 2014)</w:t>
+        <w:t xml:space="preserve"> et al. 2004; </w:t>
+      </w:r>
+      <w:r>
+        <w:rPr>
+          <w:color w:val="000000" w:themeColor="text1"/>
+        </w:rPr>
+        <w:lastRenderedPageBreak/>
+        <w:t>Fischer &amp; Lyon, 2014)</w:t>
       </w:r>
       <w:r>
         <w:rPr>
@@ -13083,14 +13666,7 @@
         <w:rPr>
           <w:color w:val="000000" w:themeColor="text1"/>
         </w:rPr>
-        <w:t xml:space="preserve"> compliance cost affect </w:t>
-      </w:r>
-      <w:r>
-        <w:rPr>
-          <w:color w:val="000000" w:themeColor="text1"/>
-        </w:rPr>
-        <w:lastRenderedPageBreak/>
-        <w:t xml:space="preserve">each dimension in the same </w:t>
+        <w:t xml:space="preserve"> compliance cost affect each dimension in the same </w:t>
       </w:r>
       <w:r>
         <w:rPr>
@@ -13579,7 +14155,7 @@
       <w:pPr>
         <w:spacing w:line="480" w:lineRule="auto"/>
         <w:rPr>
-          <w:ins w:id="6" w:author="DJL" w:date="2019-03-06T05:24:00Z"/>
+          <w:ins w:id="74" w:author="DJL" w:date="2019-03-06T05:24:00Z"/>
           <w:color w:val="000000" w:themeColor="text1"/>
         </w:rPr>
       </w:pPr>
@@ -13710,7 +14286,14 @@
         <w:rPr>
           <w:color w:val="000000" w:themeColor="text1"/>
         </w:rPr>
-        <w:t xml:space="preserve">be more stringent than an industry-backed </w:t>
+        <w:t>be more stringent than an industry-</w:t>
+      </w:r>
+      <w:r>
+        <w:rPr>
+          <w:color w:val="000000" w:themeColor="text1"/>
+        </w:rPr>
+        <w:lastRenderedPageBreak/>
+        <w:t xml:space="preserve">backed </w:t>
       </w:r>
       <w:r>
         <w:rPr>
@@ -13753,7 +14336,7 @@
       <w:pPr>
         <w:spacing w:line="480" w:lineRule="auto"/>
         <w:rPr>
-          <w:ins w:id="7" w:author="DJL" w:date="2019-03-06T05:24:00Z"/>
+          <w:ins w:id="75" w:author="DJL" w:date="2019-03-06T05:24:00Z"/>
           <w:color w:val="000000" w:themeColor="text1"/>
         </w:rPr>
       </w:pPr>
@@ -13762,20 +14345,19 @@
       <w:pPr>
         <w:spacing w:line="480" w:lineRule="auto"/>
         <w:rPr>
-          <w:ins w:id="8" w:author="DJL" w:date="2019-03-06T05:44:00Z"/>
-          <w:color w:val="000000" w:themeColor="text1"/>
-        </w:rPr>
-      </w:pPr>
-      <w:ins w:id="9" w:author="DJL" w:date="2019-03-06T05:29:00Z">
+          <w:ins w:id="76" w:author="DJL" w:date="2019-03-06T05:44:00Z"/>
+          <w:color w:val="000000" w:themeColor="text1"/>
+        </w:rPr>
+      </w:pPr>
+      <w:ins w:id="77" w:author="DJL" w:date="2019-03-06T05:29:00Z">
         <w:r>
           <w:rPr>
             <w:color w:val="000000" w:themeColor="text1"/>
           </w:rPr>
-          <w:lastRenderedPageBreak/>
           <w:t xml:space="preserve">We suggest that </w:t>
         </w:r>
       </w:ins>
-      <w:ins w:id="10" w:author="DJL" w:date="2019-03-06T05:31:00Z">
+      <w:ins w:id="78" w:author="DJL" w:date="2019-03-06T05:31:00Z">
         <w:r>
           <w:rPr>
             <w:color w:val="000000" w:themeColor="text1"/>
@@ -13783,7 +14365,7 @@
           <w:t xml:space="preserve">relative stringency on a given issue depends on whether the </w:t>
         </w:r>
       </w:ins>
-      <w:ins w:id="11" w:author="DJL" w:date="2019-03-06T05:32:00Z">
+      <w:ins w:id="79" w:author="DJL" w:date="2019-03-06T05:32:00Z">
         <w:r>
           <w:rPr>
             <w:color w:val="000000" w:themeColor="text1"/>
@@ -13791,7 +14373,7 @@
           <w:t xml:space="preserve">specific requirements result in net costs or benefits to the industry. </w:t>
         </w:r>
       </w:ins>
-      <w:ins w:id="12" w:author="DJL" w:date="2019-03-06T05:36:00Z">
+      <w:ins w:id="80" w:author="DJL" w:date="2019-03-06T05:36:00Z">
         <w:r>
           <w:rPr>
             <w:color w:val="000000" w:themeColor="text1"/>
@@ -13799,7 +14381,7 @@
           <w:t xml:space="preserve">Activist-backed </w:t>
         </w:r>
       </w:ins>
-      <w:ins w:id="13" w:author="DJL" w:date="2019-03-06T05:37:00Z">
+      <w:ins w:id="81" w:author="DJL" w:date="2019-03-06T05:37:00Z">
         <w:r>
           <w:rPr>
             <w:color w:val="000000" w:themeColor="text1"/>
@@ -13807,7 +14389,7 @@
           <w:t>programs</w:t>
         </w:r>
       </w:ins>
-      <w:ins w:id="14" w:author="DJL" w:date="2019-03-06T05:36:00Z">
+      <w:ins w:id="82" w:author="DJL" w:date="2019-03-06T05:36:00Z">
         <w:r>
           <w:rPr>
             <w:color w:val="000000" w:themeColor="text1"/>
@@ -13815,7 +14397,7 @@
           <w:t xml:space="preserve"> drive stringency</w:t>
         </w:r>
       </w:ins>
-      <w:ins w:id="15" w:author="DJL" w:date="2019-03-06T05:34:00Z">
+      <w:ins w:id="83" w:author="DJL" w:date="2019-03-06T05:34:00Z">
         <w:r>
           <w:rPr>
             <w:color w:val="000000" w:themeColor="text1"/>
@@ -13823,7 +14405,7 @@
           <w:t xml:space="preserve"> </w:t>
         </w:r>
       </w:ins>
-      <w:ins w:id="16" w:author="DJL" w:date="2019-03-06T05:38:00Z">
+      <w:ins w:id="84" w:author="DJL" w:date="2019-03-06T05:38:00Z">
         <w:r>
           <w:rPr>
             <w:color w:val="000000" w:themeColor="text1"/>
@@ -13831,7 +14413,7 @@
           <w:t xml:space="preserve">on </w:t>
         </w:r>
       </w:ins>
-      <w:ins w:id="17" w:author="DJL" w:date="2019-03-06T05:34:00Z">
+      <w:ins w:id="85" w:author="DJL" w:date="2019-03-06T05:34:00Z">
         <w:r>
           <w:rPr>
             <w:color w:val="000000" w:themeColor="text1"/>
@@ -13839,7 +14421,7 @@
           <w:t>the first type of issue, where requirements impose costs in order to achieve social or ecological goals.</w:t>
         </w:r>
       </w:ins>
-      <w:ins w:id="18" w:author="DJL" w:date="2019-03-06T07:43:00Z">
+      <w:ins w:id="86" w:author="DJL" w:date="2019-03-06T07:43:00Z">
         <w:r>
           <w:rPr>
             <w:color w:val="000000" w:themeColor="text1"/>
@@ -13847,7 +14429,7 @@
           <w:t xml:space="preserve"> We call these “</w:t>
         </w:r>
       </w:ins>
-      <w:ins w:id="19" w:author="DJL" w:date="2019-03-06T07:44:00Z">
+      <w:ins w:id="87" w:author="DJL" w:date="2019-03-06T07:44:00Z">
         <w:r>
           <w:rPr>
             <w:color w:val="000000" w:themeColor="text1"/>
@@ -13855,7 +14437,7 @@
           <w:t>activist-driven issues.”</w:t>
         </w:r>
       </w:ins>
-      <w:ins w:id="20" w:author="DJL" w:date="2019-03-06T05:34:00Z">
+      <w:ins w:id="88" w:author="DJL" w:date="2019-03-06T05:34:00Z">
         <w:r>
           <w:rPr>
             <w:color w:val="000000" w:themeColor="text1"/>
@@ -13863,7 +14445,7 @@
           <w:t xml:space="preserve"> </w:t>
         </w:r>
       </w:ins>
-      <w:ins w:id="21" w:author="DJL" w:date="2019-03-06T05:38:00Z">
+      <w:ins w:id="89" w:author="DJL" w:date="2019-03-06T05:38:00Z">
         <w:r>
           <w:rPr>
             <w:color w:val="000000" w:themeColor="text1"/>
@@ -13871,7 +14453,7 @@
           <w:t xml:space="preserve">On these issues, an industry-backed must balance </w:t>
         </w:r>
       </w:ins>
-      <w:ins w:id="22" w:author="DJL" w:date="2019-03-06T05:39:00Z">
+      <w:ins w:id="90" w:author="DJL" w:date="2019-03-06T05:39:00Z">
         <w:r>
           <w:rPr>
             <w:color w:val="000000" w:themeColor="text1"/>
@@ -13879,7 +14461,7 @@
           <w:t>achieving</w:t>
         </w:r>
       </w:ins>
-      <w:ins w:id="23" w:author="DJL" w:date="2019-03-06T05:38:00Z">
+      <w:ins w:id="91" w:author="DJL" w:date="2019-03-06T05:38:00Z">
         <w:r>
           <w:rPr>
             <w:color w:val="000000" w:themeColor="text1"/>
@@ -13887,7 +14469,7 @@
           <w:t xml:space="preserve"> </w:t>
         </w:r>
       </w:ins>
-      <w:ins w:id="24" w:author="DJL" w:date="2019-03-06T05:39:00Z">
+      <w:ins w:id="92" w:author="DJL" w:date="2019-03-06T05:39:00Z">
         <w:r>
           <w:rPr>
             <w:color w:val="000000" w:themeColor="text1"/>
@@ -13895,7 +14477,7 @@
           <w:t xml:space="preserve">legitimacy through perceived stringency with minimizing costs of compliance. </w:t>
         </w:r>
       </w:ins>
-      <w:ins w:id="25" w:author="DJL" w:date="2019-03-06T05:40:00Z">
+      <w:ins w:id="93" w:author="DJL" w:date="2019-03-06T05:40:00Z">
         <w:r>
           <w:rPr>
             <w:color w:val="000000" w:themeColor="text1"/>
@@ -13903,7 +14485,7 @@
           <w:t>The</w:t>
         </w:r>
       </w:ins>
-      <w:ins w:id="26" w:author="DJL" w:date="2019-03-06T05:39:00Z">
+      <w:ins w:id="94" w:author="DJL" w:date="2019-03-06T05:39:00Z">
         <w:r>
           <w:rPr>
             <w:color w:val="000000" w:themeColor="text1"/>
@@ -13911,7 +14493,7 @@
           <w:t xml:space="preserve"> </w:t>
         </w:r>
       </w:ins>
-      <w:ins w:id="27" w:author="DJL" w:date="2019-03-06T05:40:00Z">
+      <w:ins w:id="95" w:author="DJL" w:date="2019-03-06T05:40:00Z">
         <w:r>
           <w:rPr>
             <w:color w:val="000000" w:themeColor="text1"/>
@@ -13919,7 +14501,7 @@
           <w:t xml:space="preserve">result is likely to be a lower level of stringency </w:t>
         </w:r>
       </w:ins>
-      <w:ins w:id="28" w:author="DJL" w:date="2019-03-06T05:41:00Z">
+      <w:ins w:id="96" w:author="DJL" w:date="2019-03-06T05:41:00Z">
         <w:r>
           <w:rPr>
             <w:color w:val="000000" w:themeColor="text1"/>
@@ -13927,7 +14509,7 @@
           <w:t xml:space="preserve">than </w:t>
         </w:r>
       </w:ins>
-      <w:ins w:id="29" w:author="DJL" w:date="2019-03-06T05:42:00Z">
+      <w:ins w:id="97" w:author="DJL" w:date="2019-03-06T05:42:00Z">
         <w:r>
           <w:rPr>
             <w:color w:val="000000" w:themeColor="text1"/>
@@ -13935,7 +14517,7 @@
           <w:t xml:space="preserve">that of </w:t>
         </w:r>
       </w:ins>
-      <w:ins w:id="30" w:author="DJL" w:date="2019-03-06T05:41:00Z">
+      <w:ins w:id="98" w:author="DJL" w:date="2019-03-06T05:41:00Z">
         <w:r>
           <w:rPr>
             <w:color w:val="000000" w:themeColor="text1"/>
@@ -13943,7 +14525,7 @@
           <w:t>activist-backed programs</w:t>
         </w:r>
       </w:ins>
-      <w:ins w:id="31" w:author="DJL" w:date="2019-03-06T05:42:00Z">
+      <w:ins w:id="99" w:author="DJL" w:date="2019-03-06T05:42:00Z">
         <w:r>
           <w:rPr>
             <w:color w:val="000000" w:themeColor="text1"/>
@@ -13951,7 +14533,7 @@
           <w:t xml:space="preserve">, especially where industry-backed programs </w:t>
         </w:r>
       </w:ins>
-      <w:ins w:id="32" w:author="DJL" w:date="2019-03-06T05:43:00Z">
+      <w:ins w:id="100" w:author="DJL" w:date="2019-03-06T05:43:00Z">
         <w:r>
           <w:rPr>
             <w:color w:val="000000" w:themeColor="text1"/>
@@ -13959,7 +14541,7 @@
           <w:t>can more easily create an impression of stringency or where compliance costs are high</w:t>
         </w:r>
       </w:ins>
-      <w:ins w:id="33" w:author="DJL" w:date="2019-03-06T05:41:00Z">
+      <w:ins w:id="101" w:author="DJL" w:date="2019-03-06T05:41:00Z">
         <w:r>
           <w:rPr>
             <w:color w:val="000000" w:themeColor="text1"/>
@@ -13972,7 +14554,7 @@
       <w:pPr>
         <w:spacing w:line="480" w:lineRule="auto"/>
         <w:rPr>
-          <w:ins w:id="34" w:author="DJL" w:date="2019-03-06T05:44:00Z"/>
+          <w:ins w:id="102" w:author="DJL" w:date="2019-03-06T05:44:00Z"/>
           <w:color w:val="000000" w:themeColor="text1"/>
         </w:rPr>
       </w:pPr>
@@ -13984,7 +14566,7 @@
           <w:color w:val="000000" w:themeColor="text1"/>
         </w:rPr>
       </w:pPr>
-      <w:ins w:id="35" w:author="DJL" w:date="2019-03-06T05:44:00Z">
+      <w:ins w:id="103" w:author="DJL" w:date="2019-03-06T05:44:00Z">
         <w:r>
           <w:rPr>
             <w:color w:val="000000" w:themeColor="text1"/>
@@ -13992,7 +14574,7 @@
           <w:t xml:space="preserve">On the second type of issue, where requirements provide net benefits to the industry, they dynamic may be reversed. Here, activist-backed programs have little incentive to </w:t>
         </w:r>
       </w:ins>
-      <w:ins w:id="36" w:author="DJL" w:date="2019-03-06T05:45:00Z">
+      <w:ins w:id="104" w:author="DJL" w:date="2019-03-06T05:45:00Z">
         <w:r>
           <w:rPr>
             <w:color w:val="000000" w:themeColor="text1"/>
@@ -14000,7 +14582,7 @@
           <w:t xml:space="preserve">develop stringent requirements because their pressure is not needed. </w:t>
         </w:r>
       </w:ins>
-      <w:ins w:id="37" w:author="DJL" w:date="2019-03-06T07:44:00Z">
+      <w:ins w:id="105" w:author="DJL" w:date="2019-03-06T07:44:00Z">
         <w:r>
           <w:rPr>
             <w:color w:val="000000" w:themeColor="text1"/>
@@ -14008,7 +14590,7 @@
           <w:t xml:space="preserve">We call these “industry-driven issues.” </w:t>
         </w:r>
       </w:ins>
-      <w:ins w:id="38" w:author="DJL" w:date="2019-03-06T05:45:00Z">
+      <w:ins w:id="106" w:author="DJL" w:date="2019-03-06T05:45:00Z">
         <w:r>
           <w:rPr>
             <w:color w:val="000000" w:themeColor="text1"/>
@@ -14016,7 +14598,7 @@
           <w:t>On these issues</w:t>
         </w:r>
       </w:ins>
-      <w:ins w:id="39" w:author="DJL" w:date="2019-03-06T05:41:00Z">
+      <w:ins w:id="107" w:author="DJL" w:date="2019-03-06T05:41:00Z">
         <w:r>
           <w:rPr>
             <w:color w:val="000000" w:themeColor="text1"/>
@@ -14024,7 +14606,7 @@
           <w:t>, industry-backed programs may serve a similar function to industry associations</w:t>
         </w:r>
       </w:ins>
-      <w:ins w:id="40" w:author="DJL" w:date="2019-03-06T05:48:00Z">
+      <w:ins w:id="108" w:author="DJL" w:date="2019-03-06T05:48:00Z">
         <w:r>
           <w:rPr>
             <w:color w:val="000000" w:themeColor="text1"/>
@@ -14032,7 +14614,7 @@
           <w:t>—</w:t>
         </w:r>
       </w:ins>
-      <w:ins w:id="41" w:author="DJL" w:date="2019-03-06T05:41:00Z">
+      <w:ins w:id="109" w:author="DJL" w:date="2019-03-06T05:41:00Z">
         <w:r>
           <w:rPr>
             <w:color w:val="000000" w:themeColor="text1"/>
@@ -14040,7 +14622,7 @@
           <w:t xml:space="preserve">coordinating </w:t>
         </w:r>
       </w:ins>
-      <w:ins w:id="42" w:author="DJL" w:date="2019-03-06T05:48:00Z">
+      <w:ins w:id="110" w:author="DJL" w:date="2019-03-06T05:48:00Z">
         <w:r>
           <w:rPr>
             <w:color w:val="000000" w:themeColor="text1"/>
@@ -14048,7 +14630,7 @@
           <w:t>resources and solving collective action problems related to industry reputation</w:t>
         </w:r>
       </w:ins>
-      <w:ins w:id="43" w:author="DJL" w:date="2019-03-06T05:49:00Z">
+      <w:ins w:id="111" w:author="DJL" w:date="2019-03-06T05:49:00Z">
         <w:r>
           <w:rPr>
             <w:color w:val="000000" w:themeColor="text1"/>
@@ -14056,7 +14638,7 @@
           <w:t xml:space="preserve"> (e.g. through public image campaigns)</w:t>
         </w:r>
       </w:ins>
-      <w:ins w:id="44" w:author="DJL" w:date="2019-03-06T05:48:00Z">
+      <w:ins w:id="112" w:author="DJL" w:date="2019-03-06T05:48:00Z">
         <w:r>
           <w:rPr>
             <w:color w:val="000000" w:themeColor="text1"/>
@@ -14064,7 +14646,7 @@
           <w:t xml:space="preserve"> and capacity (e.g. </w:t>
         </w:r>
       </w:ins>
-      <w:ins w:id="45" w:author="DJL" w:date="2019-03-06T05:50:00Z">
+      <w:ins w:id="113" w:author="DJL" w:date="2019-03-06T05:50:00Z">
         <w:r>
           <w:rPr>
             <w:color w:val="000000" w:themeColor="text1"/>
@@ -14072,7 +14654,7 @@
           <w:t xml:space="preserve">by </w:t>
         </w:r>
       </w:ins>
-      <w:ins w:id="46" w:author="DJL" w:date="2019-03-06T05:49:00Z">
+      <w:ins w:id="114" w:author="DJL" w:date="2019-03-06T05:49:00Z">
         <w:r>
           <w:rPr>
             <w:color w:val="000000" w:themeColor="text1"/>
@@ -14080,7 +14662,7 @@
           <w:t xml:space="preserve">developing collective goods like </w:t>
         </w:r>
       </w:ins>
-      <w:ins w:id="47" w:author="DJL" w:date="2019-03-06T05:48:00Z">
+      <w:ins w:id="115" w:author="DJL" w:date="2019-03-06T05:48:00Z">
         <w:r>
           <w:rPr>
             <w:color w:val="000000" w:themeColor="text1"/>
@@ -14088,7 +14670,7 @@
           <w:t>a skilled workforce</w:t>
         </w:r>
       </w:ins>
-      <w:ins w:id="48" w:author="DJL" w:date="2019-03-06T05:49:00Z">
+      <w:ins w:id="116" w:author="DJL" w:date="2019-03-06T05:49:00Z">
         <w:r>
           <w:rPr>
             <w:color w:val="000000" w:themeColor="text1"/>
@@ -14096,7 +14678,7 @@
           <w:t xml:space="preserve"> or technical knowledge</w:t>
         </w:r>
       </w:ins>
-      <w:ins w:id="49" w:author="DJL" w:date="2019-03-06T05:48:00Z">
+      <w:ins w:id="117" w:author="DJL" w:date="2019-03-06T05:48:00Z">
         <w:r>
           <w:rPr>
             <w:color w:val="000000" w:themeColor="text1"/>
@@ -14104,7 +14686,7 @@
           <w:t>)</w:t>
         </w:r>
       </w:ins>
-      <w:ins w:id="50" w:author="DJL" w:date="2019-03-06T05:49:00Z">
+      <w:ins w:id="118" w:author="DJL" w:date="2019-03-06T05:49:00Z">
         <w:r>
           <w:rPr>
             <w:color w:val="000000" w:themeColor="text1"/>
@@ -14167,6 +14749,7 @@
           <w:b/>
           <w:color w:val="000000" w:themeColor="text1"/>
         </w:rPr>
+        <w:lastRenderedPageBreak/>
         <w:t>H2.1:</w:t>
       </w:r>
       <w:r>
@@ -14200,7 +14783,6 @@
           <w:b/>
           <w:color w:val="000000" w:themeColor="text1"/>
         </w:rPr>
-        <w:lastRenderedPageBreak/>
         <w:t>H2.2:</w:t>
       </w:r>
       <w:r>
@@ -14812,6 +15394,7 @@
         <w:rPr>
           <w:color w:val="000000" w:themeColor="text1"/>
         </w:rPr>
+        <w:lastRenderedPageBreak/>
         <w:t>Students of public policy have long recognized t</w:t>
       </w:r>
       <w:r>
@@ -14988,7 +15571,6 @@
         <w:rPr>
           <w:color w:val="000000" w:themeColor="text1"/>
         </w:rPr>
-        <w:lastRenderedPageBreak/>
         <w:t>governance</w:t>
       </w:r>
       <w:r>
@@ -15462,6 +16044,7 @@
         <w:rPr>
           <w:color w:val="000000" w:themeColor="text1"/>
         </w:rPr>
+        <w:lastRenderedPageBreak/>
         <w:t>Defining a compreh</w:t>
       </w:r>
       <w:r>
@@ -15553,14 +16136,7 @@
         <w:rPr>
           <w:color w:val="000000" w:themeColor="text1"/>
         </w:rPr>
-        <w:t xml:space="preserve">issues on which </w:t>
-      </w:r>
-      <w:r>
-        <w:rPr>
-          <w:color w:val="000000" w:themeColor="text1"/>
-        </w:rPr>
-        <w:lastRenderedPageBreak/>
-        <w:t>regulations may vary</w:t>
+        <w:t>issues on which regulations may vary</w:t>
       </w:r>
       <w:r>
         <w:rPr>
@@ -16073,7 +16649,14 @@
         <w:rPr>
           <w:color w:val="000000" w:themeColor="text1"/>
         </w:rPr>
-        <w:t xml:space="preserve"> these practices may not include substantive requirements. Discretionary practices, processes, or plans are considered even less prescriptive.</w:t>
+        <w:t xml:space="preserve"> these practices may not include substantive requirements. Discretionary practices, processes, or plans </w:t>
+      </w:r>
+      <w:r>
+        <w:rPr>
+          <w:color w:val="000000" w:themeColor="text1"/>
+        </w:rPr>
+        <w:lastRenderedPageBreak/>
+        <w:t>are considered even less prescriptive.</w:t>
       </w:r>
       <w:r>
         <w:rPr>
@@ -16218,14 +16801,7 @@
         <w:rPr>
           <w:color w:val="000000" w:themeColor="text1"/>
         </w:rPr>
-        <w:t xml:space="preserve">—i.e. how </w:t>
-      </w:r>
-      <w:r>
-        <w:rPr>
-          <w:color w:val="000000" w:themeColor="text1"/>
-        </w:rPr>
-        <w:lastRenderedPageBreak/>
-        <w:t xml:space="preserve">many </w:t>
+        <w:t xml:space="preserve">—i.e. how many </w:t>
       </w:r>
       <w:r>
         <w:rPr>
@@ -16779,7 +17355,15 @@
           <w:rFonts w:eastAsia="Times New Roman"/>
           <w:color w:val="000000" w:themeColor="text1"/>
         </w:rPr>
-        <w:t xml:space="preserve"> suggest that scholars</w:t>
+        <w:t xml:space="preserve"> </w:t>
+      </w:r>
+      <w:r>
+        <w:rPr>
+          <w:rFonts w:eastAsia="Times New Roman"/>
+          <w:color w:val="000000" w:themeColor="text1"/>
+        </w:rPr>
+        <w:lastRenderedPageBreak/>
+        <w:t>suggest that scholars</w:t>
       </w:r>
       <w:r>
         <w:rPr>
@@ -16881,7 +17465,6 @@
           <w:rFonts w:eastAsia="Times New Roman"/>
           <w:color w:val="000000" w:themeColor="text1"/>
         </w:rPr>
-        <w:lastRenderedPageBreak/>
         <w:t xml:space="preserve">At its most stylized, step one, comparing two </w:t>
       </w:r>
       <w:r>
@@ -17530,7 +18113,7 @@
         </w:rPr>
         <w:t xml:space="preserve"> </w:t>
       </w:r>
-      <w:del w:id="51" w:author="DJL" w:date="2019-03-06T07:41:00Z">
+      <w:del w:id="119" w:author="DJL" w:date="2019-03-06T07:41:00Z">
         <w:r>
           <w:rPr>
             <w:rFonts w:eastAsia="Times New Roman"/>
@@ -17553,7 +18136,7 @@
           <w:delText>variation in</w:delText>
         </w:r>
       </w:del>
-      <w:ins w:id="52" w:author="DJL" w:date="2019-03-06T07:41:00Z">
+      <w:ins w:id="120" w:author="DJL" w:date="2019-03-06T07:41:00Z">
         <w:r>
           <w:rPr>
             <w:rFonts w:eastAsia="Times New Roman"/>
@@ -17610,15 +18193,7 @@
           <w:rFonts w:eastAsia="Times New Roman"/>
           <w:color w:val="000000" w:themeColor="text1"/>
         </w:rPr>
-        <w:t xml:space="preserve"> alone risks </w:t>
-      </w:r>
-      <w:r>
-        <w:rPr>
-          <w:rFonts w:eastAsia="Times New Roman"/>
-          <w:color w:val="000000" w:themeColor="text1"/>
-        </w:rPr>
-        <w:lastRenderedPageBreak/>
-        <w:t xml:space="preserve">capturing a kind of stringency </w:t>
+        <w:t xml:space="preserve"> alone risks capturing a kind of stringency </w:t>
       </w:r>
       <w:r>
         <w:rPr>
@@ -18361,14 +18936,7 @@
         <w:rPr>
           <w:color w:val="000000" w:themeColor="text1"/>
         </w:rPr>
-        <w:t xml:space="preserve">Like many substantive </w:t>
-      </w:r>
-      <w:r>
-        <w:rPr>
-          <w:color w:val="000000" w:themeColor="text1"/>
-        </w:rPr>
-        <w:lastRenderedPageBreak/>
-        <w:t xml:space="preserve">domains, </w:t>
+        <w:t xml:space="preserve">Like many substantive domains, </w:t>
       </w:r>
       <w:r>
         <w:rPr>
@@ -18544,6 +19112,15 @@
         </w:rPr>
         <w:t>alysis.</w:t>
       </w:r>
+      <w:ins w:id="121" w:author="DJL" w:date="2019-03-06T08:40:00Z">
+        <w:r>
+          <w:rPr>
+            <w:rStyle w:val="EndnoteReference"/>
+            <w:color w:val="000000" w:themeColor="text1"/>
+          </w:rPr>
+          <w:endnoteReference w:id="6"/>
+        </w:r>
+      </w:ins>
       <w:r>
         <w:rPr>
           <w:color w:val="000000" w:themeColor="text1"/>
@@ -18848,6 +19425,7 @@
         <w:rPr>
           <w:color w:val="000000" w:themeColor="text1"/>
         </w:rPr>
+        <w:lastRenderedPageBreak/>
         <w:t>For over 20 years</w:t>
       </w:r>
       <w:r>
@@ -19036,7 +19614,6 @@
         <w:rPr>
           <w:color w:val="000000" w:themeColor="text1"/>
         </w:rPr>
-        <w:lastRenderedPageBreak/>
         <w:t>2</w:t>
       </w:r>
       <w:r>
@@ -19050,7 +19627,7 @@
           <w:rStyle w:val="EndnoteReference"/>
           <w:color w:val="000000" w:themeColor="text1"/>
         </w:rPr>
-        <w:endnoteReference w:id="6"/>
+        <w:endnoteReference w:id="7"/>
       </w:r>
       <w:r>
         <w:rPr>
@@ -19484,7 +20061,7 @@
           <w:rStyle w:val="EndnoteReference"/>
           <w:color w:val="000000" w:themeColor="text1"/>
         </w:rPr>
-        <w:endnoteReference w:id="7"/>
+        <w:endnoteReference w:id="8"/>
       </w:r>
       <w:r>
         <w:rPr>
@@ -19549,6 +20126,7 @@
           <w:b/>
           <w:color w:val="000000" w:themeColor="text1"/>
         </w:rPr>
+        <w:lastRenderedPageBreak/>
         <w:t>Origin of the SFI</w:t>
       </w:r>
       <w:r>
@@ -19806,14 +20384,7 @@
         <w:rPr>
           <w:color w:val="000000" w:themeColor="text1"/>
         </w:rPr>
-        <w:t xml:space="preserve"> </w:t>
-      </w:r>
-      <w:r>
-        <w:rPr>
-          <w:color w:val="000000" w:themeColor="text1"/>
-        </w:rPr>
-        <w:lastRenderedPageBreak/>
-        <w:t>endorsed by the global Program</w:t>
+        <w:t xml:space="preserve"> endorsed by the global Program</w:t>
       </w:r>
       <w:proofErr w:type="gramEnd"/>
       <w:r>
@@ -20467,14 +21038,7 @@
         <w:rPr>
           <w:color w:val="000000" w:themeColor="text1"/>
         </w:rPr>
-        <w:t xml:space="preserve">to </w:t>
-      </w:r>
-      <w:r>
-        <w:rPr>
-          <w:color w:val="000000" w:themeColor="text1"/>
-        </w:rPr>
-        <w:lastRenderedPageBreak/>
-        <w:t xml:space="preserve">protections for endangered species and indigenous </w:t>
+        <w:t xml:space="preserve">to protections for endangered species and indigenous </w:t>
       </w:r>
       <w:r>
         <w:rPr>
@@ -20709,7 +21273,7 @@
           <w:rStyle w:val="EndnoteReference"/>
           <w:color w:val="000000" w:themeColor="text1"/>
         </w:rPr>
-        <w:endnoteReference w:id="8"/>
+        <w:endnoteReference w:id="9"/>
       </w:r>
       <w:r>
         <w:rPr>
@@ -21054,11 +21618,7 @@
         <w:t xml:space="preserve"> </w:t>
       </w:r>
       <w:r>
-        <w:t xml:space="preserve">We assess revisions in the FSC- International’s 2012 Revised Principles and Criteria 01-001 Version 5-0 (FSC–P&amp;C), and we compare them to the PEFC’s Sustainable </w:t>
-      </w:r>
-      <w:r>
-        <w:lastRenderedPageBreak/>
-        <w:t xml:space="preserve">Forest Management Standards (1003:2010). Similarly, we compare the 2010 FSC-U.S. Forest Management Standard Version 1.0 to the FSC-US National Indicators and regional standards it replaced, and we compare these to the 2005-2009, 2010–2014, and 2015-2019 SFI standards. Unless otherwise specified, “FSC-US” and “SFI” refer to the version of each standard in effect in 2016. </w:t>
+        <w:t xml:space="preserve">We assess revisions in the FSC- International’s 2012 Revised Principles and Criteria 01-001 Version 5-0 (FSC–P&amp;C), and we compare them to the PEFC’s Sustainable Forest Management Standards (1003:2010). Similarly, we compare the 2010 FSC-U.S. Forest Management Standard Version 1.0 to the FSC-US National Indicators and regional standards it replaced, and we compare these to the 2005-2009, 2010–2014, and 2015-2019 SFI standards. Unless otherwise specified, “FSC-US” and “SFI” refer to the version of each standard in effect in 2016. </w:t>
       </w:r>
       <w:r>
         <w:rPr>
@@ -21431,7 +21991,15 @@
           <w:bCs/>
           <w:color w:val="000000" w:themeColor="text1"/>
         </w:rPr>
-        <w:t>reference the United Nations Declaration o</w:t>
+        <w:t xml:space="preserve">reference the United Nations </w:t>
+      </w:r>
+      <w:r>
+        <w:rPr>
+          <w:bCs/>
+          <w:color w:val="000000" w:themeColor="text1"/>
+        </w:rPr>
+        <w:lastRenderedPageBreak/>
+        <w:t>Declaration o</w:t>
       </w:r>
       <w:r>
         <w:rPr>
@@ -21690,15 +22258,7 @@
           <w:bCs/>
           <w:color w:val="000000" w:themeColor="text1"/>
         </w:rPr>
-        <w:t xml:space="preserve"> PEFC </w:t>
-      </w:r>
-      <w:r>
-        <w:rPr>
-          <w:bCs/>
-          <w:color w:val="000000" w:themeColor="text1"/>
-        </w:rPr>
-        <w:lastRenderedPageBreak/>
-        <w:t>requirements are more prescriptive on 9 of the key issues</w:t>
+        <w:t xml:space="preserve"> PEFC requirements are more prescriptive on 9 of the key issues</w:t>
       </w:r>
       <w:r>
         <w:rPr>
@@ -22133,6 +22693,7 @@
           <w:bCs/>
           <w:color w:val="000000" w:themeColor="text1"/>
         </w:rPr>
+        <w:lastRenderedPageBreak/>
         <w:t xml:space="preserve">Both </w:t>
       </w:r>
       <w:r>
@@ -22265,14 +22826,7 @@
         <w:rPr>
           <w:color w:val="000000" w:themeColor="text1"/>
         </w:rPr>
-        <w:t xml:space="preserve"> Both </w:t>
-      </w:r>
-      <w:r>
-        <w:rPr>
-          <w:color w:val="000000" w:themeColor="text1"/>
-        </w:rPr>
-        <w:lastRenderedPageBreak/>
-        <w:t xml:space="preserve">standards also recognize legal, traditional, and customary rights. However, </w:t>
+        <w:t xml:space="preserve"> Both standards also recognize legal, traditional, and customary rights. However, </w:t>
       </w:r>
       <w:r>
         <w:rPr>
@@ -22723,7 +23277,15 @@
           <w:bCs/>
           <w:color w:val="000000" w:themeColor="text1"/>
         </w:rPr>
-        <w:t>requires that protected and endangered species not be exploi</w:t>
+        <w:t xml:space="preserve">requires that protected and endangered species not be </w:t>
+      </w:r>
+      <w:r>
+        <w:rPr>
+          <w:bCs/>
+          <w:color w:val="000000" w:themeColor="text1"/>
+        </w:rPr>
+        <w:lastRenderedPageBreak/>
+        <w:t>exploi</w:t>
       </w:r>
       <w:r>
         <w:rPr>
@@ -22876,14 +23438,7 @@
         <w:rPr>
           <w:color w:val="000000" w:themeColor="text1"/>
         </w:rPr>
-        <w:t xml:space="preserve">remain </w:t>
-      </w:r>
-      <w:r>
-        <w:rPr>
-          <w:color w:val="000000" w:themeColor="text1"/>
-        </w:rPr>
-        <w:lastRenderedPageBreak/>
-        <w:t xml:space="preserve">more prescriptive on social issues and significantly more prescriptive on </w:t>
+        <w:t xml:space="preserve">remain more prescriptive on social issues and significantly more prescriptive on </w:t>
       </w:r>
       <w:r>
         <w:rPr>
@@ -23487,7 +24042,14 @@
         <w:rPr>
           <w:color w:val="000000" w:themeColor="text1"/>
         </w:rPr>
-        <w:t xml:space="preserve"> the FSC-US was most prescriptive on 37 key issues, and the SFI was most </w:t>
+        <w:t xml:space="preserve"> the FSC-US was most prescriptive on 37 key issues, </w:t>
+      </w:r>
+      <w:r>
+        <w:rPr>
+          <w:color w:val="000000" w:themeColor="text1"/>
+        </w:rPr>
+        <w:lastRenderedPageBreak/>
+        <w:t xml:space="preserve">and the SFI was most </w:t>
       </w:r>
       <w:r>
         <w:rPr>
@@ -23563,14 +24125,7 @@
         <w:rPr>
           <w:color w:val="000000" w:themeColor="text1"/>
         </w:rPr>
-        <w:t xml:space="preserve">conversion of natural forests to plantations if ecological impacts are not significant and the converted forest type is not </w:t>
-      </w:r>
-      <w:r>
-        <w:rPr>
-          <w:color w:val="000000" w:themeColor="text1"/>
-        </w:rPr>
-        <w:lastRenderedPageBreak/>
-        <w:t>rare, but in 2015, SFI added a prescriptive requirement to conduct an assessment of these impacts. Yet, the FSC-US maintains more prescriptive requirements, only allowing certification of plantation forests if they were converted from natural forest prior to 1994, and it requires a portion of these plantations to be maintained as, or restored to, natural conditions.</w:t>
+        <w:t>conversion of natural forests to plantations if ecological impacts are not significant and the converted forest type is not rare, but in 2015, SFI added a prescriptive requirement to conduct an assessment of these impacts. Yet, the FSC-US maintains more prescriptive requirements, only allowing certification of plantation forests if they were converted from natural forest prior to 1994, and it requires a portion of these plantations to be maintained as, or restored to, natural conditions.</w:t>
       </w:r>
     </w:p>
     <w:p>
@@ -23914,7 +24469,14 @@
         <w:rPr>
           <w:color w:val="000000" w:themeColor="text1"/>
         </w:rPr>
-        <w:t xml:space="preserve"> number of </w:t>
+        <w:t xml:space="preserve"> </w:t>
+      </w:r>
+      <w:r>
+        <w:rPr>
+          <w:color w:val="000000" w:themeColor="text1"/>
+        </w:rPr>
+        <w:lastRenderedPageBreak/>
+        <w:t xml:space="preserve">number of </w:t>
       </w:r>
       <w:r>
         <w:rPr>
@@ -24017,14 +24579,7 @@
         <w:rPr>
           <w:color w:val="000000" w:themeColor="text1"/>
         </w:rPr>
-        <w:t xml:space="preserve">while SFI’s FECV requirements have been criticized as not significantly exceeding legal baselines which already protect threatened and endangered species. In these different contexts, a requirement for monitoring or collecting data can have significantly </w:t>
-      </w:r>
-      <w:r>
-        <w:rPr>
-          <w:color w:val="000000" w:themeColor="text1"/>
-        </w:rPr>
-        <w:lastRenderedPageBreak/>
-        <w:t xml:space="preserve">different implications for what is actually required of forest managers. This dynamic exemplifies the overall dynamic of </w:t>
+        <w:t xml:space="preserve">while SFI’s FECV requirements have been criticized as not significantly exceeding legal baselines which already protect threatened and endangered species. In these different contexts, a requirement for monitoring or collecting data can have significantly different implications for what is actually required of forest managers. This dynamic exemplifies the overall dynamic of </w:t>
       </w:r>
       <w:r>
         <w:rPr>
@@ -24511,7 +25066,6 @@
         <w:rPr>
           <w:color w:val="000000" w:themeColor="text1"/>
         </w:rPr>
-        <w:lastRenderedPageBreak/>
         <w:t>continue to be largely encompassed by its requirements to prote</w:t>
       </w:r>
       <w:r>
@@ -24853,7 +25407,14 @@
         <w:rPr>
           <w:color w:val="000000" w:themeColor="text1"/>
         </w:rPr>
-        <w:t xml:space="preserve"> This language appears more frequently and forcefully in the 2010 standard concerning issues including </w:t>
+        <w:t xml:space="preserve"> </w:t>
+      </w:r>
+      <w:r>
+        <w:rPr>
+          <w:color w:val="000000" w:themeColor="text1"/>
+        </w:rPr>
+        <w:lastRenderedPageBreak/>
+        <w:t xml:space="preserve">This language appears more frequently and forcefully in the 2010 standard concerning issues including </w:t>
       </w:r>
       <w:proofErr w:type="spellStart"/>
       <w:r>
@@ -24925,7 +25486,6 @@
         <w:rPr>
           <w:color w:val="000000" w:themeColor="text1"/>
         </w:rPr>
-        <w:lastRenderedPageBreak/>
         <w:t xml:space="preserve">In contrast, </w:t>
       </w:r>
       <w:r>
@@ -24981,7 +25541,7 @@
           <w:rStyle w:val="EndnoteReference"/>
           <w:color w:val="000000" w:themeColor="text1"/>
         </w:rPr>
-        <w:endnoteReference w:id="9"/>
+        <w:endnoteReference w:id="10"/>
       </w:r>
       <w:r>
         <w:rPr>
@@ -25247,7 +25807,14 @@
         <w:rPr>
           <w:color w:val="000000" w:themeColor="text1"/>
         </w:rPr>
-        <w:t xml:space="preserve">clarifying and expanding the definitions of wetlands and riparian areas and requiring participation in conservation planning initiatives. </w:t>
+        <w:t xml:space="preserve">clarifying and expanding the definitions of wetlands and riparian areas and </w:t>
+      </w:r>
+      <w:r>
+        <w:rPr>
+          <w:color w:val="000000" w:themeColor="text1"/>
+        </w:rPr>
+        <w:lastRenderedPageBreak/>
+        <w:t xml:space="preserve">requiring participation in conservation planning initiatives. </w:t>
       </w:r>
       <w:r>
         <w:rPr>
@@ -25354,62 +25921,65 @@
         <w:spacing w:line="480" w:lineRule="auto"/>
       </w:pPr>
       <w:r>
+        <w:t xml:space="preserve">Our framework improves upon extant blunt claims of “high” or “low” stringency, by disaggregating policy substance to allow more nuanced empirical results. </w:t>
+      </w:r>
+      <w:r>
+        <w:t>These issue-specific results can then be aggregated to</w:t>
+      </w:r>
+      <w:r>
+        <w:t xml:space="preserve"> make more general observations: First, </w:t>
+      </w:r>
+      <w:r>
+        <w:t>on both scope and prescriptiveness dimensions</w:t>
+      </w:r>
+      <w:r>
+        <w:t>, in 2016</w:t>
+      </w:r>
+      <w:r>
+        <w:t xml:space="preserve"> </w:t>
+      </w:r>
+      <w:r>
+        <w:t>the FSC-US stand</w:t>
+      </w:r>
+      <w:r>
+        <w:t>ard was</w:t>
+      </w:r>
+      <w:r>
+        <w:t xml:space="preserve"> clearly more stringent than the SFI standard on ecological </w:t>
+      </w:r>
+      <w:r>
+        <w:t>goals</w:t>
+      </w:r>
+      <w:r>
+        <w:t>. On social goals, results are more mixed. On scope, the FSC-US standard protects land tenure and requires that local communities benefit from harvesting in ways that are unmatched by SFI’s standard, but the SFI requires contributions for forestry research, which the FSC does not. Numericall</w:t>
+      </w:r>
+      <w:r>
+        <w:t>y, one could say that FSC-US had</w:t>
+      </w:r>
+      <w:r>
+        <w:t xml:space="preserve"> a slightly broader scope of social benefits (depending on what issues one considers “social”), but the programs do present tradeoffs between conceptions of the public good. On prescriptiveness, the contrast is again clearer, with the FSC-US standard having significantly more prescriptive requirements on most social issues. On policy settings, the two standards have significant differences. Regarding labor standards and indigenous rights, the FSC-US standard requires higher wages and </w:t>
+      </w:r>
+      <w:r>
+        <w:t>ha</w:t>
+      </w:r>
+      <w:r>
+        <w:t>d</w:t>
+      </w:r>
+      <w:r>
+        <w:t xml:space="preserve"> </w:t>
+      </w:r>
+      <w:r>
+        <w:t xml:space="preserve">more </w:t>
+      </w:r>
+      <w:r>
+        <w:t>requirements on</w:t>
+      </w:r>
+      <w:r>
+        <w:t xml:space="preserve"> rights than the SFI standard does. In short, by common definitions of what counts as a social issue, by most qualitative comparisons, and certainly in terms of prescriptiveness, the FSC-US standard is more stringent than the SFI standard on social issues. On more business-oriented goals such as those promoting efficiency (e.g. levels of cut tree utilization), industry capacity (e.g. workforce training and research), and </w:t>
+      </w:r>
+      <w:r>
         <w:lastRenderedPageBreak/>
-        <w:t xml:space="preserve">Our framework improves upon extant blunt claims of “high” or “low” stringency, by disaggregating policy substance to allow more nuanced empirical results. </w:t>
-      </w:r>
-      <w:r>
-        <w:t>These issue-specific results can then be aggregated to</w:t>
-      </w:r>
-      <w:r>
-        <w:t xml:space="preserve"> make more general observations: First, </w:t>
-      </w:r>
-      <w:r>
-        <w:t>on both scope and prescriptiveness dimensions</w:t>
-      </w:r>
-      <w:r>
-        <w:t>, in 2016</w:t>
-      </w:r>
-      <w:r>
-        <w:t xml:space="preserve"> </w:t>
-      </w:r>
-      <w:r>
-        <w:t>the FSC-US stand</w:t>
-      </w:r>
-      <w:r>
-        <w:t>ard was</w:t>
-      </w:r>
-      <w:r>
-        <w:t xml:space="preserve"> clearly more stringent than the SFI standard on ecological </w:t>
-      </w:r>
-      <w:r>
-        <w:t>goals</w:t>
-      </w:r>
-      <w:r>
-        <w:t>. On social goals, results are more mixed. On scope, the FSC-US standard protects land tenure and requires that local communities benefit from harvesting in ways that are unmatched by SFI’s standard, but the SFI requires contributions for forestry research, which the FSC does not. Numericall</w:t>
-      </w:r>
-      <w:r>
-        <w:t>y, one could say that FSC-US had</w:t>
-      </w:r>
-      <w:r>
-        <w:t xml:space="preserve"> a slightly broader scope of social benefits (depending on what issues one considers “social”), but the programs do present tradeoffs between conceptions of the public good. On prescriptiveness, the contrast is again clearer, with the FSC-US standard having significantly more prescriptive requirements on most social issues. On policy settings, the two standards have significant differences. Regarding labor standards and indigenous rights, the FSC-US standard requires higher wages and </w:t>
-      </w:r>
-      <w:r>
-        <w:t>ha</w:t>
-      </w:r>
-      <w:r>
-        <w:t>d</w:t>
-      </w:r>
-      <w:r>
-        <w:t xml:space="preserve"> </w:t>
-      </w:r>
-      <w:r>
-        <w:t xml:space="preserve">more </w:t>
-      </w:r>
-      <w:r>
-        <w:t>requirements on</w:t>
-      </w:r>
-      <w:r>
-        <w:t xml:space="preserve"> rights than the SFI standard does. In short, by common definitions of what counts as a social issue, by most qualitative comparisons, and certainly in terms of prescriptiveness, the FSC-US standard is more stringent than the SFI standard on social issues. On more business-oriented goals such as those promoting efficiency (e.g. levels of cut tree utilization), industry capacity (e.g. workforce training and research), and industry reputation (e.g. education and aesthetics), the conclusions are largely reversed. SFI is slightly broader in scope, requiring contributions to research where FSC does not, </w:t>
+        <w:t xml:space="preserve">industry reputation (e.g. education and aesthetics), the conclusions are largely reversed. SFI is slightly broader in scope, requiring contributions to research where FSC does not, </w:t>
       </w:r>
       <w:r>
         <w:t xml:space="preserve">is </w:t>
@@ -25445,7 +26015,6 @@
         <w:rPr>
           <w:b/>
         </w:rPr>
-        <w:lastRenderedPageBreak/>
         <w:t>5.2 Patterns of change</w:t>
       </w:r>
     </w:p>
@@ -25736,7 +26305,11 @@
         <w:t>privately</w:t>
       </w:r>
       <w:r>
-        <w:t xml:space="preserve"> excludable investments. Because of the wide adoption of SFI standards, s</w:t>
+        <w:t xml:space="preserve"> excludable investments. Because of the wide adoption of SFI </w:t>
+      </w:r>
+      <w:r>
+        <w:lastRenderedPageBreak/>
+        <w:t>standards, s</w:t>
       </w:r>
       <w:r>
         <w:t>uch requirements may provide</w:t>
@@ -25789,7 +26362,6 @@
         <w:spacing w:line="480" w:lineRule="auto"/>
       </w:pPr>
       <w:r>
-        <w:lastRenderedPageBreak/>
         <w:t xml:space="preserve">Convergence and parallel change were </w:t>
       </w:r>
       <w:r>
@@ -26023,6 +26595,7 @@
         <w:rPr>
           <w:i/>
         </w:rPr>
+        <w:lastRenderedPageBreak/>
         <w:t>convergence</w:t>
       </w:r>
       <w:r>
@@ -26211,6 +26784,7 @@
         <w:rPr>
           <w:color w:val="000000" w:themeColor="text1"/>
         </w:rPr>
+        <w:lastRenderedPageBreak/>
         <w:t>Anticipating such possibilities</w:t>
       </w:r>
       <w:r>
@@ -26237,7 +26811,7 @@
         </w:rPr>
         <w:t xml:space="preserve">we restated several leading hypotheses in ways that distinguish scope and prescriptiveness (Example Hypotheses </w:t>
       </w:r>
-      <w:ins w:id="53" w:author="DJL" w:date="2019-03-06T07:42:00Z">
+      <w:ins w:id="124" w:author="DJL" w:date="2019-03-06T07:42:00Z">
         <w:r>
           <w:rPr>
             <w:color w:val="000000" w:themeColor="text1"/>
@@ -26251,7 +26825,7 @@
         </w:rPr>
         <w:t xml:space="preserve">1 and </w:t>
       </w:r>
-      <w:ins w:id="54" w:author="DJL" w:date="2019-03-06T07:42:00Z">
+      <w:ins w:id="125" w:author="DJL" w:date="2019-03-06T07:42:00Z">
         <w:r>
           <w:rPr>
             <w:color w:val="000000" w:themeColor="text1"/>
@@ -26271,7 +26845,7 @@
         </w:rPr>
         <w:t xml:space="preserve">—Example Hypotheses </w:t>
       </w:r>
-      <w:ins w:id="55" w:author="DJL" w:date="2019-03-06T07:42:00Z">
+      <w:ins w:id="126" w:author="DJL" w:date="2019-03-06T07:42:00Z">
         <w:r>
           <w:rPr>
             <w:color w:val="000000" w:themeColor="text1"/>
@@ -26279,7 +26853,7 @@
           <w:t>2</w:t>
         </w:r>
       </w:ins>
-      <w:del w:id="56" w:author="DJL" w:date="2019-03-06T07:42:00Z">
+      <w:del w:id="127" w:author="DJL" w:date="2019-03-06T07:42:00Z">
         <w:r>
           <w:rPr>
             <w:color w:val="000000" w:themeColor="text1"/>
@@ -26293,7 +26867,7 @@
         </w:rPr>
         <w:t xml:space="preserve">.1 and </w:t>
       </w:r>
-      <w:ins w:id="57" w:author="DJL" w:date="2019-03-06T07:42:00Z">
+      <w:ins w:id="128" w:author="DJL" w:date="2019-03-06T07:42:00Z">
         <w:r>
           <w:rPr>
             <w:color w:val="000000" w:themeColor="text1"/>
@@ -26301,7 +26875,7 @@
           <w:t>2</w:t>
         </w:r>
       </w:ins>
-      <w:del w:id="58" w:author="DJL" w:date="2019-03-06T07:42:00Z">
+      <w:del w:id="129" w:author="DJL" w:date="2019-03-06T07:42:00Z">
         <w:r>
           <w:rPr>
             <w:color w:val="000000" w:themeColor="text1"/>
@@ -26331,14 +26905,7 @@
         <w:rPr>
           <w:color w:val="000000" w:themeColor="text1"/>
         </w:rPr>
-        <w:t xml:space="preserve">causal explanations of policy change is beyond the scope of this </w:t>
-      </w:r>
-      <w:r>
-        <w:rPr>
-          <w:color w:val="000000" w:themeColor="text1"/>
-        </w:rPr>
-        <w:lastRenderedPageBreak/>
-        <w:t>paper (</w:t>
+        <w:t>causal explanations of policy change is beyond the scope of this paper (</w:t>
       </w:r>
       <w:r>
         <w:rPr>
@@ -26398,7 +26965,7 @@
         </w:rPr>
         <w:t>consistent with Example Hypothesis 1</w:t>
       </w:r>
-      <w:ins w:id="59" w:author="DJL" w:date="2019-03-06T07:37:00Z">
+      <w:ins w:id="130" w:author="DJL" w:date="2019-03-06T07:37:00Z">
         <w:r>
           <w:rPr>
             <w:color w:val="000000" w:themeColor="text1"/>
@@ -26563,7 +27130,7 @@
       <w:r>
         <w:t xml:space="preserve">Hypothesis </w:t>
       </w:r>
-      <w:ins w:id="60" w:author="DJL" w:date="2019-03-06T07:36:00Z">
+      <w:ins w:id="131" w:author="DJL" w:date="2019-03-06T07:36:00Z">
         <w:r>
           <w:t>1.</w:t>
         </w:r>
@@ -26602,7 +27169,11 @@
         <w:t>we do not</w:t>
       </w:r>
       <w:r>
-        <w:t xml:space="preserve"> observe whether changes in scope are more likely to be matched by competing programs. Both programs did add requirements regulating carbon emissions in 2010, but it is unclear if this change in scope is one program reacting to the other, or both programs reacting to a third causal factor.  </w:t>
+        <w:t xml:space="preserve"> observe whether changes in scope are more likely to be matched by competing programs. Both programs did add requirements regulating carbon emissions in 2010, but it is unclear if this </w:t>
+      </w:r>
+      <w:r>
+        <w:lastRenderedPageBreak/>
+        <w:t xml:space="preserve">change in scope is one program reacting to the other, or both programs reacting to a third causal factor.  </w:t>
       </w:r>
     </w:p>
     <w:p>
@@ -26617,7 +27188,7 @@
       <w:pPr>
         <w:spacing w:line="480" w:lineRule="auto"/>
         <w:rPr>
-          <w:ins w:id="61" w:author="DJL" w:date="2019-03-06T05:54:00Z"/>
+          <w:ins w:id="132" w:author="DJL" w:date="2019-03-06T05:54:00Z"/>
           <w:color w:val="000000" w:themeColor="text1"/>
         </w:rPr>
       </w:pPr>
@@ -26645,7 +27216,7 @@
         </w:rPr>
         <w:t xml:space="preserve"> hypotheses </w:t>
       </w:r>
-      <w:ins w:id="62" w:author="DJL" w:date="2019-03-06T07:36:00Z">
+      <w:ins w:id="133" w:author="DJL" w:date="2019-03-06T07:36:00Z">
         <w:r>
           <w:rPr>
             <w:color w:val="000000" w:themeColor="text1"/>
@@ -26653,7 +27224,7 @@
           <w:t>2</w:t>
         </w:r>
       </w:ins>
-      <w:del w:id="63" w:author="DJL" w:date="2019-03-06T07:36:00Z">
+      <w:del w:id="134" w:author="DJL" w:date="2019-03-06T07:36:00Z">
         <w:r>
           <w:rPr>
             <w:color w:val="000000" w:themeColor="text1"/>
@@ -26667,7 +27238,7 @@
         </w:rPr>
         <w:t xml:space="preserve">.1 and </w:t>
       </w:r>
-      <w:ins w:id="64" w:author="DJL" w:date="2019-03-06T07:36:00Z">
+      <w:ins w:id="135" w:author="DJL" w:date="2019-03-06T07:36:00Z">
         <w:r>
           <w:rPr>
             <w:color w:val="000000" w:themeColor="text1"/>
@@ -26675,7 +27246,7 @@
           <w:t>2</w:t>
         </w:r>
       </w:ins>
-      <w:del w:id="65" w:author="DJL" w:date="2019-03-06T07:36:00Z">
+      <w:del w:id="136" w:author="DJL" w:date="2019-03-06T07:36:00Z">
         <w:r>
           <w:rPr>
             <w:color w:val="000000" w:themeColor="text1"/>
@@ -26705,14 +27276,7 @@
         <w:rPr>
           <w:color w:val="000000" w:themeColor="text1"/>
         </w:rPr>
-        <w:t xml:space="preserve"> and much more prescriptive requirements on activist-</w:t>
-      </w:r>
-      <w:r>
-        <w:rPr>
-          <w:color w:val="000000" w:themeColor="text1"/>
-        </w:rPr>
-        <w:lastRenderedPageBreak/>
-        <w:t>driven issues</w:t>
+        <w:t xml:space="preserve"> and much more prescriptive requirements on activist-driven issues</w:t>
       </w:r>
       <w:r>
         <w:rPr>
@@ -26815,7 +27379,7 @@
       <w:pPr>
         <w:spacing w:line="480" w:lineRule="auto"/>
         <w:rPr>
-          <w:ins w:id="66" w:author="DJL" w:date="2019-03-06T05:54:00Z"/>
+          <w:ins w:id="137" w:author="DJL" w:date="2019-03-06T05:54:00Z"/>
           <w:color w:val="000000" w:themeColor="text1"/>
         </w:rPr>
       </w:pPr>
@@ -26824,10 +27388,10 @@
       <w:pPr>
         <w:spacing w:line="480" w:lineRule="auto"/>
         <w:rPr>
-          <w:ins w:id="67" w:author="DJL" w:date="2019-03-06T05:55:00Z"/>
-        </w:rPr>
-      </w:pPr>
-      <w:ins w:id="68" w:author="DJL" w:date="2019-03-06T05:55:00Z">
+          <w:ins w:id="138" w:author="DJL" w:date="2019-03-06T05:55:00Z"/>
+        </w:rPr>
+      </w:pPr>
+      <w:ins w:id="139" w:author="DJL" w:date="2019-03-06T05:55:00Z">
         <w:r>
           <w:rPr>
             <w:b/>
@@ -26846,20 +27410,20 @@
       <w:pPr>
         <w:spacing w:line="480" w:lineRule="auto"/>
         <w:rPr>
-          <w:ins w:id="69" w:author="DJL" w:date="2019-03-06T05:55:00Z"/>
-        </w:rPr>
-      </w:pPr>
-      <w:ins w:id="70" w:author="DJL" w:date="2019-03-06T05:55:00Z">
+          <w:ins w:id="140" w:author="DJL" w:date="2019-03-06T05:55:00Z"/>
+        </w:rPr>
+      </w:pPr>
+      <w:ins w:id="141" w:author="DJL" w:date="2019-03-06T05:55:00Z">
         <w:r>
           <w:t>Industry-backed alternatives to activist-backed product certification programs serve the industry in two ways. First, they provide individual firms with a service—market signals of social responsibility</w:t>
         </w:r>
       </w:ins>
-      <w:ins w:id="71" w:author="DJL" w:date="2019-03-06T07:45:00Z">
+      <w:ins w:id="142" w:author="DJL" w:date="2019-03-06T07:45:00Z">
         <w:r>
           <w:t xml:space="preserve"> on activist-driven issues</w:t>
         </w:r>
       </w:ins>
-      <w:ins w:id="72" w:author="DJL" w:date="2019-03-06T05:55:00Z">
+      <w:ins w:id="143" w:author="DJL" w:date="2019-03-06T05:55:00Z">
         <w:r>
           <w:t xml:space="preserve"> that would be more expensive to send with an activist back program and difficult to send along. Second, they provide a mechanism for the industry to improve its collective reputation and capacity by requiring contributions to collective goods, like an indus</w:t>
         </w:r>
@@ -26867,62 +27431,62 @@
           <w:t>try association might do. C</w:t>
         </w:r>
       </w:ins>
-      <w:ins w:id="73" w:author="DJL" w:date="2019-03-06T07:46:00Z">
+      <w:ins w:id="144" w:author="DJL" w:date="2019-03-06T07:46:00Z">
         <w:r>
           <w:t>hange in industry-backed standards on activist-driven issues</w:t>
         </w:r>
       </w:ins>
-      <w:ins w:id="74" w:author="DJL" w:date="2019-03-06T05:55:00Z">
+      <w:ins w:id="145" w:author="DJL" w:date="2019-03-06T05:55:00Z">
         <w:r>
           <w:t xml:space="preserve"> </w:t>
         </w:r>
       </w:ins>
-      <w:ins w:id="75" w:author="DJL" w:date="2019-03-06T07:47:00Z">
+      <w:ins w:id="146" w:author="DJL" w:date="2019-03-06T07:47:00Z">
         <w:r>
           <w:t xml:space="preserve">depends on </w:t>
         </w:r>
       </w:ins>
-      <w:ins w:id="76" w:author="DJL" w:date="2019-03-06T05:55:00Z">
+      <w:ins w:id="147" w:author="DJL" w:date="2019-03-06T05:55:00Z">
         <w:r>
           <w:t xml:space="preserve">competition among standards, </w:t>
         </w:r>
       </w:ins>
-      <w:ins w:id="77" w:author="DJL" w:date="2019-03-06T07:48:00Z">
+      <w:ins w:id="148" w:author="DJL" w:date="2019-03-06T07:48:00Z">
         <w:r>
           <w:t>but on</w:t>
         </w:r>
       </w:ins>
-      <w:ins w:id="78" w:author="DJL" w:date="2019-03-06T05:55:00Z">
+      <w:ins w:id="149" w:author="DJL" w:date="2019-03-06T05:55:00Z">
         <w:r>
           <w:t xml:space="preserve"> industry-driven issues</w:t>
         </w:r>
       </w:ins>
-      <w:ins w:id="79" w:author="DJL" w:date="2019-03-06T07:48:00Z">
+      <w:ins w:id="150" w:author="DJL" w:date="2019-03-06T07:48:00Z">
         <w:r>
           <w:t>, it</w:t>
         </w:r>
       </w:ins>
-      <w:ins w:id="80" w:author="DJL" w:date="2019-03-06T05:55:00Z">
+      <w:ins w:id="151" w:author="DJL" w:date="2019-03-06T05:55:00Z">
         <w:r>
           <w:t xml:space="preserve"> do</w:t>
         </w:r>
       </w:ins>
-      <w:ins w:id="81" w:author="DJL" w:date="2019-03-06T07:48:00Z">
+      <w:ins w:id="152" w:author="DJL" w:date="2019-03-06T07:48:00Z">
         <w:r>
           <w:t>es</w:t>
         </w:r>
       </w:ins>
-      <w:ins w:id="82" w:author="DJL" w:date="2019-03-06T05:55:00Z">
+      <w:ins w:id="153" w:author="DJL" w:date="2019-03-06T05:55:00Z">
         <w:r>
           <w:t xml:space="preserve"> not. </w:t>
         </w:r>
       </w:ins>
-      <w:ins w:id="83" w:author="DJL" w:date="2019-03-06T07:49:00Z">
+      <w:ins w:id="154" w:author="DJL" w:date="2019-03-06T07:49:00Z">
         <w:r>
           <w:t>Indeed, firms often collaborate on the latter type of issue</w:t>
         </w:r>
       </w:ins>
-      <w:ins w:id="84" w:author="DJL" w:date="2019-03-06T07:51:00Z">
+      <w:ins w:id="155" w:author="DJL" w:date="2019-03-06T07:51:00Z">
         <w:r>
           <w:t xml:space="preserve">s (e.g. </w:t>
         </w:r>
@@ -26933,12 +27497,12 @@
           <w:t>reputation,</w:t>
         </w:r>
       </w:ins>
-      <w:ins w:id="85" w:author="DJL" w:date="2019-03-06T07:52:00Z">
+      <w:ins w:id="156" w:author="DJL" w:date="2019-03-06T07:52:00Z">
         <w:r>
           <w:t xml:space="preserve"> and</w:t>
         </w:r>
       </w:ins>
-      <w:ins w:id="86" w:author="DJL" w:date="2019-03-06T07:51:00Z">
+      <w:ins w:id="157" w:author="DJL" w:date="2019-03-06T07:51:00Z">
         <w:r>
           <w:t xml:space="preserve"> </w:t>
         </w:r>
@@ -26946,22 +27510,22 @@
           <w:t>capacity)</w:t>
         </w:r>
       </w:ins>
-      <w:ins w:id="87" w:author="DJL" w:date="2019-03-06T07:49:00Z">
+      <w:ins w:id="158" w:author="DJL" w:date="2019-03-06T07:49:00Z">
         <w:r>
           <w:t xml:space="preserve"> </w:t>
         </w:r>
       </w:ins>
-      <w:ins w:id="88" w:author="DJL" w:date="2019-03-06T07:50:00Z">
+      <w:ins w:id="159" w:author="DJL" w:date="2019-03-06T07:50:00Z">
         <w:r>
           <w:t>through</w:t>
         </w:r>
       </w:ins>
-      <w:ins w:id="89" w:author="DJL" w:date="2019-03-06T07:49:00Z">
+      <w:ins w:id="160" w:author="DJL" w:date="2019-03-06T07:49:00Z">
         <w:r>
           <w:t xml:space="preserve"> trade associations without </w:t>
         </w:r>
       </w:ins>
-      <w:ins w:id="90" w:author="DJL" w:date="2019-03-06T07:50:00Z">
+      <w:ins w:id="161" w:author="DJL" w:date="2019-03-06T07:50:00Z">
         <w:r>
           <w:t>pressure from activists.</w:t>
         </w:r>
@@ -26971,7 +27535,7 @@
       <w:pPr>
         <w:spacing w:line="480" w:lineRule="auto"/>
         <w:rPr>
-          <w:ins w:id="91" w:author="DJL" w:date="2019-03-06T05:55:00Z"/>
+          <w:ins w:id="162" w:author="DJL" w:date="2019-03-06T05:55:00Z"/>
         </w:rPr>
       </w:pPr>
     </w:p>
@@ -26979,11 +27543,11 @@
       <w:pPr>
         <w:spacing w:line="480" w:lineRule="auto"/>
         <w:rPr>
-          <w:ins w:id="92" w:author="DJL" w:date="2019-03-06T05:55:00Z"/>
-          <w:color w:val="000000" w:themeColor="text1"/>
-        </w:rPr>
-      </w:pPr>
-      <w:ins w:id="93" w:author="DJL" w:date="2019-03-06T05:55:00Z">
+          <w:ins w:id="163" w:author="DJL" w:date="2019-03-06T05:55:00Z"/>
+          <w:color w:val="000000" w:themeColor="text1"/>
+        </w:rPr>
+      </w:pPr>
+      <w:ins w:id="164" w:author="DJL" w:date="2019-03-06T05:55:00Z">
         <w:r>
           <w:t xml:space="preserve">As </w:t>
         </w:r>
@@ -27007,7 +27571,11 @@
           <w:t xml:space="preserve"> industry-backed alternatives</w:t>
         </w:r>
         <w:r>
-          <w:t xml:space="preserve"> aim to save firms money by offering a label that sends a “green” or “socially responsible” signal in the market without some of the more costly </w:t>
+          <w:t xml:space="preserve"> aim to save firms money by offering a label that sends a “green” or “socially responsible” signal in the market without some </w:t>
+        </w:r>
+        <w:r>
+          <w:lastRenderedPageBreak/>
+          <w:t xml:space="preserve">of the more costly </w:t>
         </w:r>
         <w:r>
           <w:t>demands of</w:t>
@@ -27016,36 +27584,32 @@
           <w:t xml:space="preserve"> activist-backed program</w:t>
         </w:r>
       </w:ins>
-      <w:ins w:id="94" w:author="DJL" w:date="2019-03-06T07:31:00Z">
+      <w:ins w:id="165" w:author="DJL" w:date="2019-03-06T07:31:00Z">
         <w:r>
           <w:t>s</w:t>
         </w:r>
       </w:ins>
-      <w:ins w:id="95" w:author="DJL" w:date="2019-03-06T05:55:00Z">
+      <w:ins w:id="166" w:author="DJL" w:date="2019-03-06T05:55:00Z">
         <w:r>
           <w:t xml:space="preserve">. Labels like SFI are </w:t>
         </w:r>
       </w:ins>
-      <w:ins w:id="96" w:author="DJL" w:date="2019-03-06T07:31:00Z">
+      <w:ins w:id="167" w:author="DJL" w:date="2019-03-06T07:31:00Z">
         <w:r>
           <w:t xml:space="preserve">not </w:t>
         </w:r>
       </w:ins>
-      <w:ins w:id="97" w:author="DJL" w:date="2019-03-06T05:55:00Z">
+      <w:ins w:id="168" w:author="DJL" w:date="2019-03-06T05:55:00Z">
         <w:r>
-          <w:t xml:space="preserve">necessarily meaningless or pure “green washing”—indeed a certain level of stringency is often required to maintain legitimacy—but exceeding this “floor” imposes costs on firms. On may issues industry-backed programs may succeed in creating the necessary impression of equivalence to the stringency of activist-backed standards with substantially less prescriptive requirements. For </w:t>
-        </w:r>
-        <w:r>
-          <w:lastRenderedPageBreak/>
-          <w:t xml:space="preserve">example, the SFI requirements for </w:t>
+          <w:t xml:space="preserve">necessarily meaningless or pure “green washing”—indeed a certain level of stringency is often required to maintain legitimacy—but exceeding this “floor” imposes costs on firms. On may issues industry-backed programs may succeed in creating the necessary impression of equivalence to the stringency of activist-backed standards with substantially less prescriptive requirements. For example, the SFI requirements for </w:t>
         </w:r>
       </w:ins>
-      <w:ins w:id="98" w:author="DJL" w:date="2019-03-06T07:32:00Z">
+      <w:ins w:id="169" w:author="DJL" w:date="2019-03-06T07:32:00Z">
         <w:r>
           <w:t>“</w:t>
         </w:r>
       </w:ins>
-      <w:ins w:id="99" w:author="DJL" w:date="2019-03-06T05:55:00Z">
+      <w:ins w:id="170" w:author="DJL" w:date="2019-03-06T05:55:00Z">
         <w:r>
           <w:rPr>
             <w:color w:val="000000" w:themeColor="text1"/>
@@ -27071,7 +27635,7 @@
           <w:t>, despite the similar name. By supporting alternative programs, firms collectively create in</w:t>
         </w:r>
       </w:ins>
-      <w:ins w:id="100" w:author="DJL" w:date="2019-03-06T07:32:00Z">
+      <w:ins w:id="171" w:author="DJL" w:date="2019-03-06T07:32:00Z">
         <w:r>
           <w:rPr>
             <w:color w:val="000000" w:themeColor="text1"/>
@@ -27079,7 +27643,7 @@
           <w:t>s</w:t>
         </w:r>
       </w:ins>
-      <w:ins w:id="101" w:author="DJL" w:date="2019-03-06T05:55:00Z">
+      <w:ins w:id="172" w:author="DJL" w:date="2019-03-06T05:55:00Z">
         <w:r>
           <w:rPr>
             <w:color w:val="000000" w:themeColor="text1"/>
@@ -27093,7 +27657,7 @@
           <w:t xml:space="preserve">ons that help them maximizes the impression of stringency while </w:t>
         </w:r>
       </w:ins>
-      <w:ins w:id="102" w:author="DJL" w:date="2019-03-06T07:33:00Z">
+      <w:ins w:id="173" w:author="DJL" w:date="2019-03-06T07:33:00Z">
         <w:r>
           <w:rPr>
             <w:color w:val="000000" w:themeColor="text1"/>
@@ -27101,7 +27665,7 @@
           <w:t>minimizing</w:t>
         </w:r>
       </w:ins>
-      <w:ins w:id="103" w:author="DJL" w:date="2019-03-06T05:55:00Z">
+      <w:ins w:id="174" w:author="DJL" w:date="2019-03-06T05:55:00Z">
         <w:r>
           <w:rPr>
             <w:color w:val="000000" w:themeColor="text1"/>
@@ -27109,7 +27673,7 @@
           <w:t xml:space="preserve"> costs</w:t>
         </w:r>
       </w:ins>
-      <w:ins w:id="104" w:author="DJL" w:date="2019-03-06T07:33:00Z">
+      <w:ins w:id="175" w:author="DJL" w:date="2019-03-06T07:33:00Z">
         <w:r>
           <w:rPr>
             <w:color w:val="000000" w:themeColor="text1"/>
@@ -27117,7 +27681,7 @@
           <w:t xml:space="preserve"> of doing so</w:t>
         </w:r>
       </w:ins>
-      <w:ins w:id="105" w:author="DJL" w:date="2019-03-06T05:55:00Z">
+      <w:ins w:id="176" w:author="DJL" w:date="2019-03-06T05:55:00Z">
         <w:r>
           <w:rPr>
             <w:color w:val="000000" w:themeColor="text1"/>
@@ -27125,7 +27689,7 @@
           <w:t xml:space="preserve">. This </w:t>
         </w:r>
       </w:ins>
-      <w:ins w:id="106" w:author="DJL" w:date="2019-03-06T07:34:00Z">
+      <w:ins w:id="177" w:author="DJL" w:date="2019-03-06T07:34:00Z">
         <w:r>
           <w:rPr>
             <w:color w:val="000000" w:themeColor="text1"/>
@@ -27133,7 +27697,7 @@
           <w:t>dynamic</w:t>
         </w:r>
       </w:ins>
-      <w:ins w:id="107" w:author="DJL" w:date="2019-03-06T07:33:00Z">
+      <w:ins w:id="178" w:author="DJL" w:date="2019-03-06T07:33:00Z">
         <w:r>
           <w:rPr>
             <w:color w:val="000000" w:themeColor="text1"/>
@@ -27141,7 +27705,7 @@
           <w:t xml:space="preserve"> </w:t>
         </w:r>
       </w:ins>
-      <w:ins w:id="108" w:author="DJL" w:date="2019-03-06T05:55:00Z">
+      <w:ins w:id="179" w:author="DJL" w:date="2019-03-06T05:55:00Z">
         <w:r>
           <w:rPr>
             <w:color w:val="000000" w:themeColor="text1"/>
@@ -27149,7 +27713,7 @@
           <w:t xml:space="preserve">describes </w:t>
         </w:r>
       </w:ins>
-      <w:ins w:id="109" w:author="DJL" w:date="2019-03-06T07:33:00Z">
+      <w:ins w:id="180" w:author="DJL" w:date="2019-03-06T07:33:00Z">
         <w:r>
           <w:rPr>
             <w:color w:val="000000" w:themeColor="text1"/>
@@ -27157,7 +27721,7 @@
           <w:t>most</w:t>
         </w:r>
       </w:ins>
-      <w:ins w:id="110" w:author="DJL" w:date="2019-03-06T05:55:00Z">
+      <w:ins w:id="181" w:author="DJL" w:date="2019-03-06T05:55:00Z">
         <w:r>
           <w:rPr>
             <w:color w:val="000000" w:themeColor="text1"/>
@@ -27170,7 +27734,7 @@
       <w:pPr>
         <w:spacing w:line="480" w:lineRule="auto"/>
         <w:rPr>
-          <w:ins w:id="111" w:author="DJL" w:date="2019-03-06T05:55:00Z"/>
+          <w:ins w:id="182" w:author="DJL" w:date="2019-03-06T05:55:00Z"/>
         </w:rPr>
       </w:pPr>
     </w:p>
@@ -27178,15 +27742,15 @@
       <w:pPr>
         <w:spacing w:line="480" w:lineRule="auto"/>
         <w:rPr>
-          <w:ins w:id="112" w:author="DJL" w:date="2019-03-06T05:55:00Z"/>
-        </w:rPr>
-      </w:pPr>
-      <w:ins w:id="113" w:author="DJL" w:date="2019-03-06T05:55:00Z">
+          <w:ins w:id="183" w:author="DJL" w:date="2019-03-06T05:55:00Z"/>
+        </w:rPr>
+      </w:pPr>
+      <w:ins w:id="184" w:author="DJL" w:date="2019-03-06T05:55:00Z">
         <w:r>
           <w:t>By disaggregating requirements, we identify several areas in which the SFI was more prescriptive than the FSC-US and further increased prescriptiveness. This finding</w:t>
         </w:r>
       </w:ins>
-      <w:ins w:id="114" w:author="DJL" w:date="2019-03-06T07:35:00Z">
+      <w:ins w:id="185" w:author="DJL" w:date="2019-03-06T07:35:00Z">
         <w:r>
           <w:t xml:space="preserve"> supports </w:t>
         </w:r>
@@ -27195,7 +27759,7 @@
           <w:t xml:space="preserve">hypothesis </w:t>
         </w:r>
       </w:ins>
-      <w:ins w:id="115" w:author="DJL" w:date="2019-03-06T05:55:00Z">
+      <w:ins w:id="186" w:author="DJL" w:date="2019-03-06T05:55:00Z">
         <w:r>
           <w:t xml:space="preserve"> seems</w:t>
         </w:r>
@@ -27242,7 +27806,11 @@
           <w:t>contributing to forestry research.</w:t>
         </w:r>
         <w:r>
-          <w:t xml:space="preserve"> Requiring firms to educate the public about timber harvesting may help the firm gain local public support, but it also helps the industry improve the public’s broader image of the industry, a collective good that may protect the sector from regulation. Similarly, requiring contributions to forestry research advances useful knowledge, another collective good. Worker training programs also have dual benefits to individual firms and collectively to the sector by building a well-trained workforce.</w:t>
+          <w:t xml:space="preserve"> Requiring firms to educate the public about timber harvesting may help the firm gain local public support, but it also helps the industry improve the public’s broader image of the industry, a collective good that may protect the sector from regulation. Similarly, requiring contributions to forestry research advances useful knowledge, another collective good. Worker </w:t>
+        </w:r>
+        <w:r>
+          <w:lastRenderedPageBreak/>
+          <w:t>training programs also have dual benefits to individual firms and collectively to the sector by building a well-trained workforce.</w:t>
         </w:r>
       </w:ins>
     </w:p>
@@ -27250,7 +27818,7 @@
       <w:pPr>
         <w:spacing w:line="480" w:lineRule="auto"/>
         <w:rPr>
-          <w:ins w:id="116" w:author="DJL" w:date="2019-03-06T05:55:00Z"/>
+          <w:ins w:id="187" w:author="DJL" w:date="2019-03-06T05:55:00Z"/>
         </w:rPr>
       </w:pPr>
     </w:p>
@@ -27258,111 +27826,105 @@
       <w:pPr>
         <w:spacing w:line="480" w:lineRule="auto"/>
         <w:rPr>
-          <w:ins w:id="117" w:author="DJL" w:date="2019-03-06T05:55:00Z"/>
-        </w:rPr>
-      </w:pPr>
-      <w:ins w:id="118" w:author="DJL" w:date="2019-03-06T05:55:00Z">
+          <w:ins w:id="188" w:author="DJL" w:date="2019-03-06T05:55:00Z"/>
+        </w:rPr>
+      </w:pPr>
+      <w:ins w:id="189" w:author="DJL" w:date="2019-03-06T05:55:00Z">
         <w:r>
-          <w:t xml:space="preserve">In sum, where the SFI has more prescriptive requirements than the FSC, it requires things that most firms might do anyway (train workers, educate the public), but have added collective </w:t>
-        </w:r>
-        <w:r>
-          <w:lastRenderedPageBreak/>
-          <w:t xml:space="preserve">benefits the more widely they are adopted. </w:t>
+          <w:t xml:space="preserve">In sum, where the SFI has more prescriptive requirements than the FSC, it requires things that most firms might do anyway (train workers, educate the public), but have added collective benefits the more widely they are adopted. </w:t>
         </w:r>
       </w:ins>
-      <w:ins w:id="119" w:author="DJL" w:date="2019-03-06T07:54:00Z">
+      <w:ins w:id="190" w:author="DJL" w:date="2019-03-06T07:54:00Z">
         <w:r>
           <w:t xml:space="preserve">While </w:t>
         </w:r>
       </w:ins>
-      <w:ins w:id="120" w:author="DJL" w:date="2019-03-06T07:55:00Z">
+      <w:ins w:id="191" w:author="DJL" w:date="2019-03-06T07:55:00Z">
         <w:r>
           <w:t xml:space="preserve">unforeseen by existing theories, the fact that the SFI is more prescriptive </w:t>
         </w:r>
       </w:ins>
-      <w:ins w:id="121" w:author="DJL" w:date="2019-03-06T07:56:00Z">
+      <w:ins w:id="192" w:author="DJL" w:date="2019-03-06T07:56:00Z">
         <w:r>
           <w:t>on some</w:t>
         </w:r>
       </w:ins>
-      <w:ins w:id="122" w:author="DJL" w:date="2019-03-06T07:55:00Z">
+      <w:ins w:id="193" w:author="DJL" w:date="2019-03-06T07:55:00Z">
         <w:r>
           <w:t xml:space="preserve"> issues is not </w:t>
         </w:r>
       </w:ins>
-      <w:ins w:id="123" w:author="DJL" w:date="2019-03-06T07:56:00Z">
+      <w:ins w:id="194" w:author="DJL" w:date="2019-03-06T07:56:00Z">
         <w:r>
           <w:t xml:space="preserve">surprising when we understand these issues as fundamentally industry-driven and providing net </w:t>
         </w:r>
       </w:ins>
-      <w:ins w:id="124" w:author="DJL" w:date="2019-03-06T07:57:00Z">
+      <w:ins w:id="195" w:author="DJL" w:date="2019-03-06T07:57:00Z">
         <w:r>
           <w:t>benefits</w:t>
         </w:r>
       </w:ins>
-      <w:ins w:id="125" w:author="DJL" w:date="2019-03-06T07:56:00Z">
+      <w:ins w:id="196" w:author="DJL" w:date="2019-03-06T07:56:00Z">
         <w:r>
           <w:t xml:space="preserve"> </w:t>
         </w:r>
       </w:ins>
-      <w:ins w:id="126" w:author="DJL" w:date="2019-03-06T07:59:00Z">
+      <w:ins w:id="197" w:author="DJL" w:date="2019-03-06T07:59:00Z">
         <w:r>
           <w:t xml:space="preserve">to firms </w:t>
         </w:r>
       </w:ins>
-      <w:ins w:id="127" w:author="DJL" w:date="2019-03-06T07:56:00Z">
+      <w:ins w:id="198" w:author="DJL" w:date="2019-03-06T07:56:00Z">
         <w:r>
           <w:t xml:space="preserve">regardless of </w:t>
         </w:r>
       </w:ins>
-      <w:ins w:id="128" w:author="DJL" w:date="2019-03-06T07:57:00Z">
+      <w:ins w:id="199" w:author="DJL" w:date="2019-03-06T07:57:00Z">
         <w:r>
           <w:t>activist</w:t>
         </w:r>
       </w:ins>
-      <w:ins w:id="129" w:author="DJL" w:date="2019-03-06T07:56:00Z">
+      <w:ins w:id="200" w:author="DJL" w:date="2019-03-06T07:56:00Z">
         <w:r>
           <w:t xml:space="preserve"> pressure</w:t>
         </w:r>
       </w:ins>
-      <w:ins w:id="130" w:author="DJL" w:date="2019-03-06T07:59:00Z">
+      <w:ins w:id="201" w:author="DJL" w:date="2019-03-06T07:59:00Z">
         <w:r>
           <w:t>s</w:t>
         </w:r>
       </w:ins>
-      <w:ins w:id="131" w:author="DJL" w:date="2019-03-06T07:58:00Z">
+      <w:ins w:id="202" w:author="DJL" w:date="2019-03-06T07:58:00Z">
         <w:r>
           <w:t xml:space="preserve"> or consumer demand</w:t>
         </w:r>
       </w:ins>
-      <w:ins w:id="132" w:author="DJL" w:date="2019-03-06T07:59:00Z">
+      <w:ins w:id="203" w:author="DJL" w:date="2019-03-06T07:59:00Z">
         <w:r>
           <w:t>s</w:t>
         </w:r>
       </w:ins>
-      <w:ins w:id="133" w:author="DJL" w:date="2019-03-06T07:55:00Z">
+      <w:ins w:id="204" w:author="DJL" w:date="2019-03-06T07:55:00Z">
         <w:r>
           <w:t>.</w:t>
         </w:r>
       </w:ins>
-      <w:ins w:id="134" w:author="DJL" w:date="2019-03-06T07:58:00Z">
+      <w:ins w:id="205" w:author="DJL" w:date="2019-03-06T07:58:00Z">
         <w:r>
           <w:t xml:space="preserve"> </w:t>
         </w:r>
       </w:ins>
-      <w:ins w:id="135" w:author="DJL" w:date="2019-03-06T07:55:00Z">
+      <w:ins w:id="206" w:author="DJL" w:date="2019-03-06T07:55:00Z">
         <w:r>
           <w:t xml:space="preserve"> </w:t>
         </w:r>
       </w:ins>
-      <w:bookmarkStart w:id="136" w:name="_GoBack"/>
-      <w:bookmarkEnd w:id="136"/>
     </w:p>
     <w:p>
       <w:pPr>
         <w:spacing w:line="480" w:lineRule="auto"/>
         <w:rPr>
-          <w:ins w:id="137" w:author="DJL" w:date="2019-03-06T05:55:00Z"/>
+          <w:ins w:id="207" w:author="DJL" w:date="2019-03-06T05:55:00Z"/>
         </w:rPr>
       </w:pPr>
     </w:p>
@@ -27701,7 +28263,14 @@
         <w:rPr>
           <w:color w:val="000000" w:themeColor="text1"/>
         </w:rPr>
-        <w:t>e have quantified differences that can be quantified and described as richly as possible those comparisons that can only be made qualitatively.</w:t>
+        <w:t xml:space="preserve">e have quantified differences that can be quantified and described as richly as possible those </w:t>
+      </w:r>
+      <w:r>
+        <w:rPr>
+          <w:color w:val="000000" w:themeColor="text1"/>
+        </w:rPr>
+        <w:lastRenderedPageBreak/>
+        <w:t>comparisons that can only be made qualitatively.</w:t>
       </w:r>
     </w:p>
     <w:p>
@@ -27763,14 +28332,7 @@
         <w:rPr>
           <w:color w:val="000000" w:themeColor="text1"/>
         </w:rPr>
-        <w:t xml:space="preserve">Careful measurement uncovered patterns that previous scholarship has </w:t>
-      </w:r>
-      <w:r>
-        <w:rPr>
-          <w:color w:val="000000" w:themeColor="text1"/>
-        </w:rPr>
-        <w:lastRenderedPageBreak/>
-        <w:t xml:space="preserve">missed and which contradict </w:t>
+        <w:t xml:space="preserve">Careful measurement uncovered patterns that previous scholarship has missed and which contradict </w:t>
       </w:r>
       <w:r>
         <w:rPr>
@@ -28059,7 +28621,16 @@
           <w:color w:val="000000" w:themeColor="text1"/>
           <w:shd w:val="clear" w:color="auto" w:fill="FFFFFF"/>
         </w:rPr>
-        <w:t xml:space="preserve"> “higher” standards</w:t>
+        <w:t xml:space="preserve"> “higher” </w:t>
+      </w:r>
+      <w:r>
+        <w:rPr>
+          <w:rFonts w:eastAsia="Times New Roman"/>
+          <w:color w:val="000000" w:themeColor="text1"/>
+          <w:shd w:val="clear" w:color="auto" w:fill="FFFFFF"/>
+        </w:rPr>
+        <w:lastRenderedPageBreak/>
+        <w:t>standards</w:t>
       </w:r>
       <w:r>
         <w:rPr>
@@ -28200,14 +28771,7 @@
         <w:rPr>
           <w:color w:val="000000" w:themeColor="text1"/>
         </w:rPr>
-        <w:t xml:space="preserve">f private </w:t>
-      </w:r>
-      <w:r>
-        <w:rPr>
-          <w:color w:val="000000" w:themeColor="text1"/>
-        </w:rPr>
-        <w:lastRenderedPageBreak/>
-        <w:t xml:space="preserve">governance scholars are to advance </w:t>
+        <w:t xml:space="preserve">f private governance scholars are to advance </w:t>
       </w:r>
       <w:r>
         <w:rPr>
@@ -28673,7 +29237,14 @@
         <w:rPr>
           <w:noProof/>
         </w:rPr>
-        <w:t>(3), 433–464. https://doi.org/10.1177/0032329203254863</w:t>
+        <w:t xml:space="preserve">(3), </w:t>
+      </w:r>
+      <w:r>
+        <w:rPr>
+          <w:noProof/>
+        </w:rPr>
+        <w:lastRenderedPageBreak/>
+        <w:t>433–464. https://doi.org/10.1177/0032329203254863</w:t>
       </w:r>
     </w:p>
     <w:p>
@@ -28791,7 +29362,6 @@
         <w:rPr>
           <w:noProof/>
         </w:rPr>
-        <w:lastRenderedPageBreak/>
         <w:t xml:space="preserve">Bernstein, S., &amp; Cashore, B. (2007). Can non-state global governance be legitimate? An analytical framework. </w:t>
       </w:r>
       <w:r>
@@ -29173,7 +29743,14 @@
         <w:rPr>
           <w:noProof/>
         </w:rPr>
-        <w:t xml:space="preserve">Cashore, B., &amp; Stone, M. W. (2014). Does California need Delaware? Explaining Indonesian, Chinese, and United States support for legality compliance of internationally traded products. </w:t>
+        <w:t xml:space="preserve">Cashore, B., &amp; Stone, M. W. (2014). Does California need Delaware? Explaining Indonesian, Chinese, and United States support for legality compliance of internationally traded </w:t>
+      </w:r>
+      <w:r>
+        <w:rPr>
+          <w:noProof/>
+        </w:rPr>
+        <w:lastRenderedPageBreak/>
+        <w:t xml:space="preserve">products. </w:t>
       </w:r>
       <w:r>
         <w:rPr>
@@ -29309,16 +29886,7 @@
           <w:iCs/>
           <w:noProof/>
         </w:rPr>
-        <w:t xml:space="preserve">Policy </w:t>
-      </w:r>
-      <w:r>
-        <w:rPr>
-          <w:i/>
-          <w:iCs/>
-          <w:noProof/>
-        </w:rPr>
-        <w:lastRenderedPageBreak/>
-        <w:t>Studies Journal</w:t>
+        <w:t>Policy Studies Journal</w:t>
       </w:r>
       <w:r>
         <w:rPr>
@@ -29752,7 +30320,14 @@
         <w:rPr>
           <w:noProof/>
         </w:rPr>
-        <w:t xml:space="preserve"> : The expanding role of non-state actors in the regulatory process. </w:t>
+        <w:t xml:space="preserve"> : The expanding role of non-state actors in </w:t>
+      </w:r>
+      <w:r>
+        <w:rPr>
+          <w:noProof/>
+        </w:rPr>
+        <w:lastRenderedPageBreak/>
+        <w:t xml:space="preserve">the regulatory process. </w:t>
       </w:r>
       <w:r>
         <w:rPr>
@@ -29879,14 +30454,7 @@
         <w:rPr>
           <w:noProof/>
         </w:rPr>
-        <w:t xml:space="preserve">(2), 259–284. </w:t>
-      </w:r>
-      <w:r>
-        <w:rPr>
-          <w:noProof/>
-        </w:rPr>
-        <w:lastRenderedPageBreak/>
-        <w:t>https://doi.org/10.1017/S2047102516000121</w:t>
+        <w:t>(2), 259–284. https://doi.org/10.1017/S2047102516000121</w:t>
       </w:r>
     </w:p>
     <w:p>
@@ -30314,6 +30882,7 @@
         <w:rPr>
           <w:rFonts w:eastAsia="Times New Roman"/>
         </w:rPr>
+        <w:lastRenderedPageBreak/>
         <w:t>Judge-Lord, D. (2013). Mechanisms of Policy Feedback: Interactions among Regulations and Public Investments in US Farm and Forest Politics. Masters Thesis: Yale School of Forestry and Environmental Studies</w:t>
       </w:r>
     </w:p>
@@ -30451,14 +31020,7 @@
         <w:rPr>
           <w:noProof/>
         </w:rPr>
-        <w:t xml:space="preserve">(C), 164–176. </w:t>
-      </w:r>
-      <w:r>
-        <w:rPr>
-          <w:noProof/>
-        </w:rPr>
-        <w:lastRenderedPageBreak/>
-        <w:t>https://doi.org/10.1016/j.jeem.2015.05.003</w:t>
+        <w:t>(C), 164–176. https://doi.org/10.1016/j.jeem.2015.05.003</w:t>
       </w:r>
     </w:p>
     <w:p>
@@ -30892,6 +31454,7 @@
         <w:rPr>
           <w:noProof/>
         </w:rPr>
+        <w:lastRenderedPageBreak/>
         <w:t xml:space="preserve">Newsom, D., Bahn, V., Cashore, B., Newsom, D., Bahn, V., &amp; Cashore, B. (2006). Does Forest Certification Matter? An Analysis of Operation-level changes required during the SmartWood Certification Process in the United States. </w:t>
       </w:r>
       <w:r>
@@ -31033,7 +31596,6 @@
         <w:rPr>
           <w:noProof/>
         </w:rPr>
-        <w:lastRenderedPageBreak/>
         <w:t xml:space="preserve">Overdevest, C., &amp; Zeitlin, J. (2014). Assembling an experimentalist regime: Transnational governance interactions in the forest sector. </w:t>
       </w:r>
       <w:r>
@@ -31442,6 +32004,7 @@
           <w:iCs/>
           <w:noProof/>
         </w:rPr>
+        <w:lastRenderedPageBreak/>
         <w:t>9</w:t>
       </w:r>
       <w:r>
@@ -31594,7 +32157,6 @@
         <w:rPr>
           <w:noProof/>
         </w:rPr>
-        <w:lastRenderedPageBreak/>
         <w:t xml:space="preserve">Weimer, D. L. (2006). The Puzzle of Private Rulemaking: Expertise, Flexibility, and Blame Avoidance in U.S. Regulation. </w:t>
       </w:r>
       <w:r>
@@ -31785,79 +32347,85 @@
       <w:pPr>
         <w:pStyle w:val="p1"/>
         <w:rPr>
+          <w:del w:id="52" w:author="DJL" w:date="2019-03-06T08:38:00Z"/>
           <w:rFonts w:ascii="Times New Roman" w:hAnsi="Times New Roman"/>
           <w:color w:val="2D2D2D"/>
           <w:sz w:val="20"/>
           <w:szCs w:val="20"/>
         </w:rPr>
       </w:pPr>
-      <w:r>
-        <w:rPr>
-          <w:rStyle w:val="EndnoteReference"/>
-          <w:rFonts w:ascii="Times New Roman" w:hAnsi="Times New Roman"/>
-          <w:sz w:val="20"/>
-          <w:szCs w:val="20"/>
-        </w:rPr>
-        <w:endnoteRef/>
-      </w:r>
-      <w:r>
-        <w:rPr>
-          <w:rFonts w:ascii="Times New Roman" w:hAnsi="Times New Roman"/>
-          <w:sz w:val="20"/>
-          <w:szCs w:val="20"/>
-        </w:rPr>
-        <w:t xml:space="preserve"> </w:t>
-      </w:r>
-      <w:r>
-        <w:rPr>
-          <w:rFonts w:ascii="Times New Roman" w:hAnsi="Times New Roman"/>
-          <w:color w:val="2D2D2D"/>
-          <w:sz w:val="20"/>
-          <w:szCs w:val="20"/>
-          <w:lang w:eastAsia="en-US"/>
-        </w:rPr>
-        <w:t>While the scope of our analysis is limited to forest practices, the conceptual framework could be applied to downstream regulations of supply chains such as supply chain tracking requirements, rules for minimum percent content, company-wide requirements, or grades of compliance. Any particular comparative focus will involve different choices about the scope of issues to address, the prescriptiveness of instruments to do so, and the specific settings of requirements and thresholds</w:t>
-      </w:r>
-      <w:r>
-        <w:rPr>
-          <w:rFonts w:ascii="Times New Roman" w:hAnsi="Times New Roman"/>
-          <w:color w:val="2D2D2D"/>
-          <w:sz w:val="20"/>
-          <w:szCs w:val="20"/>
-          <w:lang w:eastAsia="en-US"/>
-        </w:rPr>
-        <w:t>.</w:t>
-      </w:r>
+      <w:del w:id="53" w:author="DJL" w:date="2019-03-06T08:38:00Z">
+        <w:r>
+          <w:rPr>
+            <w:rStyle w:val="EndnoteReference"/>
+            <w:rFonts w:ascii="Times New Roman" w:hAnsi="Times New Roman"/>
+            <w:sz w:val="20"/>
+            <w:szCs w:val="20"/>
+          </w:rPr>
+          <w:endnoteRef/>
+        </w:r>
+        <w:r>
+          <w:rPr>
+            <w:rFonts w:ascii="Times New Roman" w:hAnsi="Times New Roman"/>
+            <w:sz w:val="20"/>
+            <w:szCs w:val="20"/>
+          </w:rPr>
+          <w:delText xml:space="preserve"> </w:delText>
+        </w:r>
+        <w:r>
+          <w:rPr>
+            <w:rFonts w:ascii="Times New Roman" w:hAnsi="Times New Roman"/>
+            <w:color w:val="2D2D2D"/>
+            <w:sz w:val="20"/>
+            <w:szCs w:val="20"/>
+            <w:lang w:eastAsia="en-US"/>
+          </w:rPr>
+          <w:delText>While the scope of our analysis is limited to forest practices, the conceptual framework could be applied to downstream regulations of supply chains such as supply chain tracking requirements, rules for minimum percent content, company-wide requirements, or grades of compliance. Any particular comparative focus will involve different choices about the scope of issues to address, the prescriptiveness of instruments to do so, and the specific settings of requirements and thresholds</w:delText>
+        </w:r>
+        <w:r>
+          <w:rPr>
+            <w:rFonts w:ascii="Times New Roman" w:hAnsi="Times New Roman"/>
+            <w:color w:val="2D2D2D"/>
+            <w:sz w:val="20"/>
+            <w:szCs w:val="20"/>
+            <w:lang w:eastAsia="en-US"/>
+          </w:rPr>
+          <w:delText>.</w:delText>
+        </w:r>
+      </w:del>
     </w:p>
   </w:endnote>
   <w:endnote w:id="3">
     <w:p>
       <w:pPr>
         <w:rPr>
+          <w:del w:id="55" w:author="DJL" w:date="2019-03-06T08:39:00Z"/>
           <w:color w:val="222222"/>
           <w:sz w:val="20"/>
         </w:rPr>
       </w:pPr>
-      <w:r>
-        <w:rPr>
-          <w:rStyle w:val="EndnoteReference"/>
-          <w:sz w:val="20"/>
-        </w:rPr>
-        <w:endnoteRef/>
-      </w:r>
-      <w:r>
-        <w:rPr>
-          <w:sz w:val="20"/>
-          <w:szCs w:val="20"/>
-        </w:rPr>
-        <w:t xml:space="preserve"> </w:t>
-      </w:r>
-      <w:r>
-        <w:rPr>
-          <w:sz w:val="20"/>
-        </w:rPr>
-        <w:t xml:space="preserve">This paper represents the synthesis of scholarly expertise in forestry and political science. The research process also included significant engagement with the standard-writers themselves to accurately characterize nuanced difference between standards and changes over time. </w:t>
-      </w:r>
+      <w:del w:id="56" w:author="DJL" w:date="2019-03-06T08:39:00Z">
+        <w:r>
+          <w:rPr>
+            <w:rStyle w:val="EndnoteReference"/>
+            <w:sz w:val="20"/>
+          </w:rPr>
+          <w:endnoteRef/>
+        </w:r>
+        <w:r>
+          <w:rPr>
+            <w:sz w:val="20"/>
+            <w:szCs w:val="20"/>
+          </w:rPr>
+          <w:delText xml:space="preserve"> </w:delText>
+        </w:r>
+        <w:r>
+          <w:rPr>
+            <w:sz w:val="20"/>
+          </w:rPr>
+          <w:delText xml:space="preserve">This paper represents the synthesis of scholarly expertise in forestry and political science. The research process also included significant engagement with the standard-writers themselves to accurately characterize nuanced difference between standards and changes over time. </w:delText>
+        </w:r>
+      </w:del>
     </w:p>
   </w:endnote>
   <w:endnote w:id="4">
@@ -31915,6 +32483,39 @@
   <w:endnote w:id="6">
     <w:p>
       <w:pPr>
+        <w:rPr>
+          <w:ins w:id="122" w:author="DJL" w:date="2019-03-06T08:40:00Z"/>
+          <w:color w:val="222222"/>
+          <w:sz w:val="20"/>
+        </w:rPr>
+      </w:pPr>
+      <w:ins w:id="123" w:author="DJL" w:date="2019-03-06T08:40:00Z">
+        <w:r>
+          <w:rPr>
+            <w:rStyle w:val="EndnoteReference"/>
+            <w:sz w:val="20"/>
+          </w:rPr>
+          <w:endnoteRef/>
+        </w:r>
+        <w:r>
+          <w:rPr>
+            <w:sz w:val="20"/>
+            <w:szCs w:val="20"/>
+          </w:rPr>
+          <w:t xml:space="preserve"> </w:t>
+        </w:r>
+        <w:r>
+          <w:rPr>
+            <w:sz w:val="20"/>
+          </w:rPr>
+          <w:t xml:space="preserve">This paper represents the synthesis of scholarly expertise in forestry and political science. The research process also included significant engagement with the standard-writers themselves to accurately characterize nuanced difference between standards and changes over time. </w:t>
+        </w:r>
+      </w:ins>
+    </w:p>
+  </w:endnote>
+  <w:endnote w:id="7">
+    <w:p>
+      <w:pPr>
         <w:pStyle w:val="EndnoteText"/>
         <w:rPr>
           <w:rFonts w:ascii="Times New Roman" w:hAnsi="Times New Roman" w:cs="Times New Roman"/>
@@ -31944,56 +32545,27 @@
           <w:sz w:val="20"/>
           <w:szCs w:val="20"/>
         </w:rPr>
-        <w:t>FSC and SFI apply to all forestry operations and are thus more closely related to each other than to the American Tree Farm System (ATFS) which is also endorsed by PEFC but focuses on small-scale producers.</w:t>
-      </w:r>
-    </w:p>
-  </w:endnote>
-  <w:endnote w:id="7">
-    <w:p>
-      <w:pPr>
-        <w:rPr>
+        <w:t>FSC and SFI apply to all forestry operations and are thus more closely related to each other than to the American Tree Farm System (ATFS</w:t>
+      </w:r>
+      <w:proofErr w:type="gramStart"/>
+      <w:r>
+        <w:rPr>
+          <w:rFonts w:ascii="Times New Roman" w:hAnsi="Times New Roman" w:cs="Times New Roman"/>
+          <w:color w:val="000000" w:themeColor="text1"/>
           <w:sz w:val="20"/>
           <w:szCs w:val="20"/>
         </w:rPr>
-      </w:pPr>
-      <w:r>
-        <w:rPr>
-          <w:rStyle w:val="EndnoteReference"/>
+        <w:t>) which is also endorsed</w:t>
+      </w:r>
+      <w:proofErr w:type="gramEnd"/>
+      <w:r>
+        <w:rPr>
+          <w:rFonts w:ascii="Times New Roman" w:hAnsi="Times New Roman" w:cs="Times New Roman"/>
+          <w:color w:val="000000" w:themeColor="text1"/>
           <w:sz w:val="20"/>
           <w:szCs w:val="20"/>
         </w:rPr>
-        <w:endnoteRef/>
-      </w:r>
-      <w:r>
-        <w:rPr>
-          <w:sz w:val="20"/>
-          <w:szCs w:val="20"/>
-        </w:rPr>
-        <w:t xml:space="preserve"> </w:t>
-      </w:r>
-      <w:r>
-        <w:rPr>
-          <w:color w:val="000000" w:themeColor="text1"/>
-          <w:sz w:val="20"/>
-          <w:szCs w:val="20"/>
-        </w:rPr>
-        <w:t>FSC-US initially had nine regional working groups, which each produced regional indicators. These sub-national documents have since been merged into a single national standard, retaining a smaller number of region-specific indicators.</w:t>
-      </w:r>
-      <w:r>
-        <w:rPr>
-          <w:color w:val="000000" w:themeColor="text1"/>
-          <w:sz w:val="20"/>
-          <w:szCs w:val="20"/>
-        </w:rPr>
-        <w:t xml:space="preserve"> </w:t>
-      </w:r>
-      <w:r>
-        <w:rPr>
-          <w:color w:val="000000" w:themeColor="text1"/>
-          <w:sz w:val="20"/>
-          <w:szCs w:val="20"/>
-        </w:rPr>
-        <w:t>Substantive differences between regions in the FSC-US standards complicated national analysis. In such cases, we coded based on the text that bound at least a majority of regions.</w:t>
+        <w:t xml:space="preserve"> by PEFC but focuses on small-scale producers.</w:t>
       </w:r>
     </w:p>
   </w:endnote>
@@ -32001,8 +32573,8 @@
     <w:p>
       <w:pPr>
         <w:rPr>
-          <w:iCs/>
-          <w:color w:val="000000" w:themeColor="text1"/>
+          <w:sz w:val="20"/>
+          <w:szCs w:val="20"/>
         </w:rPr>
       </w:pPr>
       <w:r>
@@ -32026,101 +32598,150 @@
           <w:sz w:val="20"/>
           <w:szCs w:val="20"/>
         </w:rPr>
-        <w:t xml:space="preserve">One limitation of this study is that we focus on written forest management requirements, </w:t>
-      </w:r>
-      <w:r>
-        <w:rPr>
-          <w:iCs/>
+        <w:t>FSC-US initially had nine regional working groups, which each produced regional indicators. These sub-national documents have since been merged into a single national standard, retaining a smaller number of region-specific indicators.</w:t>
+      </w:r>
+      <w:r>
+        <w:rPr>
           <w:color w:val="000000" w:themeColor="text1"/>
           <w:sz w:val="20"/>
           <w:szCs w:val="20"/>
         </w:rPr>
-        <w:t>only part of the complex casual chain from institutional emergence, market uptake, auditing practices, compliance and “on the ground” behavior</w:t>
-      </w:r>
-      <w:r>
-        <w:rPr>
+        <w:t xml:space="preserve"> </w:t>
+      </w:r>
+      <w:r>
+        <w:rPr>
+          <w:color w:val="000000" w:themeColor="text1"/>
           <w:sz w:val="20"/>
           <w:szCs w:val="20"/>
         </w:rPr>
-        <w:t xml:space="preserve">. </w:t>
-      </w:r>
-      <w:r>
-        <w:rPr>
-          <w:iCs/>
-          <w:color w:val="000000" w:themeColor="text1"/>
-          <w:sz w:val="20"/>
-          <w:szCs w:val="20"/>
-        </w:rPr>
-        <w:t xml:space="preserve">Just as with public policy, some written rules may take on more importance than others. </w:t>
-      </w:r>
-      <w:r>
-        <w:rPr>
-          <w:color w:val="000000" w:themeColor="text1"/>
-          <w:sz w:val="20"/>
-          <w:szCs w:val="20"/>
-        </w:rPr>
-        <w:t xml:space="preserve"> Legal traditions of all kinds include obligations and understandings independent of the text of the law. Yet managers and auditors use these documents to make decisions and understanding them is a necessary first step. </w:t>
-      </w:r>
-      <w:r>
-        <w:rPr>
-          <w:color w:val="000000" w:themeColor="text1"/>
-          <w:sz w:val="20"/>
-          <w:szCs w:val="20"/>
-        </w:rPr>
-        <w:t xml:space="preserve">Another limitation is that we </w:t>
-      </w:r>
-      <w:r>
-        <w:rPr>
-          <w:sz w:val="20"/>
-          <w:szCs w:val="20"/>
-        </w:rPr>
-        <w:t>do not address public policies even though both programs require adherence to domestic law. In some cases, U</w:t>
-      </w:r>
-      <w:r>
-        <w:rPr>
-          <w:sz w:val="20"/>
-          <w:szCs w:val="20"/>
-        </w:rPr>
-        <w:t>.</w:t>
-      </w:r>
-      <w:r>
-        <w:rPr>
-          <w:sz w:val="20"/>
-          <w:szCs w:val="20"/>
-        </w:rPr>
-        <w:t>S</w:t>
-      </w:r>
-      <w:r>
-        <w:rPr>
-          <w:sz w:val="20"/>
-          <w:szCs w:val="20"/>
-        </w:rPr>
-        <w:t>.</w:t>
-      </w:r>
-      <w:r>
-        <w:rPr>
-          <w:sz w:val="20"/>
-          <w:szCs w:val="20"/>
-        </w:rPr>
-        <w:t xml:space="preserve"> law is important for interpreting our results. For example, while the SFI does </w:t>
-      </w:r>
-      <w:r>
-        <w:rPr>
-          <w:sz w:val="20"/>
-          <w:szCs w:val="20"/>
-        </w:rPr>
-        <w:t>not have buffer zone standards, states like Oregon, California, and Washington have highly prescriptive laws on buffer zones to which any SFI or FSC certified operation operating in these states may be audited for compliance</w:t>
-      </w:r>
-      <w:r>
-        <w:rPr>
-          <w:sz w:val="20"/>
-          <w:szCs w:val="20"/>
-        </w:rPr>
-        <w:t>.</w:t>
+        <w:t>Substantive differences between regions in the FSC-US standards complicated national analysis. In such cases, we coded based on the text that bound at least a majority of regions.</w:t>
       </w:r>
     </w:p>
   </w:endnote>
   <w:endnote w:id="9">
+    <w:p>
+      <w:pPr>
+        <w:rPr>
+          <w:iCs/>
+          <w:color w:val="000000" w:themeColor="text1"/>
+        </w:rPr>
+      </w:pPr>
+      <w:r>
+        <w:rPr>
+          <w:rStyle w:val="EndnoteReference"/>
+          <w:sz w:val="20"/>
+          <w:szCs w:val="20"/>
+        </w:rPr>
+        <w:endnoteRef/>
+      </w:r>
+      <w:r>
+        <w:rPr>
+          <w:sz w:val="20"/>
+          <w:szCs w:val="20"/>
+        </w:rPr>
+        <w:t xml:space="preserve"> </w:t>
+      </w:r>
+      <w:r>
+        <w:rPr>
+          <w:color w:val="000000" w:themeColor="text1"/>
+          <w:sz w:val="20"/>
+          <w:szCs w:val="20"/>
+        </w:rPr>
+        <w:t xml:space="preserve">One limitation of this study is that we focus on written forest management requirements, </w:t>
+      </w:r>
+      <w:r>
+        <w:rPr>
+          <w:iCs/>
+          <w:color w:val="000000" w:themeColor="text1"/>
+          <w:sz w:val="20"/>
+          <w:szCs w:val="20"/>
+        </w:rPr>
+        <w:t>only part of the complex casual chain from institutional emergence, market uptake, auditing practices, compliance and “on the ground” behavior</w:t>
+      </w:r>
+      <w:r>
+        <w:rPr>
+          <w:sz w:val="20"/>
+          <w:szCs w:val="20"/>
+        </w:rPr>
+        <w:t xml:space="preserve">. </w:t>
+      </w:r>
+      <w:r>
+        <w:rPr>
+          <w:iCs/>
+          <w:color w:val="000000" w:themeColor="text1"/>
+          <w:sz w:val="20"/>
+          <w:szCs w:val="20"/>
+        </w:rPr>
+        <w:t xml:space="preserve">Just as with public policy, some written rules may take on more importance than others. </w:t>
+      </w:r>
+      <w:r>
+        <w:rPr>
+          <w:color w:val="000000" w:themeColor="text1"/>
+          <w:sz w:val="20"/>
+          <w:szCs w:val="20"/>
+        </w:rPr>
+        <w:t xml:space="preserve"> Legal traditions of all kinds include obligations and understandings independent of the text of the law. Yet managers and auditors use these documents to make decisions and understanding them is a necessary first step. </w:t>
+      </w:r>
+      <w:r>
+        <w:rPr>
+          <w:color w:val="000000" w:themeColor="text1"/>
+          <w:sz w:val="20"/>
+          <w:szCs w:val="20"/>
+        </w:rPr>
+        <w:t xml:space="preserve">Another limitation is that we </w:t>
+      </w:r>
+      <w:r>
+        <w:rPr>
+          <w:sz w:val="20"/>
+          <w:szCs w:val="20"/>
+        </w:rPr>
+        <w:t>do not address public policies even though both programs require adherence to domestic law. In some cases, U</w:t>
+      </w:r>
+      <w:r>
+        <w:rPr>
+          <w:sz w:val="20"/>
+          <w:szCs w:val="20"/>
+        </w:rPr>
+        <w:t>.</w:t>
+      </w:r>
+      <w:r>
+        <w:rPr>
+          <w:sz w:val="20"/>
+          <w:szCs w:val="20"/>
+        </w:rPr>
+        <w:t>S</w:t>
+      </w:r>
+      <w:r>
+        <w:rPr>
+          <w:sz w:val="20"/>
+          <w:szCs w:val="20"/>
+        </w:rPr>
+        <w:t>.</w:t>
+      </w:r>
+      <w:r>
+        <w:rPr>
+          <w:sz w:val="20"/>
+          <w:szCs w:val="20"/>
+        </w:rPr>
+        <w:t xml:space="preserve"> law is important for interpreting our results. For example, while the SFI does </w:t>
+      </w:r>
+      <w:r>
+        <w:rPr>
+          <w:sz w:val="20"/>
+          <w:szCs w:val="20"/>
+        </w:rPr>
+        <w:t>not have buffer zone standards, states like Oregon, California, and Washington have highly prescriptive laws on buffer zones to which any SFI or FSC certified operation operating in these states may be audited for compliance</w:t>
+      </w:r>
+      <w:r>
+        <w:rPr>
+          <w:sz w:val="20"/>
+          <w:szCs w:val="20"/>
+        </w:rPr>
+        <w:t>.</w:t>
+      </w:r>
+    </w:p>
+  </w:endnote>
+  <w:endnote w:id="10">
     <w:p>
       <w:pPr>
         <w:pStyle w:val="EndnoteText"/>
@@ -32221,7 +32842,7 @@
         <w:rStyle w:val="PageNumber"/>
         <w:noProof/>
       </w:rPr>
-      <w:t>42</w:t>
+      <w:t>7</w:t>
     </w:r>
     <w:r>
       <w:rPr>
@@ -36261,7 +36882,7 @@
 </file>
 
 <file path=customXml/itemProps1.xml><?xml version="1.0" encoding="utf-8"?>
-<ds:datastoreItem xmlns:ds="http://schemas.openxmlformats.org/officeDocument/2006/customXml" ds:itemID="{D416ED27-D410-5B4A-894E-006CA128819E}">
+<ds:datastoreItem xmlns:ds="http://schemas.openxmlformats.org/officeDocument/2006/customXml" ds:itemID="{0CA4C167-1F1F-E34F-98DE-26E9BB461246}">
   <ds:schemaRefs>
     <ds:schemaRef ds:uri="http://schemas.openxmlformats.org/officeDocument/2006/bibliography"/>
   </ds:schemaRefs>
@@ -36269,7 +36890,7 @@
 </file>
 
 <file path=customXml/itemProps10.xml><?xml version="1.0" encoding="utf-8"?>
-<ds:datastoreItem xmlns:ds="http://schemas.openxmlformats.org/officeDocument/2006/customXml" ds:itemID="{65C88230-6FD8-8B40-AA11-303E3C7929E6}">
+<ds:datastoreItem xmlns:ds="http://schemas.openxmlformats.org/officeDocument/2006/customXml" ds:itemID="{C78CAF86-823C-BD47-8832-54F2F6E7E7DE}">
   <ds:schemaRefs>
     <ds:schemaRef ds:uri="http://schemas.openxmlformats.org/officeDocument/2006/bibliography"/>
   </ds:schemaRefs>
@@ -36277,7 +36898,7 @@
 </file>
 
 <file path=customXml/itemProps11.xml><?xml version="1.0" encoding="utf-8"?>
-<ds:datastoreItem xmlns:ds="http://schemas.openxmlformats.org/officeDocument/2006/customXml" ds:itemID="{D8426C99-2118-5543-A449-799E75303BE0}">
+<ds:datastoreItem xmlns:ds="http://schemas.openxmlformats.org/officeDocument/2006/customXml" ds:itemID="{DF3AEC5D-EC3C-084B-8A01-C070AB063704}">
   <ds:schemaRefs>
     <ds:schemaRef ds:uri="http://schemas.openxmlformats.org/officeDocument/2006/bibliography"/>
   </ds:schemaRefs>
@@ -36285,7 +36906,7 @@
 </file>
 
 <file path=customXml/itemProps12.xml><?xml version="1.0" encoding="utf-8"?>
-<ds:datastoreItem xmlns:ds="http://schemas.openxmlformats.org/officeDocument/2006/customXml" ds:itemID="{AF8E71C2-484B-E84E-9A0B-00F0797D7C3B}">
+<ds:datastoreItem xmlns:ds="http://schemas.openxmlformats.org/officeDocument/2006/customXml" ds:itemID="{251E88FC-1CA1-684E-8599-BA88A6C2F2BE}">
   <ds:schemaRefs>
     <ds:schemaRef ds:uri="http://schemas.openxmlformats.org/officeDocument/2006/bibliography"/>
   </ds:schemaRefs>
@@ -36293,7 +36914,7 @@
 </file>
 
 <file path=customXml/itemProps13.xml><?xml version="1.0" encoding="utf-8"?>
-<ds:datastoreItem xmlns:ds="http://schemas.openxmlformats.org/officeDocument/2006/customXml" ds:itemID="{840B268C-42A2-7E43-9BA9-63E23382E64F}">
+<ds:datastoreItem xmlns:ds="http://schemas.openxmlformats.org/officeDocument/2006/customXml" ds:itemID="{D64D3A5B-CD81-454B-AF9B-F89483DB20B3}">
   <ds:schemaRefs>
     <ds:schemaRef ds:uri="http://schemas.openxmlformats.org/officeDocument/2006/bibliography"/>
   </ds:schemaRefs>
@@ -36301,7 +36922,7 @@
 </file>
 
 <file path=customXml/itemProps14.xml><?xml version="1.0" encoding="utf-8"?>
-<ds:datastoreItem xmlns:ds="http://schemas.openxmlformats.org/officeDocument/2006/customXml" ds:itemID="{D5B0C160-DAC3-E542-B922-7EE02B122E0F}">
+<ds:datastoreItem xmlns:ds="http://schemas.openxmlformats.org/officeDocument/2006/customXml" ds:itemID="{1AFB2189-AFB9-2C40-A79F-FF0BC2A34E85}">
   <ds:schemaRefs>
     <ds:schemaRef ds:uri="http://schemas.openxmlformats.org/officeDocument/2006/bibliography"/>
   </ds:schemaRefs>
@@ -36309,7 +36930,7 @@
 </file>
 
 <file path=customXml/itemProps15.xml><?xml version="1.0" encoding="utf-8"?>
-<ds:datastoreItem xmlns:ds="http://schemas.openxmlformats.org/officeDocument/2006/customXml" ds:itemID="{FC9BCBA1-1375-6248-9CFE-6602AF4A97AF}">
+<ds:datastoreItem xmlns:ds="http://schemas.openxmlformats.org/officeDocument/2006/customXml" ds:itemID="{11478D9C-8D3D-844F-9A8E-EEA668911A83}">
   <ds:schemaRefs>
     <ds:schemaRef ds:uri="http://schemas.openxmlformats.org/officeDocument/2006/bibliography"/>
   </ds:schemaRefs>
@@ -36317,7 +36938,7 @@
 </file>
 
 <file path=customXml/itemProps16.xml><?xml version="1.0" encoding="utf-8"?>
-<ds:datastoreItem xmlns:ds="http://schemas.openxmlformats.org/officeDocument/2006/customXml" ds:itemID="{FC2CBA30-3B7C-3147-ABDC-ED24697243B2}">
+<ds:datastoreItem xmlns:ds="http://schemas.openxmlformats.org/officeDocument/2006/customXml" ds:itemID="{A222C99F-43DE-A64C-AD39-E51DEA2BE607}">
   <ds:schemaRefs>
     <ds:schemaRef ds:uri="http://schemas.openxmlformats.org/officeDocument/2006/bibliography"/>
   </ds:schemaRefs>
@@ -36325,7 +36946,7 @@
 </file>
 
 <file path=customXml/itemProps17.xml><?xml version="1.0" encoding="utf-8"?>
-<ds:datastoreItem xmlns:ds="http://schemas.openxmlformats.org/officeDocument/2006/customXml" ds:itemID="{383D4BC1-5584-ED40-B6FB-09FA63CC32BD}">
+<ds:datastoreItem xmlns:ds="http://schemas.openxmlformats.org/officeDocument/2006/customXml" ds:itemID="{754E1AF9-A231-3A4C-A4E1-752DC04889B9}">
   <ds:schemaRefs>
     <ds:schemaRef ds:uri="http://schemas.openxmlformats.org/officeDocument/2006/bibliography"/>
   </ds:schemaRefs>
@@ -36333,7 +36954,7 @@
 </file>
 
 <file path=customXml/itemProps18.xml><?xml version="1.0" encoding="utf-8"?>
-<ds:datastoreItem xmlns:ds="http://schemas.openxmlformats.org/officeDocument/2006/customXml" ds:itemID="{AE40AAC9-C881-0E40-ACEE-BE6F7A0319FC}">
+<ds:datastoreItem xmlns:ds="http://schemas.openxmlformats.org/officeDocument/2006/customXml" ds:itemID="{CE28A17B-5220-6746-9C85-E98F3F922238}">
   <ds:schemaRefs>
     <ds:schemaRef ds:uri="http://schemas.openxmlformats.org/officeDocument/2006/bibliography"/>
   </ds:schemaRefs>
@@ -36341,7 +36962,7 @@
 </file>
 
 <file path=customXml/itemProps19.xml><?xml version="1.0" encoding="utf-8"?>
-<ds:datastoreItem xmlns:ds="http://schemas.openxmlformats.org/officeDocument/2006/customXml" ds:itemID="{0CA4C167-1F1F-E34F-98DE-26E9BB461246}">
+<ds:datastoreItem xmlns:ds="http://schemas.openxmlformats.org/officeDocument/2006/customXml" ds:itemID="{4BF5F478-143E-9D4F-A885-485317A2F588}">
   <ds:schemaRefs>
     <ds:schemaRef ds:uri="http://schemas.openxmlformats.org/officeDocument/2006/bibliography"/>
   </ds:schemaRefs>
@@ -36349,7 +36970,7 @@
 </file>
 
 <file path=customXml/itemProps2.xml><?xml version="1.0" encoding="utf-8"?>
-<ds:datastoreItem xmlns:ds="http://schemas.openxmlformats.org/officeDocument/2006/customXml" ds:itemID="{D8247314-B0AD-7445-A01B-4FF0B78F465E}">
+<ds:datastoreItem xmlns:ds="http://schemas.openxmlformats.org/officeDocument/2006/customXml" ds:itemID="{AD79881B-E54C-3044-ADDB-4DE6C3A95ACC}">
   <ds:schemaRefs>
     <ds:schemaRef ds:uri="http://schemas.openxmlformats.org/officeDocument/2006/bibliography"/>
   </ds:schemaRefs>
@@ -36357,7 +36978,7 @@
 </file>
 
 <file path=customXml/itemProps20.xml><?xml version="1.0" encoding="utf-8"?>
-<ds:datastoreItem xmlns:ds="http://schemas.openxmlformats.org/officeDocument/2006/customXml" ds:itemID="{AD79881B-E54C-3044-ADDB-4DE6C3A95ACC}">
+<ds:datastoreItem xmlns:ds="http://schemas.openxmlformats.org/officeDocument/2006/customXml" ds:itemID="{33983632-D1E4-4A4E-B551-42EC526BDF5A}">
   <ds:schemaRefs>
     <ds:schemaRef ds:uri="http://schemas.openxmlformats.org/officeDocument/2006/bibliography"/>
   </ds:schemaRefs>
@@ -36365,6 +36986,78 @@
 </file>
 
 <file path=customXml/itemProps21.xml><?xml version="1.0" encoding="utf-8"?>
+<ds:datastoreItem xmlns:ds="http://schemas.openxmlformats.org/officeDocument/2006/customXml" ds:itemID="{A2540F3C-DE49-4E46-90F5-268048E8F772}">
+  <ds:schemaRefs>
+    <ds:schemaRef ds:uri="http://schemas.openxmlformats.org/officeDocument/2006/bibliography"/>
+  </ds:schemaRefs>
+</ds:datastoreItem>
+</file>
+
+<file path=customXml/itemProps22.xml><?xml version="1.0" encoding="utf-8"?>
+<ds:datastoreItem xmlns:ds="http://schemas.openxmlformats.org/officeDocument/2006/customXml" ds:itemID="{D1F8B0D9-BFC5-E049-A7FB-AB009FA9956A}">
+  <ds:schemaRefs>
+    <ds:schemaRef ds:uri="http://schemas.openxmlformats.org/officeDocument/2006/bibliography"/>
+  </ds:schemaRefs>
+</ds:datastoreItem>
+</file>
+
+<file path=customXml/itemProps23.xml><?xml version="1.0" encoding="utf-8"?>
+<ds:datastoreItem xmlns:ds="http://schemas.openxmlformats.org/officeDocument/2006/customXml" ds:itemID="{32D70CDF-8E4F-B840-92C1-8DB0031AD826}">
+  <ds:schemaRefs>
+    <ds:schemaRef ds:uri="http://schemas.openxmlformats.org/officeDocument/2006/bibliography"/>
+  </ds:schemaRefs>
+</ds:datastoreItem>
+</file>
+
+<file path=customXml/itemProps24.xml><?xml version="1.0" encoding="utf-8"?>
+<ds:datastoreItem xmlns:ds="http://schemas.openxmlformats.org/officeDocument/2006/customXml" ds:itemID="{6733643F-6C9A-A846-A5FD-49ED378518A0}">
+  <ds:schemaRefs>
+    <ds:schemaRef ds:uri="http://schemas.openxmlformats.org/officeDocument/2006/bibliography"/>
+  </ds:schemaRefs>
+</ds:datastoreItem>
+</file>
+
+<file path=customXml/itemProps25.xml><?xml version="1.0" encoding="utf-8"?>
+<ds:datastoreItem xmlns:ds="http://schemas.openxmlformats.org/officeDocument/2006/customXml" ds:itemID="{89539D2C-13CB-E84F-8A03-3ADF205DAE1F}">
+  <ds:schemaRefs>
+    <ds:schemaRef ds:uri="http://schemas.openxmlformats.org/officeDocument/2006/bibliography"/>
+  </ds:schemaRefs>
+</ds:datastoreItem>
+</file>
+
+<file path=customXml/itemProps26.xml><?xml version="1.0" encoding="utf-8"?>
+<ds:datastoreItem xmlns:ds="http://schemas.openxmlformats.org/officeDocument/2006/customXml" ds:itemID="{7901BFA8-8BF6-724B-AB39-25638AB4AA28}">
+  <ds:schemaRefs>
+    <ds:schemaRef ds:uri="http://schemas.openxmlformats.org/officeDocument/2006/bibliography"/>
+  </ds:schemaRefs>
+</ds:datastoreItem>
+</file>
+
+<file path=customXml/itemProps27.xml><?xml version="1.0" encoding="utf-8"?>
+<ds:datastoreItem xmlns:ds="http://schemas.openxmlformats.org/officeDocument/2006/customXml" ds:itemID="{BCE5F4FC-A632-654D-B096-3DB478016F88}">
+  <ds:schemaRefs>
+    <ds:schemaRef ds:uri="http://schemas.openxmlformats.org/officeDocument/2006/bibliography"/>
+  </ds:schemaRefs>
+</ds:datastoreItem>
+</file>
+
+<file path=customXml/itemProps28.xml><?xml version="1.0" encoding="utf-8"?>
+<ds:datastoreItem xmlns:ds="http://schemas.openxmlformats.org/officeDocument/2006/customXml" ds:itemID="{905D80EE-221E-BE47-BB44-FBE164E8C197}">
+  <ds:schemaRefs>
+    <ds:schemaRef ds:uri="http://schemas.openxmlformats.org/officeDocument/2006/bibliography"/>
+  </ds:schemaRefs>
+</ds:datastoreItem>
+</file>
+
+<file path=customXml/itemProps29.xml><?xml version="1.0" encoding="utf-8"?>
+<ds:datastoreItem xmlns:ds="http://schemas.openxmlformats.org/officeDocument/2006/customXml" ds:itemID="{A6357CF7-6692-F045-B5F8-E463DC090725}">
+  <ds:schemaRefs>
+    <ds:schemaRef ds:uri="http://schemas.openxmlformats.org/officeDocument/2006/bibliography"/>
+  </ds:schemaRefs>
+</ds:datastoreItem>
+</file>
+
+<file path=customXml/itemProps3.xml><?xml version="1.0" encoding="utf-8"?>
 <ds:datastoreItem xmlns:ds="http://schemas.openxmlformats.org/officeDocument/2006/customXml" ds:itemID="{383B85FE-C63F-8A45-A203-95C956CEB4C8}">
   <ds:schemaRefs>
     <ds:schemaRef ds:uri="http://schemas.openxmlformats.org/officeDocument/2006/bibliography"/>
@@ -36372,7 +37065,87 @@
 </ds:datastoreItem>
 </file>
 
-<file path=customXml/itemProps22.xml><?xml version="1.0" encoding="utf-8"?>
+<file path=customXml/itemProps30.xml><?xml version="1.0" encoding="utf-8"?>
+<ds:datastoreItem xmlns:ds="http://schemas.openxmlformats.org/officeDocument/2006/customXml" ds:itemID="{F14D9FDA-E9F4-F941-AA5F-B65EA0931A17}">
+  <ds:schemaRefs>
+    <ds:schemaRef ds:uri="http://schemas.openxmlformats.org/officeDocument/2006/bibliography"/>
+  </ds:schemaRefs>
+</ds:datastoreItem>
+</file>
+
+<file path=customXml/itemProps31.xml><?xml version="1.0" encoding="utf-8"?>
+<ds:datastoreItem xmlns:ds="http://schemas.openxmlformats.org/officeDocument/2006/customXml" ds:itemID="{EC5C445A-FE00-F843-B84C-4002D0AA8BC3}">
+  <ds:schemaRefs>
+    <ds:schemaRef ds:uri="http://schemas.openxmlformats.org/officeDocument/2006/bibliography"/>
+  </ds:schemaRefs>
+</ds:datastoreItem>
+</file>
+
+<file path=customXml/itemProps32.xml><?xml version="1.0" encoding="utf-8"?>
+<ds:datastoreItem xmlns:ds="http://schemas.openxmlformats.org/officeDocument/2006/customXml" ds:itemID="{ED2EEC2B-34CA-5547-8398-CE114144E3D6}">
+  <ds:schemaRefs>
+    <ds:schemaRef ds:uri="http://schemas.openxmlformats.org/officeDocument/2006/bibliography"/>
+  </ds:schemaRefs>
+</ds:datastoreItem>
+</file>
+
+<file path=customXml/itemProps33.xml><?xml version="1.0" encoding="utf-8"?>
+<ds:datastoreItem xmlns:ds="http://schemas.openxmlformats.org/officeDocument/2006/customXml" ds:itemID="{4B3F2BE3-2EC8-A541-ABD2-98CB3B5FB6E5}">
+  <ds:schemaRefs>
+    <ds:schemaRef ds:uri="http://schemas.openxmlformats.org/officeDocument/2006/bibliography"/>
+  </ds:schemaRefs>
+</ds:datastoreItem>
+</file>
+
+<file path=customXml/itemProps34.xml><?xml version="1.0" encoding="utf-8"?>
+<ds:datastoreItem xmlns:ds="http://schemas.openxmlformats.org/officeDocument/2006/customXml" ds:itemID="{DD86A609-F770-6D4F-9D6D-E4C75C8D13BF}">
+  <ds:schemaRefs>
+    <ds:schemaRef ds:uri="http://schemas.openxmlformats.org/officeDocument/2006/bibliography"/>
+  </ds:schemaRefs>
+</ds:datastoreItem>
+</file>
+
+<file path=customXml/itemProps35.xml><?xml version="1.0" encoding="utf-8"?>
+<ds:datastoreItem xmlns:ds="http://schemas.openxmlformats.org/officeDocument/2006/customXml" ds:itemID="{64AB40BB-8D1E-4344-A0AF-01B119E0AED1}">
+  <ds:schemaRefs>
+    <ds:schemaRef ds:uri="http://schemas.openxmlformats.org/officeDocument/2006/bibliography"/>
+  </ds:schemaRefs>
+</ds:datastoreItem>
+</file>
+
+<file path=customXml/itemProps36.xml><?xml version="1.0" encoding="utf-8"?>
+<ds:datastoreItem xmlns:ds="http://schemas.openxmlformats.org/officeDocument/2006/customXml" ds:itemID="{47C82926-C649-D746-88AE-21510679E49C}">
+  <ds:schemaRefs>
+    <ds:schemaRef ds:uri="http://schemas.openxmlformats.org/officeDocument/2006/bibliography"/>
+  </ds:schemaRefs>
+</ds:datastoreItem>
+</file>
+
+<file path=customXml/itemProps37.xml><?xml version="1.0" encoding="utf-8"?>
+<ds:datastoreItem xmlns:ds="http://schemas.openxmlformats.org/officeDocument/2006/customXml" ds:itemID="{53F177E5-FB53-4647-85D5-2E5EBB3DDE8C}">
+  <ds:schemaRefs>
+    <ds:schemaRef ds:uri="http://schemas.openxmlformats.org/officeDocument/2006/bibliography"/>
+  </ds:schemaRefs>
+</ds:datastoreItem>
+</file>
+
+<file path=customXml/itemProps38.xml><?xml version="1.0" encoding="utf-8"?>
+<ds:datastoreItem xmlns:ds="http://schemas.openxmlformats.org/officeDocument/2006/customXml" ds:itemID="{CC3934BB-791E-4845-8BF7-EFA5D59809A4}">
+  <ds:schemaRefs>
+    <ds:schemaRef ds:uri="http://schemas.openxmlformats.org/officeDocument/2006/bibliography"/>
+  </ds:schemaRefs>
+</ds:datastoreItem>
+</file>
+
+<file path=customXml/itemProps39.xml><?xml version="1.0" encoding="utf-8"?>
+<ds:datastoreItem xmlns:ds="http://schemas.openxmlformats.org/officeDocument/2006/customXml" ds:itemID="{C6D860E7-7F2B-2346-A10B-3BE0EA7A23D3}">
+  <ds:schemaRefs>
+    <ds:schemaRef ds:uri="http://schemas.openxmlformats.org/officeDocument/2006/bibliography"/>
+  </ds:schemaRefs>
+</ds:datastoreItem>
+</file>
+
+<file path=customXml/itemProps4.xml><?xml version="1.0" encoding="utf-8"?>
 <ds:datastoreItem xmlns:ds="http://schemas.openxmlformats.org/officeDocument/2006/customXml" ds:itemID="{C736B181-D112-4346-A4B7-2B4913D7F783}">
   <ds:schemaRefs>
     <ds:schemaRef ds:uri="http://schemas.openxmlformats.org/officeDocument/2006/bibliography"/>
@@ -36380,7 +37153,87 @@
 </ds:datastoreItem>
 </file>
 
-<file path=customXml/itemProps23.xml><?xml version="1.0" encoding="utf-8"?>
+<file path=customXml/itemProps40.xml><?xml version="1.0" encoding="utf-8"?>
+<ds:datastoreItem xmlns:ds="http://schemas.openxmlformats.org/officeDocument/2006/customXml" ds:itemID="{577FA23F-DCC8-6C4A-B66B-E3144C258C92}">
+  <ds:schemaRefs>
+    <ds:schemaRef ds:uri="http://schemas.openxmlformats.org/officeDocument/2006/bibliography"/>
+  </ds:schemaRefs>
+</ds:datastoreItem>
+</file>
+
+<file path=customXml/itemProps41.xml><?xml version="1.0" encoding="utf-8"?>
+<ds:datastoreItem xmlns:ds="http://schemas.openxmlformats.org/officeDocument/2006/customXml" ds:itemID="{5A75563C-44F0-0548-BF07-C4439BC6FA4B}">
+  <ds:schemaRefs>
+    <ds:schemaRef ds:uri="http://schemas.openxmlformats.org/officeDocument/2006/bibliography"/>
+  </ds:schemaRefs>
+</ds:datastoreItem>
+</file>
+
+<file path=customXml/itemProps42.xml><?xml version="1.0" encoding="utf-8"?>
+<ds:datastoreItem xmlns:ds="http://schemas.openxmlformats.org/officeDocument/2006/customXml" ds:itemID="{C2804BBF-3977-AB48-815E-CE81ECA7F355}">
+  <ds:schemaRefs>
+    <ds:schemaRef ds:uri="http://schemas.openxmlformats.org/officeDocument/2006/bibliography"/>
+  </ds:schemaRefs>
+</ds:datastoreItem>
+</file>
+
+<file path=customXml/itemProps43.xml><?xml version="1.0" encoding="utf-8"?>
+<ds:datastoreItem xmlns:ds="http://schemas.openxmlformats.org/officeDocument/2006/customXml" ds:itemID="{0633C36C-14B2-9C42-A041-AA9FFB9E3C0C}">
+  <ds:schemaRefs>
+    <ds:schemaRef ds:uri="http://schemas.openxmlformats.org/officeDocument/2006/bibliography"/>
+  </ds:schemaRefs>
+</ds:datastoreItem>
+</file>
+
+<file path=customXml/itemProps44.xml><?xml version="1.0" encoding="utf-8"?>
+<ds:datastoreItem xmlns:ds="http://schemas.openxmlformats.org/officeDocument/2006/customXml" ds:itemID="{2C40CF1A-831F-5F40-AB67-EE18C01DF791}">
+  <ds:schemaRefs>
+    <ds:schemaRef ds:uri="http://schemas.openxmlformats.org/officeDocument/2006/bibliography"/>
+  </ds:schemaRefs>
+</ds:datastoreItem>
+</file>
+
+<file path=customXml/itemProps45.xml><?xml version="1.0" encoding="utf-8"?>
+<ds:datastoreItem xmlns:ds="http://schemas.openxmlformats.org/officeDocument/2006/customXml" ds:itemID="{2EAED7A9-D77E-6944-9A27-EED24465F23C}">
+  <ds:schemaRefs>
+    <ds:schemaRef ds:uri="http://schemas.openxmlformats.org/officeDocument/2006/bibliography"/>
+  </ds:schemaRefs>
+</ds:datastoreItem>
+</file>
+
+<file path=customXml/itemProps46.xml><?xml version="1.0" encoding="utf-8"?>
+<ds:datastoreItem xmlns:ds="http://schemas.openxmlformats.org/officeDocument/2006/customXml" ds:itemID="{46615F4C-7185-ED4E-AB9B-0A546B0A80E1}">
+  <ds:schemaRefs>
+    <ds:schemaRef ds:uri="http://schemas.openxmlformats.org/officeDocument/2006/bibliography"/>
+  </ds:schemaRefs>
+</ds:datastoreItem>
+</file>
+
+<file path=customXml/itemProps47.xml><?xml version="1.0" encoding="utf-8"?>
+<ds:datastoreItem xmlns:ds="http://schemas.openxmlformats.org/officeDocument/2006/customXml" ds:itemID="{11C05FF1-ADCF-1C43-9680-D66BEA34B63D}">
+  <ds:schemaRefs>
+    <ds:schemaRef ds:uri="http://schemas.openxmlformats.org/officeDocument/2006/bibliography"/>
+  </ds:schemaRefs>
+</ds:datastoreItem>
+</file>
+
+<file path=customXml/itemProps48.xml><?xml version="1.0" encoding="utf-8"?>
+<ds:datastoreItem xmlns:ds="http://schemas.openxmlformats.org/officeDocument/2006/customXml" ds:itemID="{F1F39B2D-D924-6448-B89B-48B2216D9DA3}">
+  <ds:schemaRefs>
+    <ds:schemaRef ds:uri="http://schemas.openxmlformats.org/officeDocument/2006/bibliography"/>
+  </ds:schemaRefs>
+</ds:datastoreItem>
+</file>
+
+<file path=customXml/itemProps49.xml><?xml version="1.0" encoding="utf-8"?>
+<ds:datastoreItem xmlns:ds="http://schemas.openxmlformats.org/officeDocument/2006/customXml" ds:itemID="{8692CE30-3937-6541-8872-31BFF096FA2C}">
+  <ds:schemaRefs>
+    <ds:schemaRef ds:uri="http://schemas.openxmlformats.org/officeDocument/2006/bibliography"/>
+  </ds:schemaRefs>
+</ds:datastoreItem>
+</file>
+
+<file path=customXml/itemProps5.xml><?xml version="1.0" encoding="utf-8"?>
 <ds:datastoreItem xmlns:ds="http://schemas.openxmlformats.org/officeDocument/2006/customXml" ds:itemID="{C41E8D70-2AD9-A54D-BC91-53A2B5B21FA8}">
   <ds:schemaRefs>
     <ds:schemaRef ds:uri="http://schemas.openxmlformats.org/officeDocument/2006/bibliography"/>
@@ -36388,7 +37241,55 @@
 </ds:datastoreItem>
 </file>
 
-<file path=customXml/itemProps24.xml><?xml version="1.0" encoding="utf-8"?>
+<file path=customXml/itemProps50.xml><?xml version="1.0" encoding="utf-8"?>
+<ds:datastoreItem xmlns:ds="http://schemas.openxmlformats.org/officeDocument/2006/customXml" ds:itemID="{274182FC-955C-BB4E-BF96-051C8F471360}">
+  <ds:schemaRefs>
+    <ds:schemaRef ds:uri="http://schemas.openxmlformats.org/officeDocument/2006/bibliography"/>
+  </ds:schemaRefs>
+</ds:datastoreItem>
+</file>
+
+<file path=customXml/itemProps51.xml><?xml version="1.0" encoding="utf-8"?>
+<ds:datastoreItem xmlns:ds="http://schemas.openxmlformats.org/officeDocument/2006/customXml" ds:itemID="{F30E914A-56B3-1E4C-BE71-CBBDB98602D2}">
+  <ds:schemaRefs>
+    <ds:schemaRef ds:uri="http://schemas.openxmlformats.org/officeDocument/2006/bibliography"/>
+  </ds:schemaRefs>
+</ds:datastoreItem>
+</file>
+
+<file path=customXml/itemProps52.xml><?xml version="1.0" encoding="utf-8"?>
+<ds:datastoreItem xmlns:ds="http://schemas.openxmlformats.org/officeDocument/2006/customXml" ds:itemID="{F9F20ABA-1DF1-6E46-AB7E-52D328874346}">
+  <ds:schemaRefs>
+    <ds:schemaRef ds:uri="http://schemas.openxmlformats.org/officeDocument/2006/bibliography"/>
+  </ds:schemaRefs>
+</ds:datastoreItem>
+</file>
+
+<file path=customXml/itemProps53.xml><?xml version="1.0" encoding="utf-8"?>
+<ds:datastoreItem xmlns:ds="http://schemas.openxmlformats.org/officeDocument/2006/customXml" ds:itemID="{EBC58BC1-1965-EA4D-BC00-6ACD01D02581}">
+  <ds:schemaRefs>
+    <ds:schemaRef ds:uri="http://schemas.openxmlformats.org/officeDocument/2006/bibliography"/>
+  </ds:schemaRefs>
+</ds:datastoreItem>
+</file>
+
+<file path=customXml/itemProps54.xml><?xml version="1.0" encoding="utf-8"?>
+<ds:datastoreItem xmlns:ds="http://schemas.openxmlformats.org/officeDocument/2006/customXml" ds:itemID="{852151D9-1708-AA45-AA4F-1605D7539BEC}">
+  <ds:schemaRefs>
+    <ds:schemaRef ds:uri="http://schemas.openxmlformats.org/officeDocument/2006/bibliography"/>
+  </ds:schemaRefs>
+</ds:datastoreItem>
+</file>
+
+<file path=customXml/itemProps55.xml><?xml version="1.0" encoding="utf-8"?>
+<ds:datastoreItem xmlns:ds="http://schemas.openxmlformats.org/officeDocument/2006/customXml" ds:itemID="{9083E594-7CDD-D945-A9C7-2A75D18F982C}">
+  <ds:schemaRefs>
+    <ds:schemaRef ds:uri="http://schemas.openxmlformats.org/officeDocument/2006/bibliography"/>
+  </ds:schemaRefs>
+</ds:datastoreItem>
+</file>
+
+<file path=customXml/itemProps6.xml><?xml version="1.0" encoding="utf-8"?>
 <ds:datastoreItem xmlns:ds="http://schemas.openxmlformats.org/officeDocument/2006/customXml" ds:itemID="{688EDC2B-4856-9449-9382-57EB80B4A064}">
   <ds:schemaRefs>
     <ds:schemaRef ds:uri="http://schemas.openxmlformats.org/officeDocument/2006/bibliography"/>
@@ -36396,7 +37297,7 @@
 </ds:datastoreItem>
 </file>
 
-<file path=customXml/itemProps25.xml><?xml version="1.0" encoding="utf-8"?>
+<file path=customXml/itemProps7.xml><?xml version="1.0" encoding="utf-8"?>
 <ds:datastoreItem xmlns:ds="http://schemas.openxmlformats.org/officeDocument/2006/customXml" ds:itemID="{2E4D14B2-1417-5D48-8220-77F91DF63395}">
   <ds:schemaRefs>
     <ds:schemaRef ds:uri="http://schemas.openxmlformats.org/officeDocument/2006/bibliography"/>
@@ -36404,7 +37305,7 @@
 </ds:datastoreItem>
 </file>
 
-<file path=customXml/itemProps26.xml><?xml version="1.0" encoding="utf-8"?>
+<file path=customXml/itemProps8.xml><?xml version="1.0" encoding="utf-8"?>
 <ds:datastoreItem xmlns:ds="http://schemas.openxmlformats.org/officeDocument/2006/customXml" ds:itemID="{C530DB1B-48E8-9C48-A23C-77DDA8929D5A}">
   <ds:schemaRefs>
     <ds:schemaRef ds:uri="http://schemas.openxmlformats.org/officeDocument/2006/bibliography"/>
@@ -36412,290 +37313,10 @@
 </ds:datastoreItem>
 </file>
 
-<file path=customXml/itemProps27.xml><?xml version="1.0" encoding="utf-8"?>
+<file path=customXml/itemProps9.xml><?xml version="1.0" encoding="utf-8"?>
 <ds:datastoreItem xmlns:ds="http://schemas.openxmlformats.org/officeDocument/2006/customXml" ds:itemID="{57D06DC1-86FB-9E4A-AB03-64B120DF8383}">
   <ds:schemaRefs>
     <ds:schemaRef ds:uri="http://schemas.openxmlformats.org/officeDocument/2006/bibliography"/>
   </ds:schemaRefs>
 </ds:datastoreItem>
-</file>
-
-<file path=customXml/itemProps28.xml><?xml version="1.0" encoding="utf-8"?>
-<ds:datastoreItem xmlns:ds="http://schemas.openxmlformats.org/officeDocument/2006/customXml" ds:itemID="{C78CAF86-823C-BD47-8832-54F2F6E7E7DE}">
-  <ds:schemaRefs>
-    <ds:schemaRef ds:uri="http://schemas.openxmlformats.org/officeDocument/2006/bibliography"/>
-  </ds:schemaRefs>
-</ds:datastoreItem>
-</file>
-
-<file path=customXml/itemProps29.xml><?xml version="1.0" encoding="utf-8"?>
-<ds:datastoreItem xmlns:ds="http://schemas.openxmlformats.org/officeDocument/2006/customXml" ds:itemID="{DF3AEC5D-EC3C-084B-8A01-C070AB063704}">
-  <ds:schemaRefs>
-    <ds:schemaRef ds:uri="http://schemas.openxmlformats.org/officeDocument/2006/bibliography"/>
-  </ds:schemaRefs>
-</ds:datastoreItem>
-</file>
-
-<file path=customXml/itemProps3.xml><?xml version="1.0" encoding="utf-8"?>
-<ds:datastoreItem xmlns:ds="http://schemas.openxmlformats.org/officeDocument/2006/customXml" ds:itemID="{7E0A3C1D-7144-7641-B18A-2EDF7D2AF862}">
-  <ds:schemaRefs>
-    <ds:schemaRef ds:uri="http://schemas.openxmlformats.org/officeDocument/2006/bibliography"/>
-  </ds:schemaRefs>
-</ds:datastoreItem>
-</file>
-
-<file path=customXml/itemProps30.xml><?xml version="1.0" encoding="utf-8"?>
-<ds:datastoreItem xmlns:ds="http://schemas.openxmlformats.org/officeDocument/2006/customXml" ds:itemID="{251E88FC-1CA1-684E-8599-BA88A6C2F2BE}">
-  <ds:schemaRefs>
-    <ds:schemaRef ds:uri="http://schemas.openxmlformats.org/officeDocument/2006/bibliography"/>
-  </ds:schemaRefs>
-</ds:datastoreItem>
-</file>
-
-<file path=customXml/itemProps31.xml><?xml version="1.0" encoding="utf-8"?>
-<ds:datastoreItem xmlns:ds="http://schemas.openxmlformats.org/officeDocument/2006/customXml" ds:itemID="{D64D3A5B-CD81-454B-AF9B-F89483DB20B3}">
-  <ds:schemaRefs>
-    <ds:schemaRef ds:uri="http://schemas.openxmlformats.org/officeDocument/2006/bibliography"/>
-  </ds:schemaRefs>
-</ds:datastoreItem>
-</file>
-
-<file path=customXml/itemProps32.xml><?xml version="1.0" encoding="utf-8"?>
-<ds:datastoreItem xmlns:ds="http://schemas.openxmlformats.org/officeDocument/2006/customXml" ds:itemID="{1AFB2189-AFB9-2C40-A79F-FF0BC2A34E85}">
-  <ds:schemaRefs>
-    <ds:schemaRef ds:uri="http://schemas.openxmlformats.org/officeDocument/2006/bibliography"/>
-  </ds:schemaRefs>
-</ds:datastoreItem>
-</file>
-
-<file path=customXml/itemProps33.xml><?xml version="1.0" encoding="utf-8"?>
-<ds:datastoreItem xmlns:ds="http://schemas.openxmlformats.org/officeDocument/2006/customXml" ds:itemID="{11478D9C-8D3D-844F-9A8E-EEA668911A83}">
-  <ds:schemaRefs>
-    <ds:schemaRef ds:uri="http://schemas.openxmlformats.org/officeDocument/2006/bibliography"/>
-  </ds:schemaRefs>
-</ds:datastoreItem>
-</file>
-
-<file path=customXml/itemProps34.xml><?xml version="1.0" encoding="utf-8"?>
-<ds:datastoreItem xmlns:ds="http://schemas.openxmlformats.org/officeDocument/2006/customXml" ds:itemID="{A222C99F-43DE-A64C-AD39-E51DEA2BE607}">
-  <ds:schemaRefs>
-    <ds:schemaRef ds:uri="http://schemas.openxmlformats.org/officeDocument/2006/bibliography"/>
-  </ds:schemaRefs>
-</ds:datastoreItem>
-</file>
-
-<file path=customXml/itemProps35.xml><?xml version="1.0" encoding="utf-8"?>
-<ds:datastoreItem xmlns:ds="http://schemas.openxmlformats.org/officeDocument/2006/customXml" ds:itemID="{754E1AF9-A231-3A4C-A4E1-752DC04889B9}">
-  <ds:schemaRefs>
-    <ds:schemaRef ds:uri="http://schemas.openxmlformats.org/officeDocument/2006/bibliography"/>
-  </ds:schemaRefs>
-</ds:datastoreItem>
-</file>
-
-<file path=customXml/itemProps36.xml><?xml version="1.0" encoding="utf-8"?>
-<ds:datastoreItem xmlns:ds="http://schemas.openxmlformats.org/officeDocument/2006/customXml" ds:itemID="{CE28A17B-5220-6746-9C85-E98F3F922238}">
-  <ds:schemaRefs>
-    <ds:schemaRef ds:uri="http://schemas.openxmlformats.org/officeDocument/2006/bibliography"/>
-  </ds:schemaRefs>
-</ds:datastoreItem>
-</file>
-
-<file path=customXml/itemProps37.xml><?xml version="1.0" encoding="utf-8"?>
-<ds:datastoreItem xmlns:ds="http://schemas.openxmlformats.org/officeDocument/2006/customXml" ds:itemID="{4BF5F478-143E-9D4F-A885-485317A2F588}">
-  <ds:schemaRefs>
-    <ds:schemaRef ds:uri="http://schemas.openxmlformats.org/officeDocument/2006/bibliography"/>
-  </ds:schemaRefs>
-</ds:datastoreItem>
-</file>
-
-<file path=customXml/itemProps38.xml><?xml version="1.0" encoding="utf-8"?>
-<ds:datastoreItem xmlns:ds="http://schemas.openxmlformats.org/officeDocument/2006/customXml" ds:itemID="{33983632-D1E4-4A4E-B551-42EC526BDF5A}">
-  <ds:schemaRefs>
-    <ds:schemaRef ds:uri="http://schemas.openxmlformats.org/officeDocument/2006/bibliography"/>
-  </ds:schemaRefs>
-</ds:datastoreItem>
-</file>
-
-<file path=customXml/itemProps39.xml><?xml version="1.0" encoding="utf-8"?>
-<ds:datastoreItem xmlns:ds="http://schemas.openxmlformats.org/officeDocument/2006/customXml" ds:itemID="{A2540F3C-DE49-4E46-90F5-268048E8F772}">
-  <ds:schemaRefs>
-    <ds:schemaRef ds:uri="http://schemas.openxmlformats.org/officeDocument/2006/bibliography"/>
-  </ds:schemaRefs>
-</ds:datastoreItem>
-</file>
-
-<file path=customXml/itemProps4.xml><?xml version="1.0" encoding="utf-8"?>
-<ds:datastoreItem xmlns:ds="http://schemas.openxmlformats.org/officeDocument/2006/customXml" ds:itemID="{74970C7A-88C0-544D-95AC-138CAABD9A67}">
-  <ds:schemaRefs>
-    <ds:schemaRef ds:uri="http://schemas.openxmlformats.org/officeDocument/2006/bibliography"/>
-  </ds:schemaRefs>
-</ds:datastoreItem>
-</file>
-
-<file path=customXml/itemProps40.xml><?xml version="1.0" encoding="utf-8"?>
-<ds:datastoreItem xmlns:ds="http://schemas.openxmlformats.org/officeDocument/2006/customXml" ds:itemID="{D1F8B0D9-BFC5-E049-A7FB-AB009FA9956A}">
-  <ds:schemaRefs>
-    <ds:schemaRef ds:uri="http://schemas.openxmlformats.org/officeDocument/2006/bibliography"/>
-  </ds:schemaRefs>
-</ds:datastoreItem>
-</file>
-
-<file path=customXml/itemProps41.xml><?xml version="1.0" encoding="utf-8"?>
-<ds:datastoreItem xmlns:ds="http://schemas.openxmlformats.org/officeDocument/2006/customXml" ds:itemID="{32D70CDF-8E4F-B840-92C1-8DB0031AD826}">
-  <ds:schemaRefs>
-    <ds:schemaRef ds:uri="http://schemas.openxmlformats.org/officeDocument/2006/bibliography"/>
-  </ds:schemaRefs>
-</ds:datastoreItem>
-</file>
-
-<file path=customXml/itemProps42.xml><?xml version="1.0" encoding="utf-8"?>
-<ds:datastoreItem xmlns:ds="http://schemas.openxmlformats.org/officeDocument/2006/customXml" ds:itemID="{6733643F-6C9A-A846-A5FD-49ED378518A0}">
-  <ds:schemaRefs>
-    <ds:schemaRef ds:uri="http://schemas.openxmlformats.org/officeDocument/2006/bibliography"/>
-  </ds:schemaRefs>
-</ds:datastoreItem>
-</file>
-
-<file path=customXml/itemProps43.xml><?xml version="1.0" encoding="utf-8"?>
-<ds:datastoreItem xmlns:ds="http://schemas.openxmlformats.org/officeDocument/2006/customXml" ds:itemID="{89539D2C-13CB-E84F-8A03-3ADF205DAE1F}">
-  <ds:schemaRefs>
-    <ds:schemaRef ds:uri="http://schemas.openxmlformats.org/officeDocument/2006/bibliography"/>
-  </ds:schemaRefs>
-</ds:datastoreItem>
-</file>
-
-<file path=customXml/itemProps44.xml><?xml version="1.0" encoding="utf-8"?>
-<ds:datastoreItem xmlns:ds="http://schemas.openxmlformats.org/officeDocument/2006/customXml" ds:itemID="{7901BFA8-8BF6-724B-AB39-25638AB4AA28}">
-  <ds:schemaRefs>
-    <ds:schemaRef ds:uri="http://schemas.openxmlformats.org/officeDocument/2006/bibliography"/>
-  </ds:schemaRefs>
-</ds:datastoreItem>
-</file>
-
-<file path=customXml/itemProps45.xml><?xml version="1.0" encoding="utf-8"?>
-<ds:datastoreItem xmlns:ds="http://schemas.openxmlformats.org/officeDocument/2006/customXml" ds:itemID="{BCE5F4FC-A632-654D-B096-3DB478016F88}">
-  <ds:schemaRefs>
-    <ds:schemaRef ds:uri="http://schemas.openxmlformats.org/officeDocument/2006/bibliography"/>
-  </ds:schemaRefs>
-</ds:datastoreItem>
-</file>
-
-<file path=customXml/itemProps46.xml><?xml version="1.0" encoding="utf-8"?>
-<ds:datastoreItem xmlns:ds="http://schemas.openxmlformats.org/officeDocument/2006/customXml" ds:itemID="{905D80EE-221E-BE47-BB44-FBE164E8C197}">
-  <ds:schemaRefs>
-    <ds:schemaRef ds:uri="http://schemas.openxmlformats.org/officeDocument/2006/bibliography"/>
-  </ds:schemaRefs>
-</ds:datastoreItem>
-</file>
-
-<file path=customXml/itemProps47.xml><?xml version="1.0" encoding="utf-8"?>
-<ds:datastoreItem xmlns:ds="http://schemas.openxmlformats.org/officeDocument/2006/customXml" ds:itemID="{A6357CF7-6692-F045-B5F8-E463DC090725}">
-  <ds:schemaRefs>
-    <ds:schemaRef ds:uri="http://schemas.openxmlformats.org/officeDocument/2006/bibliography"/>
-  </ds:schemaRefs>
-</ds:datastoreItem>
-</file>
-
-<file path=customXml/itemProps48.xml><?xml version="1.0" encoding="utf-8"?>
-<ds:datastoreItem xmlns:ds="http://schemas.openxmlformats.org/officeDocument/2006/customXml" ds:itemID="{F14D9FDA-E9F4-F941-AA5F-B65EA0931A17}">
-  <ds:schemaRefs>
-    <ds:schemaRef ds:uri="http://schemas.openxmlformats.org/officeDocument/2006/bibliography"/>
-  </ds:schemaRefs>
-</ds:datastoreItem>
-</file>
-
-<file path=customXml/itemProps49.xml><?xml version="1.0" encoding="utf-8"?>
-<ds:datastoreItem xmlns:ds="http://schemas.openxmlformats.org/officeDocument/2006/customXml" ds:itemID="{EC5C445A-FE00-F843-B84C-4002D0AA8BC3}">
-  <ds:schemaRefs>
-    <ds:schemaRef ds:uri="http://schemas.openxmlformats.org/officeDocument/2006/bibliography"/>
-  </ds:schemaRefs>
-</ds:datastoreItem>
-</file>
-
-<file path=customXml/itemProps5.xml><?xml version="1.0" encoding="utf-8"?>
-<ds:datastoreItem xmlns:ds="http://schemas.openxmlformats.org/officeDocument/2006/customXml" ds:itemID="{C01FA86A-42E4-CC47-8C8B-D8E678C0C5CD}">
-  <ds:schemaRefs>
-    <ds:schemaRef ds:uri="http://schemas.openxmlformats.org/officeDocument/2006/bibliography"/>
-  </ds:schemaRefs>
-</ds:datastoreItem>
-</file>
-
-<file path=customXml/itemProps50.xml><?xml version="1.0" encoding="utf-8"?>
-<ds:datastoreItem xmlns:ds="http://schemas.openxmlformats.org/officeDocument/2006/customXml" ds:itemID="{ED2EEC2B-34CA-5547-8398-CE114144E3D6}">
-  <ds:schemaRefs>
-    <ds:schemaRef ds:uri="http://schemas.openxmlformats.org/officeDocument/2006/bibliography"/>
-  </ds:schemaRefs>
-</ds:datastoreItem>
-</file>
-
-<file path=customXml/itemProps51.xml><?xml version="1.0" encoding="utf-8"?>
-<ds:datastoreItem xmlns:ds="http://schemas.openxmlformats.org/officeDocument/2006/customXml" ds:itemID="{4B3F2BE3-2EC8-A541-ABD2-98CB3B5FB6E5}">
-  <ds:schemaRefs>
-    <ds:schemaRef ds:uri="http://schemas.openxmlformats.org/officeDocument/2006/bibliography"/>
-  </ds:schemaRefs>
-</ds:datastoreItem>
-</file>
-
-<file path=customXml/itemProps52.xml><?xml version="1.0" encoding="utf-8"?>
-<ds:datastoreItem xmlns:ds="http://schemas.openxmlformats.org/officeDocument/2006/customXml" ds:itemID="{DD86A609-F770-6D4F-9D6D-E4C75C8D13BF}">
-  <ds:schemaRefs>
-    <ds:schemaRef ds:uri="http://schemas.openxmlformats.org/officeDocument/2006/bibliography"/>
-  </ds:schemaRefs>
-</ds:datastoreItem>
-</file>
-
-<file path=customXml/itemProps53.xml><?xml version="1.0" encoding="utf-8"?>
-<ds:datastoreItem xmlns:ds="http://schemas.openxmlformats.org/officeDocument/2006/customXml" ds:itemID="{64AB40BB-8D1E-4344-A0AF-01B119E0AED1}">
-  <ds:schemaRefs>
-    <ds:schemaRef ds:uri="http://schemas.openxmlformats.org/officeDocument/2006/bibliography"/>
-  </ds:schemaRefs>
-</ds:datastoreItem>
-</file>
-
-<file path=customXml/itemProps54.xml><?xml version="1.0" encoding="utf-8"?>
-<ds:datastoreItem xmlns:ds="http://schemas.openxmlformats.org/officeDocument/2006/customXml" ds:itemID="{47C82926-C649-D746-88AE-21510679E49C}">
-  <ds:schemaRefs>
-    <ds:schemaRef ds:uri="http://schemas.openxmlformats.org/officeDocument/2006/bibliography"/>
-  </ds:schemaRefs>
-</ds:datastoreItem>
-</file>
-
-<file path=customXml/itemProps55.xml><?xml version="1.0" encoding="utf-8"?>
-<ds:datastoreItem xmlns:ds="http://schemas.openxmlformats.org/officeDocument/2006/customXml" ds:itemID="{53F177E5-FB53-4647-85D5-2E5EBB3DDE8C}">
-  <ds:schemaRefs>
-    <ds:schemaRef ds:uri="http://schemas.openxmlformats.org/officeDocument/2006/bibliography"/>
-  </ds:schemaRefs>
-</ds:datastoreItem>
-</file>
-
-<file path=customXml/itemProps6.xml><?xml version="1.0" encoding="utf-8"?>
-<ds:datastoreItem xmlns:ds="http://schemas.openxmlformats.org/officeDocument/2006/customXml" ds:itemID="{32CA9067-D8ED-BE4D-9576-14BA76BF98A3}">
-  <ds:schemaRefs>
-    <ds:schemaRef ds:uri="http://schemas.openxmlformats.org/officeDocument/2006/bibliography"/>
-  </ds:schemaRefs>
-</ds:datastoreItem>
-</file>
-
-<file path=customXml/itemProps7.xml><?xml version="1.0" encoding="utf-8"?>
-<ds:datastoreItem xmlns:ds="http://schemas.openxmlformats.org/officeDocument/2006/customXml" ds:itemID="{08094581-73DF-964D-AF0E-603FC4D78D52}">
-  <ds:schemaRefs>
-    <ds:schemaRef ds:uri="http://schemas.openxmlformats.org/officeDocument/2006/bibliography"/>
-  </ds:schemaRefs>
-</ds:datastoreItem>
-</file>
-
-<file path=customXml/itemProps8.xml><?xml version="1.0" encoding="utf-8"?>
-<ds:datastoreItem xmlns:ds="http://schemas.openxmlformats.org/officeDocument/2006/customXml" ds:itemID="{038D5735-1B76-4247-9F4C-5C9CF66C2DCA}">
-  <ds:schemaRefs>
-    <ds:schemaRef ds:uri="http://schemas.openxmlformats.org/officeDocument/2006/bibliography"/>
-  </ds:schemaRefs>
-</ds:datastoreItem>
-</file>
-
-<file path=customXml/itemProps9.xml><?xml version="1.0" encoding="utf-8"?>
-<ds:datastoreItem xmlns:ds="http://schemas.openxmlformats.org/officeDocument/2006/customXml" ds:itemID="{E71621F9-66B7-C34F-AED3-A045FE7F5902}">
-  <ds:schemaRefs>
-    <ds:schemaRef ds:uri="http://schemas.openxmlformats.org/officeDocument/2006/bibliography"/>
-  </ds:schemaRefs>
-</ds:datastoreItem>
 </file>
</xml_diff>

<commit_message>
add hypothesis to abstract
</commit_message>
<xml_diff>
--- a/20190306certification.docx
+++ b/20190306certification.docx
@@ -79,7 +79,14 @@
           <w:bCs/>
           <w:color w:val="000000" w:themeColor="text1"/>
         </w:rPr>
-        <w:t xml:space="preserve">about </w:t>
+        <w:t>regarding</w:t>
+      </w:r>
+      <w:r>
+        <w:rPr>
+          <w:bCs/>
+          <w:color w:val="000000" w:themeColor="text1"/>
+        </w:rPr>
+        <w:t xml:space="preserve"> </w:t>
       </w:r>
       <w:r>
         <w:rPr>
@@ -422,7 +429,14 @@
           <w:bCs/>
           <w:color w:val="000000" w:themeColor="text1"/>
         </w:rPr>
-        <w:t xml:space="preserve"> We apply</w:t>
+        <w:t xml:space="preserve"> We a</w:t>
+      </w:r>
+      <w:r>
+        <w:rPr>
+          <w:bCs/>
+          <w:color w:val="000000" w:themeColor="text1"/>
+        </w:rPr>
+        <w:t>pply</w:t>
       </w:r>
       <w:r>
         <w:rPr>
@@ -436,56 +450,189 @@
           <w:bCs/>
           <w:color w:val="000000" w:themeColor="text1"/>
         </w:rPr>
-        <w:t xml:space="preserve">. Doing so resolves </w:t>
-      </w:r>
-      <w:r>
-        <w:rPr>
-          <w:bCs/>
-          <w:color w:val="000000" w:themeColor="text1"/>
-        </w:rPr>
-        <w:t xml:space="preserve">a debate over whether their requirements </w:t>
-      </w:r>
-      <w:r>
-        <w:rPr>
-          <w:bCs/>
-          <w:color w:val="000000" w:themeColor="text1"/>
-        </w:rPr>
-        <w:t>have converged</w:t>
-      </w:r>
-      <w:r>
-        <w:rPr>
-          <w:bCs/>
-          <w:color w:val="000000" w:themeColor="text1"/>
-        </w:rPr>
-        <w:t xml:space="preserve">. Overall, </w:t>
-      </w:r>
-      <w:r>
-        <w:rPr>
-          <w:bCs/>
-          <w:color w:val="000000" w:themeColor="text1"/>
-        </w:rPr>
-        <w:t>the</w:t>
-      </w:r>
-      <w:r>
-        <w:rPr>
-          <w:bCs/>
-          <w:color w:val="000000" w:themeColor="text1"/>
-        </w:rPr>
-        <w:t xml:space="preserve"> </w:t>
-      </w:r>
-      <w:r>
-        <w:rPr>
-          <w:bCs/>
-          <w:color w:val="000000" w:themeColor="text1"/>
-        </w:rPr>
-        <w:t xml:space="preserve">scope of issues </w:t>
-      </w:r>
-      <w:r>
-        <w:rPr>
-          <w:bCs/>
-          <w:color w:val="000000" w:themeColor="text1"/>
-        </w:rPr>
-        <w:t>address</w:t>
+        <w:t xml:space="preserve"> and assess the hypotheses that </w:t>
+      </w:r>
+      <w:r>
+        <w:rPr>
+          <w:bCs/>
+          <w:color w:val="000000" w:themeColor="text1"/>
+        </w:rPr>
+        <w:t xml:space="preserve">industry-backed programs target </w:t>
+      </w:r>
+      <w:r>
+        <w:rPr>
+          <w:bCs/>
+          <w:color w:val="000000" w:themeColor="text1"/>
+        </w:rPr>
+        <w:t xml:space="preserve">less costly </w:t>
+      </w:r>
+      <w:r>
+        <w:rPr>
+          <w:bCs/>
+          <w:color w:val="000000" w:themeColor="text1"/>
+        </w:rPr>
+        <w:t>types of string</w:t>
+      </w:r>
+      <w:r>
+        <w:rPr>
+          <w:bCs/>
+          <w:color w:val="000000" w:themeColor="text1"/>
+        </w:rPr>
+        <w:t>ency than activist-backed programs</w:t>
+      </w:r>
+      <w:r>
+        <w:rPr>
+          <w:bCs/>
+          <w:color w:val="000000" w:themeColor="text1"/>
+        </w:rPr>
+        <w:t xml:space="preserve">. </w:t>
+      </w:r>
+      <w:r>
+        <w:rPr>
+          <w:bCs/>
+          <w:color w:val="000000" w:themeColor="text1"/>
+        </w:rPr>
+        <w:t>W</w:t>
+      </w:r>
+      <w:r>
+        <w:rPr>
+          <w:bCs/>
+          <w:color w:val="000000" w:themeColor="text1"/>
+        </w:rPr>
+        <w:t>e find an</w:t>
+      </w:r>
+      <w:r>
+        <w:rPr>
+          <w:bCs/>
+          <w:color w:val="000000" w:themeColor="text1"/>
+        </w:rPr>
+        <w:t xml:space="preserve"> </w:t>
+      </w:r>
+      <w:r>
+        <w:rPr>
+          <w:bCs/>
+          <w:color w:val="000000" w:themeColor="text1"/>
+        </w:rPr>
+        <w:t>“</w:t>
+      </w:r>
+      <w:r>
+        <w:rPr>
+          <w:bCs/>
+          <w:color w:val="000000" w:themeColor="text1"/>
+        </w:rPr>
+        <w:t>upwardly diverging</w:t>
+      </w:r>
+      <w:r>
+        <w:rPr>
+          <w:bCs/>
+          <w:color w:val="000000" w:themeColor="text1"/>
+        </w:rPr>
+        <w:t>”</w:t>
+      </w:r>
+      <w:r>
+        <w:rPr>
+          <w:bCs/>
+          <w:color w:val="000000" w:themeColor="text1"/>
+        </w:rPr>
+        <w:t xml:space="preserve"> pattern in </w:t>
+      </w:r>
+      <w:r>
+        <w:rPr>
+          <w:bCs/>
+          <w:color w:val="000000" w:themeColor="text1"/>
+        </w:rPr>
+        <w:t xml:space="preserve">policy </w:t>
+      </w:r>
+      <w:r>
+        <w:rPr>
+          <w:bCs/>
+          <w:color w:val="000000" w:themeColor="text1"/>
+        </w:rPr>
+        <w:t>prescriptiveness—with the activist</w:t>
+      </w:r>
+      <w:r>
+        <w:rPr>
+          <w:bCs/>
+          <w:color w:val="000000" w:themeColor="text1"/>
+        </w:rPr>
+        <w:t>-backed</w:t>
+      </w:r>
+      <w:r>
+        <w:rPr>
+          <w:bCs/>
+          <w:color w:val="000000" w:themeColor="text1"/>
+        </w:rPr>
+        <w:t xml:space="preserve"> program targeting issues that impose costs on firms</w:t>
+      </w:r>
+      <w:r>
+        <w:rPr>
+          <w:bCs/>
+          <w:color w:val="000000" w:themeColor="text1"/>
+        </w:rPr>
+        <w:t>, while</w:t>
+      </w:r>
+      <w:r>
+        <w:rPr>
+          <w:bCs/>
+          <w:color w:val="000000" w:themeColor="text1"/>
+        </w:rPr>
+        <w:t xml:space="preserve"> the</w:t>
+      </w:r>
+      <w:r>
+        <w:rPr>
+          <w:bCs/>
+          <w:color w:val="000000" w:themeColor="text1"/>
+        </w:rPr>
+        <w:t xml:space="preserve"> </w:t>
+      </w:r>
+      <w:r>
+        <w:rPr>
+          <w:bCs/>
+          <w:color w:val="000000" w:themeColor="text1"/>
+        </w:rPr>
+        <w:t>industry</w:t>
+      </w:r>
+      <w:r>
+        <w:rPr>
+          <w:bCs/>
+          <w:color w:val="000000" w:themeColor="text1"/>
+        </w:rPr>
+        <w:t>-backed</w:t>
+      </w:r>
+      <w:r>
+        <w:rPr>
+          <w:bCs/>
+          <w:color w:val="000000" w:themeColor="text1"/>
+        </w:rPr>
+        <w:t xml:space="preserve"> </w:t>
+      </w:r>
+      <w:r>
+        <w:rPr>
+          <w:bCs/>
+          <w:color w:val="000000" w:themeColor="text1"/>
+        </w:rPr>
+        <w:t>alternative</w:t>
+      </w:r>
+      <w:r>
+        <w:rPr>
+          <w:bCs/>
+          <w:color w:val="000000" w:themeColor="text1"/>
+        </w:rPr>
+        <w:t xml:space="preserve"> </w:t>
+      </w:r>
+      <w:r>
+        <w:rPr>
+          <w:bCs/>
+          <w:color w:val="000000" w:themeColor="text1"/>
+        </w:rPr>
+        <w:t xml:space="preserve">mostly </w:t>
+      </w:r>
+      <w:r>
+        <w:rPr>
+          <w:bCs/>
+          <w:color w:val="000000" w:themeColor="text1"/>
+        </w:rPr>
+        <w:t>emphasiz</w:t>
       </w:r>
       <w:r>
         <w:rPr>
@@ -506,160 +653,6 @@
           <w:bCs/>
           <w:color w:val="000000" w:themeColor="text1"/>
         </w:rPr>
-        <w:t xml:space="preserve">has remained stable, </w:t>
-      </w:r>
-      <w:r>
-        <w:rPr>
-          <w:bCs/>
-          <w:color w:val="000000" w:themeColor="text1"/>
-        </w:rPr>
-        <w:t>but</w:t>
-      </w:r>
-      <w:r>
-        <w:rPr>
-          <w:bCs/>
-          <w:color w:val="000000" w:themeColor="text1"/>
-        </w:rPr>
-        <w:t xml:space="preserve"> </w:t>
-      </w:r>
-      <w:r>
-        <w:rPr>
-          <w:bCs/>
-          <w:color w:val="000000" w:themeColor="text1"/>
-        </w:rPr>
-        <w:t>we find an</w:t>
-      </w:r>
-      <w:r>
-        <w:rPr>
-          <w:bCs/>
-          <w:color w:val="000000" w:themeColor="text1"/>
-        </w:rPr>
-        <w:t xml:space="preserve"> </w:t>
-      </w:r>
-      <w:r>
-        <w:rPr>
-          <w:bCs/>
-          <w:color w:val="000000" w:themeColor="text1"/>
-        </w:rPr>
-        <w:t>“</w:t>
-      </w:r>
-      <w:r>
-        <w:rPr>
-          <w:bCs/>
-          <w:color w:val="000000" w:themeColor="text1"/>
-        </w:rPr>
-        <w:t>upwardly diverging</w:t>
-      </w:r>
-      <w:r>
-        <w:rPr>
-          <w:bCs/>
-          <w:color w:val="000000" w:themeColor="text1"/>
-        </w:rPr>
-        <w:t>”</w:t>
-      </w:r>
-      <w:r>
-        <w:rPr>
-          <w:bCs/>
-          <w:color w:val="000000" w:themeColor="text1"/>
-        </w:rPr>
-        <w:t xml:space="preserve"> pattern in </w:t>
-      </w:r>
-      <w:r>
-        <w:rPr>
-          <w:bCs/>
-          <w:color w:val="000000" w:themeColor="text1"/>
-        </w:rPr>
-        <w:t xml:space="preserve">policy </w:t>
-      </w:r>
-      <w:r>
-        <w:rPr>
-          <w:bCs/>
-          <w:color w:val="000000" w:themeColor="text1"/>
-        </w:rPr>
-        <w:t>prescriptiveness—with the activist</w:t>
-      </w:r>
-      <w:r>
-        <w:rPr>
-          <w:bCs/>
-          <w:color w:val="000000" w:themeColor="text1"/>
-        </w:rPr>
-        <w:t>-backed</w:t>
-      </w:r>
-      <w:r>
-        <w:rPr>
-          <w:bCs/>
-          <w:color w:val="000000" w:themeColor="text1"/>
-        </w:rPr>
-        <w:t xml:space="preserve"> program targeting issues that impose costs on firms</w:t>
-      </w:r>
-      <w:r>
-        <w:rPr>
-          <w:bCs/>
-          <w:color w:val="000000" w:themeColor="text1"/>
-        </w:rPr>
-        <w:t>, while</w:t>
-      </w:r>
-      <w:r>
-        <w:rPr>
-          <w:bCs/>
-          <w:color w:val="000000" w:themeColor="text1"/>
-        </w:rPr>
-        <w:t xml:space="preserve"> the</w:t>
-      </w:r>
-      <w:r>
-        <w:rPr>
-          <w:bCs/>
-          <w:color w:val="000000" w:themeColor="text1"/>
-        </w:rPr>
-        <w:t xml:space="preserve"> </w:t>
-      </w:r>
-      <w:r>
-        <w:rPr>
-          <w:bCs/>
-          <w:color w:val="000000" w:themeColor="text1"/>
-        </w:rPr>
-        <w:t>industry</w:t>
-      </w:r>
-      <w:r>
-        <w:rPr>
-          <w:bCs/>
-          <w:color w:val="000000" w:themeColor="text1"/>
-        </w:rPr>
-        <w:t>-backed</w:t>
-      </w:r>
-      <w:r>
-        <w:rPr>
-          <w:bCs/>
-          <w:color w:val="000000" w:themeColor="text1"/>
-        </w:rPr>
-        <w:t xml:space="preserve"> competitor </w:t>
-      </w:r>
-      <w:r>
-        <w:rPr>
-          <w:bCs/>
-          <w:color w:val="000000" w:themeColor="text1"/>
-        </w:rPr>
-        <w:t>emphasiz</w:t>
-      </w:r>
-      <w:r>
-        <w:rPr>
-          <w:bCs/>
-          <w:color w:val="000000" w:themeColor="text1"/>
-        </w:rPr>
-        <w:t>ed</w:t>
-      </w:r>
-      <w:r>
-        <w:rPr>
-          <w:bCs/>
-          <w:color w:val="000000" w:themeColor="text1"/>
-        </w:rPr>
-        <w:t xml:space="preserve"> </w:t>
-      </w:r>
-      <w:r>
-        <w:rPr>
-          <w:bCs/>
-          <w:color w:val="000000" w:themeColor="text1"/>
-        </w:rPr>
         <w:t>issues</w:t>
       </w:r>
       <w:r>
@@ -676,14 +669,64 @@
         </w:rPr>
         <w:t>.</w:t>
       </w:r>
-      <w:r>
-        <w:rPr>
-          <w:bCs/>
-          <w:color w:val="000000" w:themeColor="text1"/>
-        </w:rPr>
-        <w:t xml:space="preserve"> These results </w:t>
-      </w:r>
-      <w:ins w:id="8" w:author="Cashore, Benjamin" w:date="2019-03-09T13:53:00Z">
+      <w:del w:id="8" w:author="DJL" w:date="2019-03-09T16:55:00Z">
+        <w:r>
+          <w:rPr>
+            <w:bCs/>
+            <w:color w:val="000000" w:themeColor="text1"/>
+          </w:rPr>
+          <w:delText xml:space="preserve"> These results</w:delText>
+        </w:r>
+        <w:r>
+          <w:rPr>
+            <w:bCs/>
+            <w:color w:val="000000" w:themeColor="text1"/>
+          </w:rPr>
+          <w:delText xml:space="preserve"> resolve a debate over whether these programs have converged. More broadly</w:delText>
+        </w:r>
+        <w:bookmarkStart w:id="9" w:name="_GoBack"/>
+        <w:bookmarkEnd w:id="9"/>
+        <w:r>
+          <w:rPr>
+            <w:bCs/>
+            <w:color w:val="000000" w:themeColor="text1"/>
+          </w:rPr>
+          <w:delText>,</w:delText>
+        </w:r>
+      </w:del>
+      <w:r>
+        <w:rPr>
+          <w:bCs/>
+          <w:color w:val="000000" w:themeColor="text1"/>
+        </w:rPr>
+        <w:t xml:space="preserve"> </w:t>
+      </w:r>
+      <w:del w:id="10" w:author="DJL" w:date="2019-03-09T16:55:00Z">
+        <w:r>
+          <w:rPr>
+            <w:bCs/>
+            <w:color w:val="000000" w:themeColor="text1"/>
+          </w:rPr>
+          <w:delText xml:space="preserve">they </w:delText>
+        </w:r>
+      </w:del>
+      <w:ins w:id="11" w:author="DJL" w:date="2019-03-09T16:55:00Z">
+        <w:r>
+          <w:rPr>
+            <w:bCs/>
+            <w:color w:val="000000" w:themeColor="text1"/>
+          </w:rPr>
+          <w:t>These results</w:t>
+        </w:r>
+        <w:r>
+          <w:rPr>
+            <w:bCs/>
+            <w:color w:val="000000" w:themeColor="text1"/>
+          </w:rPr>
+          <w:t xml:space="preserve"> </w:t>
+        </w:r>
+      </w:ins>
+      <w:ins w:id="12" w:author="Cashore, Benjamin" w:date="2019-03-09T13:53:00Z">
         <w:r>
           <w:rPr>
             <w:bCs/>
@@ -699,7 +742,7 @@
         </w:rPr>
         <w:t>how</w:t>
       </w:r>
-      <w:ins w:id="9" w:author="Cashore, Benjamin" w:date="2019-03-09T13:53:00Z">
+      <w:ins w:id="13" w:author="Cashore, Benjamin" w:date="2019-03-09T13:53:00Z">
         <w:r>
           <w:rPr>
             <w:bCs/>
@@ -708,7 +751,7 @@
           <w:t xml:space="preserve"> </w:t>
         </w:r>
       </w:ins>
-      <w:del w:id="10" w:author="Cashore, Benjamin" w:date="2019-03-09T13:53:00Z">
+      <w:del w:id="14" w:author="Cashore, Benjamin" w:date="2019-03-09T13:53:00Z">
         <w:r>
           <w:rPr>
             <w:bCs/>
@@ -724,7 +767,7 @@
         </w:rPr>
         <w:t>disaggregati</w:t>
       </w:r>
-      <w:ins w:id="11" w:author="Cashore, Benjamin" w:date="2019-03-09T13:53:00Z">
+      <w:ins w:id="15" w:author="Cashore, Benjamin" w:date="2019-03-09T13:53:00Z">
         <w:r>
           <w:rPr>
             <w:bCs/>
@@ -733,7 +776,7 @@
           <w:t xml:space="preserve">on of </w:t>
         </w:r>
       </w:ins>
-      <w:del w:id="12" w:author="Cashore, Benjamin" w:date="2019-03-09T13:53:00Z">
+      <w:del w:id="16" w:author="Cashore, Benjamin" w:date="2019-03-09T13:53:00Z">
         <w:r>
           <w:rPr>
             <w:bCs/>
@@ -756,7 +799,7 @@
         </w:rPr>
         <w:t xml:space="preserve"> theory</w:t>
       </w:r>
-      <w:ins w:id="13" w:author="Cashore, Benjamin" w:date="2019-03-09T13:53:00Z">
+      <w:ins w:id="17" w:author="Cashore, Benjamin" w:date="2019-03-09T13:53:00Z">
         <w:r>
           <w:rPr>
             <w:bCs/>
@@ -772,7 +815,7 @@
         </w:rPr>
         <w:t xml:space="preserve"> </w:t>
       </w:r>
-      <w:commentRangeStart w:id="14"/>
+      <w:commentRangeStart w:id="18"/>
       <w:r>
         <w:rPr>
           <w:bCs/>
@@ -780,13 +823,13 @@
         </w:rPr>
         <w:t>testing</w:t>
       </w:r>
-      <w:commentRangeEnd w:id="14"/>
+      <w:commentRangeEnd w:id="18"/>
       <w:r>
         <w:rPr>
           <w:rStyle w:val="CommentReference"/>
           <w:rFonts w:asciiTheme="minorHAnsi" w:hAnsiTheme="minorHAnsi" w:cstheme="minorBidi"/>
         </w:rPr>
-        <w:commentReference w:id="14"/>
+        <w:commentReference w:id="18"/>
       </w:r>
       <w:r>
         <w:rPr>
@@ -805,8 +848,6 @@
           <w:color w:val="000000" w:themeColor="text1"/>
         </w:rPr>
       </w:pPr>
-      <w:bookmarkStart w:id="19" w:name="_GoBack"/>
-      <w:bookmarkEnd w:id="19"/>
     </w:p>
     <w:p>
       <w:pPr>
@@ -1108,12 +1149,12 @@
       <w:r>
         <w:t xml:space="preserve"> </w:t>
       </w:r>
-      <w:ins w:id="20" w:author="Cashore, Benjamin" w:date="2019-03-09T13:57:00Z">
+      <w:ins w:id="23" w:author="Cashore, Benjamin" w:date="2019-03-09T13:57:00Z">
         <w:r>
           <w:t xml:space="preserve">were originally </w:t>
         </w:r>
       </w:ins>
-      <w:del w:id="21" w:author="Cashore, Benjamin" w:date="2019-03-09T13:57:00Z">
+      <w:del w:id="24" w:author="Cashore, Benjamin" w:date="2019-03-09T13:57:00Z">
         <w:r>
           <w:delText xml:space="preserve">are </w:delText>
         </w:r>
@@ -1200,12 +1241,12 @@
       <w:r>
         <w:t xml:space="preserve"> </w:t>
       </w:r>
-      <w:ins w:id="22" w:author="Cashore, Benjamin" w:date="2019-03-09T13:55:00Z">
+      <w:ins w:id="25" w:author="Cashore, Benjamin" w:date="2019-03-09T13:55:00Z">
         <w:r>
           <w:t>To foster improved stewardship, c</w:t>
         </w:r>
       </w:ins>
-      <w:del w:id="23" w:author="Cashore, Benjamin" w:date="2019-03-09T13:55:00Z">
+      <w:del w:id="26" w:author="Cashore, Benjamin" w:date="2019-03-09T13:55:00Z">
         <w:r>
           <w:delText>C</w:delText>
         </w:r>
@@ -1219,7 +1260,7 @@
       <w:r>
         <w:t xml:space="preserve">programs </w:t>
       </w:r>
-      <w:del w:id="24" w:author="Cashore, Benjamin" w:date="2019-03-09T13:55:00Z">
+      <w:del w:id="27" w:author="Cashore, Benjamin" w:date="2019-03-09T13:55:00Z">
         <w:r>
           <w:delText xml:space="preserve">are </w:delText>
         </w:r>
@@ -1236,7 +1277,7 @@
           <w:delText>of</w:delText>
         </w:r>
       </w:del>
-      <w:ins w:id="25" w:author="Cashore, Benjamin" w:date="2019-03-09T13:55:00Z">
+      <w:ins w:id="28" w:author="Cashore, Benjamin" w:date="2019-03-09T13:55:00Z">
         <w:r>
           <w:t>develop</w:t>
         </w:r>
@@ -1247,12 +1288,12 @@
       <w:r>
         <w:t>private regulation</w:t>
       </w:r>
-      <w:ins w:id="26" w:author="Cashore, Benjamin" w:date="2019-03-09T13:55:00Z">
+      <w:ins w:id="29" w:author="Cashore, Benjamin" w:date="2019-03-09T13:55:00Z">
         <w:r>
           <w:t xml:space="preserve">s in which </w:t>
         </w:r>
       </w:ins>
-      <w:del w:id="27" w:author="Cashore, Benjamin" w:date="2019-03-09T13:55:00Z">
+      <w:del w:id="30" w:author="Cashore, Benjamin" w:date="2019-03-09T13:55:00Z">
         <w:r>
           <w:delText>,</w:delText>
         </w:r>
@@ -1275,12 +1316,12 @@
       <w:r>
         <w:t>deriv</w:t>
       </w:r>
-      <w:ins w:id="28" w:author="Cashore, Benjamin" w:date="2019-03-09T13:55:00Z">
+      <w:ins w:id="31" w:author="Cashore, Benjamin" w:date="2019-03-09T13:55:00Z">
         <w:r>
           <w:t xml:space="preserve">e </w:t>
         </w:r>
       </w:ins>
-      <w:del w:id="29" w:author="Cashore, Benjamin" w:date="2019-03-09T13:55:00Z">
+      <w:del w:id="32" w:author="Cashore, Benjamin" w:date="2019-03-09T13:55:00Z">
         <w:r>
           <w:delText>ing</w:delText>
         </w:r>
@@ -1297,17 +1338,17 @@
       <w:r>
         <w:t xml:space="preserve"> </w:t>
       </w:r>
-      <w:ins w:id="30" w:author="Cashore, Benjamin" w:date="2019-03-09T13:55:00Z">
+      <w:ins w:id="33" w:author="Cashore, Benjamin" w:date="2019-03-09T13:55:00Z">
         <w:r>
           <w:t>incentives and dis</w:t>
         </w:r>
       </w:ins>
-      <w:ins w:id="31" w:author="Cashore, Benjamin" w:date="2019-03-09T13:56:00Z">
+      <w:ins w:id="34" w:author="Cashore, Benjamin" w:date="2019-03-09T13:56:00Z">
         <w:r>
           <w:t xml:space="preserve">incentives </w:t>
         </w:r>
       </w:ins>
-      <w:del w:id="32" w:author="Cashore, Benjamin" w:date="2019-03-09T13:56:00Z">
+      <w:del w:id="35" w:author="Cashore, Benjamin" w:date="2019-03-09T13:56:00Z">
         <w:r>
           <w:delText>power</w:delText>
         </w:r>
@@ -1360,7 +1401,7 @@
       <w:r>
         <w:t xml:space="preserve"> </w:t>
       </w:r>
-      <w:del w:id="33" w:author="Cashore, Benjamin" w:date="2019-03-09T13:59:00Z">
+      <w:del w:id="36" w:author="Cashore, Benjamin" w:date="2019-03-09T13:59:00Z">
         <w:r>
           <w:delText xml:space="preserve">have </w:delText>
         </w:r>
@@ -1374,7 +1415,7 @@
       <w:r>
         <w:t xml:space="preserve"> </w:t>
       </w:r>
-      <w:ins w:id="34" w:author="Cashore, Benjamin" w:date="2019-03-09T13:59:00Z">
+      <w:ins w:id="37" w:author="Cashore, Benjamin" w:date="2019-03-09T13:59:00Z">
         <w:r>
           <w:t>resistance f</w:t>
         </w:r>
@@ -1382,22 +1423,22 @@
           <w:t xml:space="preserve">rom many </w:t>
         </w:r>
       </w:ins>
-      <w:ins w:id="35" w:author="Cashore, Benjamin" w:date="2019-03-09T14:00:00Z">
+      <w:ins w:id="38" w:author="Cashore, Benjamin" w:date="2019-03-09T14:00:00Z">
         <w:r>
           <w:t>firms who championed</w:t>
         </w:r>
       </w:ins>
-      <w:del w:id="36" w:author="Cashore, Benjamin" w:date="2019-03-09T14:00:00Z">
+      <w:del w:id="39" w:author="Cashore, Benjamin" w:date="2019-03-09T14:00:00Z">
         <w:r>
           <w:delText xml:space="preserve">industry </w:delText>
         </w:r>
       </w:del>
-      <w:ins w:id="37" w:author="Cashore, Benjamin" w:date="2019-03-09T13:59:00Z">
+      <w:ins w:id="40" w:author="Cashore, Benjamin" w:date="2019-03-09T13:59:00Z">
         <w:r>
           <w:t xml:space="preserve">, </w:t>
         </w:r>
       </w:ins>
-      <w:del w:id="38" w:author="Cashore, Benjamin" w:date="2019-03-09T13:59:00Z">
+      <w:del w:id="41" w:author="Cashore, Benjamin" w:date="2019-03-09T13:59:00Z">
         <w:r>
           <w:delText>resistance</w:delText>
         </w:r>
@@ -1408,7 +1449,7 @@
           <w:delText xml:space="preserve">resulting </w:delText>
         </w:r>
       </w:del>
-      <w:del w:id="39" w:author="Cashore, Benjamin" w:date="2019-03-09T14:00:00Z">
+      <w:del w:id="42" w:author="Cashore, Benjamin" w:date="2019-03-09T14:00:00Z">
         <w:r>
           <w:delText>in</w:delText>
         </w:r>
@@ -1422,12 +1463,12 @@
       <w:r>
         <w:t xml:space="preserve"> that </w:t>
       </w:r>
-      <w:ins w:id="40" w:author="Cashore, Benjamin" w:date="2019-03-09T14:00:00Z">
+      <w:ins w:id="43" w:author="Cashore, Benjamin" w:date="2019-03-09T14:00:00Z">
         <w:r>
           <w:t xml:space="preserve">offered more “business friendly” alternatives </w:t>
         </w:r>
       </w:ins>
-      <w:del w:id="41" w:author="Cashore, Benjamin" w:date="2019-03-09T14:00:00Z">
+      <w:del w:id="44" w:author="Cashore, Benjamin" w:date="2019-03-09T14:00:00Z">
         <w:r>
           <w:delText xml:space="preserve">aim </w:delText>
         </w:r>
@@ -1435,7 +1476,7 @@
       <w:r>
         <w:t>to meet consumer demands for “socially responsible”</w:t>
       </w:r>
-      <w:del w:id="42" w:author="Cashore, Benjamin" w:date="2019-03-09T14:00:00Z">
+      <w:del w:id="45" w:author="Cashore, Benjamin" w:date="2019-03-09T14:00:00Z">
         <w:r>
           <w:delText xml:space="preserve"> production at a lower cost to firms</w:delText>
         </w:r>
@@ -1443,12 +1484,12 @@
       <w:r>
         <w:t xml:space="preserve">. </w:t>
       </w:r>
-      <w:ins w:id="43" w:author="Cashore, Benjamin" w:date="2019-03-09T14:00:00Z">
+      <w:ins w:id="46" w:author="Cashore, Benjamin" w:date="2019-03-09T14:00:00Z">
         <w:r>
           <w:t>Many debates about which program is most appropr</w:t>
         </w:r>
       </w:ins>
-      <w:ins w:id="44" w:author="Cashore, Benjamin" w:date="2019-03-09T14:01:00Z">
+      <w:ins w:id="47" w:author="Cashore, Benjamin" w:date="2019-03-09T14:01:00Z">
         <w:r>
           <w:t xml:space="preserve">iate hinge on </w:t>
         </w:r>
@@ -1459,7 +1500,7 @@
           <w:t>t</w:t>
         </w:r>
       </w:ins>
-      <w:del w:id="45" w:author="Cashore, Benjamin" w:date="2019-03-09T14:01:00Z">
+      <w:del w:id="48" w:author="Cashore, Benjamin" w:date="2019-03-09T14:01:00Z">
         <w:r>
           <w:rPr>
             <w:rFonts w:eastAsia="Times New Roman"/>
@@ -1481,7 +1522,7 @@
         </w:rPr>
         <w:t>relative stringency of each program</w:t>
       </w:r>
-      <w:ins w:id="46" w:author="Cashore, Benjamin" w:date="2019-03-09T14:01:00Z">
+      <w:ins w:id="49" w:author="Cashore, Benjamin" w:date="2019-03-09T14:01:00Z">
         <w:r>
           <w:rPr>
             <w:rFonts w:eastAsia="Times New Roman"/>
@@ -1507,7 +1548,7 @@
         </w:rPr>
         <w:t xml:space="preserve"> </w:t>
       </w:r>
-      <w:ins w:id="47" w:author="Cashore, Benjamin" w:date="2019-03-09T14:01:00Z">
+      <w:ins w:id="50" w:author="Cashore, Benjamin" w:date="2019-03-09T14:01:00Z">
         <w:r>
           <w:rPr>
             <w:rFonts w:eastAsia="Times New Roman"/>
@@ -1533,7 +1574,7 @@
         </w:rPr>
         <w:t xml:space="preserve"> hotly contested </w:t>
       </w:r>
-      <w:ins w:id="48" w:author="Cashore, Benjamin" w:date="2019-03-09T14:01:00Z">
+      <w:ins w:id="51" w:author="Cashore, Benjamin" w:date="2019-03-09T14:01:00Z">
         <w:r>
           <w:rPr>
             <w:rFonts w:eastAsia="Times New Roman"/>
@@ -2884,7 +2925,7 @@
         </w:rPr>
         <w:t xml:space="preserve">two-part </w:t>
       </w:r>
-      <w:del w:id="49" w:author="Cashore, Benjamin" w:date="2019-03-09T14:02:00Z">
+      <w:del w:id="52" w:author="Cashore, Benjamin" w:date="2019-03-09T14:02:00Z">
         <w:r>
           <w:rPr>
             <w:color w:val="000000" w:themeColor="text1"/>
@@ -2892,7 +2933,7 @@
           <w:delText xml:space="preserve">framework </w:delText>
         </w:r>
       </w:del>
-      <w:ins w:id="50" w:author="Cashore, Benjamin" w:date="2019-03-09T14:02:00Z">
+      <w:ins w:id="53" w:author="Cashore, Benjamin" w:date="2019-03-09T14:02:00Z">
         <w:r>
           <w:rPr>
             <w:color w:val="000000" w:themeColor="text1"/>
@@ -2984,7 +3025,7 @@
         </w:rPr>
         <w:t xml:space="preserve">one </w:t>
       </w:r>
-      <w:ins w:id="51" w:author="Cashore, Benjamin" w:date="2019-03-09T14:02:00Z">
+      <w:ins w:id="54" w:author="Cashore, Benjamin" w:date="2019-03-09T14:02:00Z">
         <w:r>
           <w:rPr>
             <w:color w:val="000000" w:themeColor="text1"/>
@@ -2992,7 +3033,7 @@
           <w:t xml:space="preserve">offers a three </w:t>
         </w:r>
       </w:ins>
-      <w:ins w:id="52" w:author="Cashore, Benjamin" w:date="2019-03-09T14:03:00Z">
+      <w:ins w:id="55" w:author="Cashore, Benjamin" w:date="2019-03-09T14:03:00Z">
         <w:r>
           <w:rPr>
             <w:color w:val="000000" w:themeColor="text1"/>
@@ -3000,7 +3041,7 @@
           <w:t xml:space="preserve">pronged </w:t>
         </w:r>
       </w:ins>
-      <w:ins w:id="53" w:author="Cashore, Benjamin" w:date="2019-03-09T14:02:00Z">
+      <w:ins w:id="56" w:author="Cashore, Benjamin" w:date="2019-03-09T14:02:00Z">
         <w:r>
           <w:rPr>
             <w:color w:val="000000" w:themeColor="text1"/>
@@ -3008,7 +3049,7 @@
           <w:t xml:space="preserve">framework </w:t>
         </w:r>
       </w:ins>
-      <w:del w:id="54" w:author="Cashore, Benjamin" w:date="2019-03-09T14:02:00Z">
+      <w:del w:id="57" w:author="Cashore, Benjamin" w:date="2019-03-09T14:02:00Z">
         <w:r>
           <w:rPr>
             <w:color w:val="000000" w:themeColor="text1"/>
@@ -3028,7 +3069,7 @@
           <w:delText>that, together,</w:delText>
         </w:r>
       </w:del>
-      <w:ins w:id="55" w:author="Cashore, Benjamin" w:date="2019-03-09T14:02:00Z">
+      <w:ins w:id="58" w:author="Cashore, Benjamin" w:date="2019-03-09T14:02:00Z">
         <w:r>
           <w:rPr>
             <w:color w:val="000000" w:themeColor="text1"/>
@@ -3606,7 +3647,7 @@
       <w:r>
         <w:t xml:space="preserve"> </w:t>
       </w:r>
-      <w:ins w:id="56" w:author="Cashore, Benjamin" w:date="2019-03-09T14:03:00Z">
+      <w:ins w:id="59" w:author="Cashore, Benjamin" w:date="2019-03-09T14:03:00Z">
         <w:r>
           <w:t xml:space="preserve">helps </w:t>
         </w:r>
@@ -3614,7 +3655,7 @@
       <w:r>
         <w:t>resolve</w:t>
       </w:r>
-      <w:del w:id="57" w:author="Cashore, Benjamin" w:date="2019-03-09T14:03:00Z">
+      <w:del w:id="60" w:author="Cashore, Benjamin" w:date="2019-03-09T14:03:00Z">
         <w:r>
           <w:delText>s</w:delText>
         </w:r>
@@ -3622,7 +3663,7 @@
       <w:r>
         <w:t xml:space="preserve"> </w:t>
       </w:r>
-      <w:del w:id="58" w:author="Cashore, Benjamin" w:date="2019-03-09T14:03:00Z">
+      <w:del w:id="61" w:author="Cashore, Benjamin" w:date="2019-03-09T14:03:00Z">
         <w:r>
           <w:delText xml:space="preserve">puzzling </w:delText>
         </w:r>
@@ -4001,12 +4042,12 @@
       <w:r>
         <w:t xml:space="preserve"> that each set of findings </w:t>
       </w:r>
-      <w:ins w:id="59" w:author="Cashore, Benjamin" w:date="2019-03-09T14:04:00Z">
+      <w:ins w:id="62" w:author="Cashore, Benjamin" w:date="2019-03-09T14:04:00Z">
         <w:r>
           <w:t>appear empirically sound</w:t>
         </w:r>
       </w:ins>
-      <w:del w:id="60" w:author="Cashore, Benjamin" w:date="2019-03-09T14:04:00Z">
+      <w:del w:id="63" w:author="Cashore, Benjamin" w:date="2019-03-09T14:04:00Z">
         <w:r>
           <w:delText xml:space="preserve">is </w:delText>
         </w:r>
@@ -4044,12 +4085,12 @@
       <w:r>
         <w:t>further</w:t>
       </w:r>
-      <w:ins w:id="61" w:author="Cashore, Benjamin" w:date="2019-03-09T14:04:00Z">
+      <w:ins w:id="64" w:author="Cashore, Benjamin" w:date="2019-03-09T14:04:00Z">
         <w:r>
           <w:t xml:space="preserve"> disentangling of </w:t>
         </w:r>
       </w:ins>
-      <w:del w:id="62" w:author="Cashore, Benjamin" w:date="2019-03-09T14:04:00Z">
+      <w:del w:id="65" w:author="Cashore, Benjamin" w:date="2019-03-09T14:04:00Z">
         <w:r>
           <w:delText xml:space="preserve"> </w:delText>
         </w:r>
@@ -4066,12 +4107,12 @@
           <w:delText xml:space="preserve"> both </w:delText>
         </w:r>
       </w:del>
-      <w:ins w:id="63" w:author="Cashore, Benjamin" w:date="2019-03-09T14:04:00Z">
+      <w:ins w:id="66" w:author="Cashore, Benjamin" w:date="2019-03-09T14:04:00Z">
         <w:r>
           <w:t>“</w:t>
         </w:r>
       </w:ins>
-      <w:del w:id="64" w:author="Cashore, Benjamin" w:date="2019-03-09T14:04:00Z">
+      <w:del w:id="67" w:author="Cashore, Benjamin" w:date="2019-03-09T14:04:00Z">
         <w:r>
           <w:delText xml:space="preserve">the </w:delText>
         </w:r>
@@ -4085,7 +4126,7 @@
       <w:r>
         <w:t>regulatory stringency</w:t>
       </w:r>
-      <w:ins w:id="65" w:author="Cashore, Benjamin" w:date="2019-03-09T14:05:00Z">
+      <w:ins w:id="68" w:author="Cashore, Benjamin" w:date="2019-03-09T14:05:00Z">
         <w:r>
           <w:t>”</w:t>
         </w:r>
@@ -4093,12 +4134,12 @@
       <w:r>
         <w:t xml:space="preserve"> </w:t>
       </w:r>
-      <w:ins w:id="66" w:author="Cashore, Benjamin" w:date="2019-03-09T14:05:00Z">
+      <w:ins w:id="69" w:author="Cashore, Benjamin" w:date="2019-03-09T14:05:00Z">
         <w:r>
           <w:t>which pave the way for the development of more nuanced explanations about when, and how, private regulations</w:t>
         </w:r>
       </w:ins>
-      <w:del w:id="67" w:author="Cashore, Benjamin" w:date="2019-03-09T14:05:00Z">
+      <w:del w:id="70" w:author="Cashore, Benjamin" w:date="2019-03-09T14:05:00Z">
         <w:r>
           <w:delText>and theor</w:delText>
         </w:r>
@@ -4577,7 +4618,7 @@
         </w:rPr>
         <w:t xml:space="preserve">he </w:t>
       </w:r>
-      <w:del w:id="68" w:author="Cashore, Benjamin" w:date="2019-03-09T14:08:00Z">
+      <w:del w:id="71" w:author="Cashore, Benjamin" w:date="2019-03-09T14:08:00Z">
         <w:r>
           <w:rPr>
             <w:color w:val="000000" w:themeColor="text1"/>
@@ -4597,7 +4638,7 @@
         </w:rPr>
         <w:t xml:space="preserve"> </w:t>
       </w:r>
-      <w:ins w:id="69" w:author="Cashore, Benjamin" w:date="2019-03-09T14:09:00Z">
+      <w:ins w:id="72" w:author="Cashore, Benjamin" w:date="2019-03-09T14:09:00Z">
         <w:r>
           <w:rPr>
             <w:color w:val="000000" w:themeColor="text1"/>
@@ -4605,7 +4646,7 @@
           <w:t xml:space="preserve">with widespread initial support by </w:t>
         </w:r>
       </w:ins>
-      <w:ins w:id="70" w:author="Cashore, Benjamin" w:date="2019-03-09T14:08:00Z">
+      <w:ins w:id="73" w:author="Cashore, Benjamin" w:date="2019-03-09T14:08:00Z">
         <w:r>
           <w:rPr>
             <w:color w:val="000000" w:themeColor="text1"/>
@@ -4679,7 +4720,7 @@
         </w:rPr>
         <w:t xml:space="preserve"> than </w:t>
       </w:r>
-      <w:ins w:id="71" w:author="Cashore, Benjamin" w:date="2019-03-09T14:09:00Z">
+      <w:ins w:id="74" w:author="Cashore, Benjamin" w:date="2019-03-09T14:09:00Z">
         <w:r>
           <w:rPr>
             <w:color w:val="000000" w:themeColor="text1"/>
@@ -4687,7 +4728,7 @@
           <w:t xml:space="preserve">those standards from </w:t>
         </w:r>
       </w:ins>
-      <w:ins w:id="72" w:author="Cashore, Benjamin" w:date="2019-03-09T14:10:00Z">
+      <w:ins w:id="75" w:author="Cashore, Benjamin" w:date="2019-03-09T14:10:00Z">
         <w:r>
           <w:rPr>
             <w:color w:val="000000" w:themeColor="text1"/>
@@ -4695,7 +4736,7 @@
           <w:t xml:space="preserve">the </w:t>
         </w:r>
       </w:ins>
-      <w:del w:id="73" w:author="Cashore, Benjamin" w:date="2019-03-09T14:09:00Z">
+      <w:del w:id="76" w:author="Cashore, Benjamin" w:date="2019-03-09T14:09:00Z">
         <w:r>
           <w:rPr>
             <w:color w:val="000000" w:themeColor="text1"/>
@@ -4709,7 +4750,7 @@
         </w:rPr>
         <w:t>program</w:t>
       </w:r>
-      <w:ins w:id="74" w:author="Cashore, Benjamin" w:date="2019-03-09T14:09:00Z">
+      <w:ins w:id="77" w:author="Cashore, Benjamin" w:date="2019-03-09T14:09:00Z">
         <w:r>
           <w:rPr>
             <w:color w:val="000000" w:themeColor="text1"/>
@@ -4717,7 +4758,7 @@
           <w:t xml:space="preserve"> created, and back, by most industrial firms and their association</w:t>
         </w:r>
       </w:ins>
-      <w:ins w:id="75" w:author="Cashore, Benjamin" w:date="2019-03-09T14:10:00Z">
+      <w:ins w:id="78" w:author="Cashore, Benjamin" w:date="2019-03-09T14:10:00Z">
         <w:r>
           <w:rPr>
             <w:color w:val="000000" w:themeColor="text1"/>
@@ -4725,7 +4766,7 @@
           <w:t>. This</w:t>
         </w:r>
       </w:ins>
-      <w:del w:id="76" w:author="Cashore, Benjamin" w:date="2019-03-09T14:10:00Z">
+      <w:del w:id="79" w:author="Cashore, Benjamin" w:date="2019-03-09T14:10:00Z">
         <w:r>
           <w:rPr>
             <w:color w:val="000000" w:themeColor="text1"/>
@@ -4745,7 +4786,7 @@
         </w:rPr>
         <w:t>produc</w:t>
       </w:r>
-      <w:ins w:id="77" w:author="Cashore, Benjamin" w:date="2019-03-09T14:10:00Z">
+      <w:ins w:id="80" w:author="Cashore, Benjamin" w:date="2019-03-09T14:10:00Z">
         <w:r>
           <w:rPr>
             <w:color w:val="000000" w:themeColor="text1"/>
@@ -4753,7 +4794,7 @@
           <w:t>ed</w:t>
         </w:r>
       </w:ins>
-      <w:del w:id="78" w:author="Cashore, Benjamin" w:date="2019-03-09T14:10:00Z">
+      <w:del w:id="81" w:author="Cashore, Benjamin" w:date="2019-03-09T14:10:00Z">
         <w:r>
           <w:rPr>
             <w:color w:val="000000" w:themeColor="text1"/>
@@ -4803,7 +4844,7 @@
         </w:rPr>
         <w:t xml:space="preserve">. </w:t>
       </w:r>
-      <w:ins w:id="79" w:author="Cashore, Benjamin" w:date="2019-03-09T14:10:00Z">
+      <w:ins w:id="82" w:author="Cashore, Benjamin" w:date="2019-03-09T14:10:00Z">
         <w:r>
           <w:rPr>
             <w:color w:val="000000" w:themeColor="text1"/>
@@ -4811,7 +4852,7 @@
           <w:t xml:space="preserve">Our framework also allows us to conduct an </w:t>
         </w:r>
       </w:ins>
-      <w:del w:id="80" w:author="Cashore, Benjamin" w:date="2019-03-09T14:10:00Z">
+      <w:del w:id="83" w:author="Cashore, Benjamin" w:date="2019-03-09T14:10:00Z">
         <w:r>
           <w:rPr>
             <w:color w:val="000000" w:themeColor="text1"/>
@@ -4849,7 +4890,7 @@
         </w:rPr>
         <w:t>specific requirements</w:t>
       </w:r>
-      <w:ins w:id="81" w:author="Cashore, Benjamin" w:date="2019-03-09T14:10:00Z">
+      <w:ins w:id="84" w:author="Cashore, Benjamin" w:date="2019-03-09T14:10:00Z">
         <w:r>
           <w:rPr>
             <w:color w:val="000000" w:themeColor="text1"/>
@@ -4857,7 +4898,7 @@
           <w:t xml:space="preserve"> to assess how </w:t>
         </w:r>
       </w:ins>
-      <w:del w:id="82" w:author="Cashore, Benjamin" w:date="2019-03-09T14:10:00Z">
+      <w:del w:id="85" w:author="Cashore, Benjamin" w:date="2019-03-09T14:10:00Z">
         <w:r>
           <w:rPr>
             <w:color w:val="000000" w:themeColor="text1"/>
@@ -4895,7 +4936,7 @@
         </w:rPr>
         <w:t xml:space="preserve">substantive </w:t>
       </w:r>
-      <w:ins w:id="83" w:author="Cashore, Benjamin" w:date="2019-03-09T14:10:00Z">
+      <w:ins w:id="86" w:author="Cashore, Benjamin" w:date="2019-03-09T14:10:00Z">
         <w:r>
           <w:rPr>
             <w:color w:val="000000" w:themeColor="text1"/>
@@ -4903,7 +4944,7 @@
           <w:t xml:space="preserve">requirements </w:t>
         </w:r>
       </w:ins>
-      <w:del w:id="84" w:author="Cashore, Benjamin" w:date="2019-03-09T14:10:00Z">
+      <w:del w:id="87" w:author="Cashore, Benjamin" w:date="2019-03-09T14:10:00Z">
         <w:r>
           <w:rPr>
             <w:color w:val="000000" w:themeColor="text1"/>
@@ -4923,7 +4964,7 @@
         </w:rPr>
         <w:t>change</w:t>
       </w:r>
-      <w:ins w:id="85" w:author="Cashore, Benjamin" w:date="2019-03-09T14:10:00Z">
+      <w:ins w:id="88" w:author="Cashore, Benjamin" w:date="2019-03-09T14:10:00Z">
         <w:r>
           <w:rPr>
             <w:color w:val="000000" w:themeColor="text1"/>
@@ -4943,7 +4984,7 @@
         </w:rPr>
         <w:t xml:space="preserve"> </w:t>
       </w:r>
-      <w:ins w:id="86" w:author="Cashore, Benjamin" w:date="2019-03-09T14:10:00Z">
+      <w:ins w:id="89" w:author="Cashore, Benjamin" w:date="2019-03-09T14:10:00Z">
         <w:r>
           <w:rPr>
             <w:color w:val="000000" w:themeColor="text1"/>
@@ -4951,7 +4992,7 @@
           <w:t xml:space="preserve">We find that </w:t>
         </w:r>
       </w:ins>
-      <w:del w:id="87" w:author="Cashore, Benjamin" w:date="2019-03-09T14:11:00Z">
+      <w:del w:id="90" w:author="Cashore, Benjamin" w:date="2019-03-09T14:11:00Z">
         <w:r>
           <w:rPr>
             <w:color w:val="000000" w:themeColor="text1"/>
@@ -5013,7 +5054,7 @@
         </w:rPr>
         <w:t xml:space="preserve"> (ecological issues for the </w:t>
       </w:r>
-      <w:del w:id="88" w:author="Cashore, Benjamin" w:date="2019-03-09T14:11:00Z">
+      <w:del w:id="91" w:author="Cashore, Benjamin" w:date="2019-03-09T14:11:00Z">
         <w:r>
           <w:rPr>
             <w:color w:val="000000" w:themeColor="text1"/>
@@ -5027,7 +5068,7 @@
         </w:rPr>
         <w:t xml:space="preserve">program </w:t>
       </w:r>
-      <w:ins w:id="89" w:author="Cashore, Benjamin" w:date="2019-03-09T14:11:00Z">
+      <w:ins w:id="92" w:author="Cashore, Benjamin" w:date="2019-03-09T14:11:00Z">
         <w:r>
           <w:rPr>
             <w:color w:val="000000" w:themeColor="text1"/>
@@ -5059,7 +5100,7 @@
         </w:rPr>
         <w:t xml:space="preserve">capacity issues </w:t>
       </w:r>
-      <w:ins w:id="90" w:author="Cashore, Benjamin" w:date="2019-03-09T14:11:00Z">
+      <w:ins w:id="93" w:author="Cashore, Benjamin" w:date="2019-03-09T14:11:00Z">
         <w:r>
           <w:rPr>
             <w:color w:val="000000" w:themeColor="text1"/>
@@ -5067,7 +5108,7 @@
           <w:t xml:space="preserve">created by </w:t>
         </w:r>
       </w:ins>
-      <w:ins w:id="91" w:author="Cashore, Benjamin" w:date="2019-03-09T14:13:00Z">
+      <w:ins w:id="94" w:author="Cashore, Benjamin" w:date="2019-03-09T14:13:00Z">
         <w:r>
           <w:rPr>
             <w:color w:val="000000" w:themeColor="text1"/>
@@ -5075,7 +5116,7 @@
           <w:t xml:space="preserve">the </w:t>
         </w:r>
       </w:ins>
-      <w:del w:id="92" w:author="Cashore, Benjamin" w:date="2019-03-09T14:11:00Z">
+      <w:del w:id="95" w:author="Cashore, Benjamin" w:date="2019-03-09T14:11:00Z">
         <w:r>
           <w:rPr>
             <w:color w:val="000000" w:themeColor="text1"/>
@@ -5089,7 +5130,7 @@
         </w:rPr>
         <w:t>industry</w:t>
       </w:r>
-      <w:ins w:id="93" w:author="Cashore, Benjamin" w:date="2019-03-09T14:13:00Z">
+      <w:ins w:id="96" w:author="Cashore, Benjamin" w:date="2019-03-09T14:13:00Z">
         <w:r>
           <w:rPr>
             <w:color w:val="000000" w:themeColor="text1"/>
@@ -5097,7 +5138,7 @@
           <w:t xml:space="preserve"> association</w:t>
         </w:r>
       </w:ins>
-      <w:del w:id="94" w:author="Cashore, Benjamin" w:date="2019-03-09T14:13:00Z">
+      <w:del w:id="97" w:author="Cashore, Benjamin" w:date="2019-03-09T14:13:00Z">
         <w:r>
           <w:rPr>
             <w:color w:val="000000" w:themeColor="text1"/>
@@ -5117,7 +5158,7 @@
         </w:rPr>
         <w:t xml:space="preserve">. </w:t>
       </w:r>
-      <w:ins w:id="95" w:author="Cashore, Benjamin" w:date="2019-03-09T14:13:00Z">
+      <w:ins w:id="98" w:author="Cashore, Benjamin" w:date="2019-03-09T14:13:00Z">
         <w:r>
           <w:rPr>
             <w:color w:val="000000" w:themeColor="text1"/>
@@ -5125,7 +5166,7 @@
           <w:t xml:space="preserve">However </w:t>
         </w:r>
       </w:ins>
-      <w:del w:id="96" w:author="Cashore, Benjamin" w:date="2019-03-09T14:13:00Z">
+      <w:del w:id="99" w:author="Cashore, Benjamin" w:date="2019-03-09T14:13:00Z">
         <w:r>
           <w:rPr>
             <w:color w:val="000000" w:themeColor="text1"/>
@@ -5259,7 +5300,7 @@
         </w:rPr>
         <w:t xml:space="preserve">empirical puzzles </w:t>
       </w:r>
-      <w:ins w:id="97" w:author="Cashore, Benjamin" w:date="2019-03-09T14:13:00Z">
+      <w:ins w:id="100" w:author="Cashore, Benjamin" w:date="2019-03-09T14:13:00Z">
         <w:r>
           <w:rPr>
             <w:color w:val="000000" w:themeColor="text1"/>
@@ -5321,7 +5362,7 @@
         </w:rPr>
         <w:t xml:space="preserve"> </w:t>
       </w:r>
-      <w:ins w:id="98" w:author="Cashore, Benjamin" w:date="2019-03-09T14:13:00Z">
+      <w:ins w:id="101" w:author="Cashore, Benjamin" w:date="2019-03-09T14:13:00Z">
         <w:r>
           <w:rPr>
             <w:color w:val="000000" w:themeColor="text1"/>
@@ -5329,7 +5370,7 @@
           <w:t xml:space="preserve">important </w:t>
         </w:r>
       </w:ins>
-      <w:del w:id="99" w:author="Cashore, Benjamin" w:date="2019-03-09T14:13:00Z">
+      <w:del w:id="102" w:author="Cashore, Benjamin" w:date="2019-03-09T14:13:00Z">
         <w:r>
           <w:rPr>
             <w:color w:val="000000" w:themeColor="text1"/>
@@ -7258,7 +7299,7 @@
         </w:rPr>
         <w:fldChar w:fldCharType="end"/>
       </w:r>
-      <w:bookmarkStart w:id="100" w:name="bbib65"/>
+      <w:bookmarkStart w:id="103" w:name="bbib65"/>
       <w:r>
         <w:rPr>
           <w:color w:val="000000" w:themeColor="text1"/>
@@ -7271,7 +7312,7 @@
         </w:rPr>
         <w:t>Prakash, 2000</w:t>
       </w:r>
-      <w:bookmarkEnd w:id="100"/>
+      <w:bookmarkEnd w:id="103"/>
       <w:r>
         <w:rPr>
           <w:color w:val="000000" w:themeColor="text1"/>
@@ -12654,7 +12695,7 @@
         </w:rPr>
         <w:t>(2014)</w:t>
       </w:r>
-      <w:ins w:id="101" w:author="Cashore, Benjamin" w:date="2019-03-09T14:14:00Z">
+      <w:ins w:id="104" w:author="Cashore, Benjamin" w:date="2019-03-09T14:14:00Z">
         <w:r>
           <w:rPr>
             <w:rFonts w:eastAsia="Times New Roman"/>
@@ -12680,7 +12721,7 @@
         </w:rPr>
         <w:t xml:space="preserve">are </w:t>
       </w:r>
-      <w:ins w:id="102" w:author="Cashore, Benjamin" w:date="2019-03-09T14:14:00Z">
+      <w:ins w:id="105" w:author="Cashore, Benjamin" w:date="2019-03-09T14:14:00Z">
         <w:r>
           <w:rPr>
             <w:rFonts w:eastAsia="Times New Roman"/>
@@ -12690,7 +12731,7 @@
           <w:t xml:space="preserve">empirically sound in identifying how </w:t>
         </w:r>
       </w:ins>
-      <w:del w:id="103" w:author="Cashore, Benjamin" w:date="2019-03-09T14:14:00Z">
+      <w:del w:id="106" w:author="Cashore, Benjamin" w:date="2019-03-09T14:14:00Z">
         <w:r>
           <w:rPr>
             <w:rFonts w:eastAsia="Times New Roman"/>
@@ -12700,7 +12741,7 @@
           <w:delText>correct</w:delText>
         </w:r>
       </w:del>
-      <w:del w:id="104" w:author="Cashore, Benjamin" w:date="2019-03-09T14:15:00Z">
+      <w:del w:id="107" w:author="Cashore, Benjamin" w:date="2019-03-09T14:15:00Z">
         <w:r>
           <w:rPr>
             <w:rFonts w:eastAsia="Times New Roman"/>
@@ -12816,7 +12857,7 @@
         </w:rPr>
         <w:t xml:space="preserve"> also correct that the</w:t>
       </w:r>
-      <w:ins w:id="105" w:author="Cashore, Benjamin" w:date="2019-03-09T14:15:00Z">
+      <w:ins w:id="108" w:author="Cashore, Benjamin" w:date="2019-03-09T14:15:00Z">
         <w:r>
           <w:rPr>
             <w:rFonts w:eastAsia="Times New Roman"/>
@@ -12826,7 +12867,7 @@
           <w:t>se competing program</w:t>
         </w:r>
       </w:ins>
-      <w:del w:id="106" w:author="Cashore, Benjamin" w:date="2019-03-09T14:15:00Z">
+      <w:del w:id="109" w:author="Cashore, Benjamin" w:date="2019-03-09T14:15:00Z">
         <w:r>
           <w:rPr>
             <w:rFonts w:eastAsia="Times New Roman"/>
@@ -12897,7 +12938,7 @@
         </w:rPr>
         <w:t xml:space="preserve">. </w:t>
       </w:r>
-      <w:ins w:id="107" w:author="Cashore, Benjamin" w:date="2019-03-09T14:15:00Z">
+      <w:ins w:id="110" w:author="Cashore, Benjamin" w:date="2019-03-09T14:15:00Z">
         <w:r>
           <w:rPr>
             <w:rFonts w:eastAsia="Times New Roman"/>
@@ -12907,7 +12948,7 @@
           <w:t xml:space="preserve">Hence, our framework allows us to explain difference in a way that also </w:t>
         </w:r>
       </w:ins>
-      <w:ins w:id="108" w:author="Cashore, Benjamin" w:date="2019-03-09T14:16:00Z">
+      <w:ins w:id="111" w:author="Cashore, Benjamin" w:date="2019-03-09T14:16:00Z">
         <w:r>
           <w:rPr>
             <w:rFonts w:eastAsia="Times New Roman"/>
@@ -12917,7 +12958,7 @@
           <w:t xml:space="preserve">reinforce the </w:t>
         </w:r>
       </w:ins>
-      <w:del w:id="109" w:author="Cashore, Benjamin" w:date="2019-03-09T14:15:00Z">
+      <w:del w:id="112" w:author="Cashore, Benjamin" w:date="2019-03-09T14:15:00Z">
         <w:r>
           <w:rPr>
             <w:rFonts w:eastAsia="Times New Roman"/>
@@ -12983,7 +13024,7 @@
           <w:delText xml:space="preserve">Rather, </w:delText>
         </w:r>
       </w:del>
-      <w:del w:id="110" w:author="Cashore, Benjamin" w:date="2019-03-09T14:16:00Z">
+      <w:del w:id="113" w:author="Cashore, Benjamin" w:date="2019-03-09T14:16:00Z">
         <w:r>
           <w:rPr>
             <w:rFonts w:eastAsia="Times New Roman"/>
@@ -13227,7 +13268,7 @@
           <w:color w:val="000000" w:themeColor="text1"/>
         </w:rPr>
       </w:pPr>
-      <w:ins w:id="111" w:author="Cashore, Benjamin" w:date="2019-03-09T14:16:00Z">
+      <w:ins w:id="114" w:author="Cashore, Benjamin" w:date="2019-03-09T14:16:00Z">
         <w:r>
           <w:rPr>
             <w:rFonts w:eastAsia="Times New Roman"/>
@@ -13237,7 +13278,7 @@
           <w:t xml:space="preserve">At the same time research </w:t>
         </w:r>
       </w:ins>
-      <w:del w:id="112" w:author="Cashore, Benjamin" w:date="2019-03-09T14:16:00Z">
+      <w:del w:id="115" w:author="Cashore, Benjamin" w:date="2019-03-09T14:16:00Z">
         <w:r>
           <w:rPr>
             <w:rFonts w:eastAsia="Times New Roman"/>
@@ -13246,7 +13287,7 @@
           <w:delText xml:space="preserve">Studies </w:delText>
         </w:r>
       </w:del>
-      <w:ins w:id="113" w:author="Cashore, Benjamin" w:date="2019-03-09T14:16:00Z">
+      <w:ins w:id="116" w:author="Cashore, Benjamin" w:date="2019-03-09T14:16:00Z">
         <w:r>
           <w:rPr>
             <w:rFonts w:eastAsia="Times New Roman"/>
@@ -13255,7 +13296,7 @@
           <w:t>that employs</w:t>
         </w:r>
       </w:ins>
-      <w:del w:id="114" w:author="Cashore, Benjamin" w:date="2019-03-09T14:16:00Z">
+      <w:del w:id="117" w:author="Cashore, Benjamin" w:date="2019-03-09T14:16:00Z">
         <w:r>
           <w:rPr>
             <w:rFonts w:eastAsia="Times New Roman"/>
@@ -13271,7 +13312,7 @@
         </w:rPr>
         <w:t xml:space="preserve"> broader measurement concepts </w:t>
       </w:r>
-      <w:del w:id="115" w:author="Cashore, Benjamin" w:date="2019-03-09T14:16:00Z">
+      <w:del w:id="118" w:author="Cashore, Benjamin" w:date="2019-03-09T14:16:00Z">
         <w:r>
           <w:rPr>
             <w:rFonts w:eastAsia="Times New Roman"/>
@@ -13301,7 +13342,7 @@
         </w:rPr>
         <w:t>tend to have less empirical detail</w:t>
       </w:r>
-      <w:ins w:id="116" w:author="Cashore, Benjamin" w:date="2019-03-09T14:16:00Z">
+      <w:ins w:id="119" w:author="Cashore, Benjamin" w:date="2019-03-09T14:16:00Z">
         <w:r>
           <w:rPr>
             <w:rFonts w:eastAsia="Times New Roman"/>
@@ -13394,7 +13435,7 @@
         </w:rPr>
         <w:t xml:space="preserve">. First, </w:t>
       </w:r>
-      <w:ins w:id="117" w:author="Cashore, Benjamin" w:date="2019-03-09T14:16:00Z">
+      <w:ins w:id="120" w:author="Cashore, Benjamin" w:date="2019-03-09T14:16:00Z">
         <w:r>
           <w:rPr>
             <w:rFonts w:eastAsia="Times New Roman"/>
@@ -13403,7 +13444,7 @@
           <w:t xml:space="preserve">research that is </w:t>
         </w:r>
       </w:ins>
-      <w:del w:id="118" w:author="Cashore, Benjamin" w:date="2019-03-09T14:16:00Z">
+      <w:del w:id="121" w:author="Cashore, Benjamin" w:date="2019-03-09T14:16:00Z">
         <w:r>
           <w:rPr>
             <w:rFonts w:eastAsia="Times New Roman"/>
@@ -13433,7 +13474,7 @@
         </w:rPr>
         <w:t xml:space="preserve"> </w:t>
       </w:r>
-      <w:del w:id="119" w:author="Cashore, Benjamin" w:date="2019-03-09T14:17:00Z">
+      <w:del w:id="122" w:author="Cashore, Benjamin" w:date="2019-03-09T14:17:00Z">
         <w:r>
           <w:rPr>
             <w:rFonts w:eastAsia="Times New Roman"/>
@@ -13442,7 +13483,7 @@
           <w:delText>for researchers</w:delText>
         </w:r>
       </w:del>
-      <w:ins w:id="120" w:author="Cashore, Benjamin" w:date="2019-03-09T14:17:00Z">
+      <w:ins w:id="123" w:author="Cashore, Benjamin" w:date="2019-03-09T14:17:00Z">
         <w:r>
           <w:rPr>
             <w:rFonts w:eastAsia="Times New Roman"/>
@@ -33297,7 +33338,7 @@
       </w:r>
     </w:p>
   </w:comment>
-  <w:comment w:id="14" w:author="DJL" w:date="2019-03-09T16:14:00Z" w:initials="D">
+  <w:comment w:id="18" w:author="DJL" w:date="2019-03-09T16:14:00Z" w:initials="D">
     <w:p>
       <w:pPr>
         <w:pStyle w:val="CommentText"/>
@@ -33318,7 +33359,7 @@
         </w:rPr>
         <w:t>“</w:t>
       </w:r>
-      <w:ins w:id="15" w:author="Cashore, Benjamin" w:date="2019-03-09T13:52:00Z">
+      <w:ins w:id="19" w:author="Cashore, Benjamin" w:date="2019-03-09T13:52:00Z">
         <w:r>
           <w:rPr>
             <w:bCs/>
@@ -33375,7 +33416,7 @@
           <w:t xml:space="preserve"> benefit that</w:t>
         </w:r>
       </w:ins>
-      <w:ins w:id="16" w:author="DJL" w:date="2019-03-09T16:02:00Z">
+      <w:ins w:id="20" w:author="DJL" w:date="2019-03-09T16:02:00Z">
         <w:r>
           <w:rPr>
             <w:bCs/>
@@ -33384,7 +33425,7 @@
           <w:t xml:space="preserve"> </w:t>
         </w:r>
       </w:ins>
-      <w:ins w:id="17" w:author="Cashore, Benjamin" w:date="2019-03-09T13:52:00Z">
+      <w:ins w:id="21" w:author="Cashore, Benjamin" w:date="2019-03-09T13:52:00Z">
         <w:r>
           <w:rPr>
             <w:bCs/>
@@ -33400,7 +33441,7 @@
         </w:rPr>
         <w:t>pressure</w:t>
       </w:r>
-      <w:ins w:id="18" w:author="Cashore, Benjamin" w:date="2019-03-09T13:52:00Z">
+      <w:ins w:id="22" w:author="Cashore, Benjamin" w:date="2019-03-09T13:52:00Z">
         <w:r>
           <w:rPr>
             <w:bCs/>
@@ -37936,7 +37977,7 @@
 </file>
 
 <file path=customXml/itemProps1.xml><?xml version="1.0" encoding="utf-8"?>
-<ds:datastoreItem xmlns:ds="http://schemas.openxmlformats.org/officeDocument/2006/customXml" ds:itemID="{96D889E8-850C-B840-A511-35A35F53536F}">
+<ds:datastoreItem xmlns:ds="http://schemas.openxmlformats.org/officeDocument/2006/customXml" ds:itemID="{6968D0A5-DF1B-F64D-B657-8B8E587846BD}">
   <ds:schemaRefs>
     <ds:schemaRef ds:uri="http://schemas.openxmlformats.org/officeDocument/2006/bibliography"/>
   </ds:schemaRefs>
@@ -37944,6 +37985,262 @@
 </file>
 
 <file path=customXml/itemProps10.xml><?xml version="1.0" encoding="utf-8"?>
+<ds:datastoreItem xmlns:ds="http://schemas.openxmlformats.org/officeDocument/2006/customXml" ds:itemID="{EBC58BC1-1965-EA4D-BC00-6ACD01D02581}">
+  <ds:schemaRefs>
+    <ds:schemaRef ds:uri="http://schemas.openxmlformats.org/officeDocument/2006/bibliography"/>
+  </ds:schemaRefs>
+</ds:datastoreItem>
+</file>
+
+<file path=customXml/itemProps11.xml><?xml version="1.0" encoding="utf-8"?>
+<ds:datastoreItem xmlns:ds="http://schemas.openxmlformats.org/officeDocument/2006/customXml" ds:itemID="{6E5618CA-2FBB-564D-9688-602422005445}">
+  <ds:schemaRefs>
+    <ds:schemaRef ds:uri="http://schemas.openxmlformats.org/officeDocument/2006/bibliography"/>
+  </ds:schemaRefs>
+</ds:datastoreItem>
+</file>
+
+<file path=customXml/itemProps12.xml><?xml version="1.0" encoding="utf-8"?>
+<ds:datastoreItem xmlns:ds="http://schemas.openxmlformats.org/officeDocument/2006/customXml" ds:itemID="{B53CD815-6283-8A45-B43C-452264FAB7C0}">
+  <ds:schemaRefs>
+    <ds:schemaRef ds:uri="http://schemas.openxmlformats.org/officeDocument/2006/bibliography"/>
+  </ds:schemaRefs>
+</ds:datastoreItem>
+</file>
+
+<file path=customXml/itemProps13.xml><?xml version="1.0" encoding="utf-8"?>
+<ds:datastoreItem xmlns:ds="http://schemas.openxmlformats.org/officeDocument/2006/customXml" ds:itemID="{03912AE9-3E3B-194F-B93C-3244D5C02D6E}">
+  <ds:schemaRefs>
+    <ds:schemaRef ds:uri="http://schemas.openxmlformats.org/officeDocument/2006/bibliography"/>
+  </ds:schemaRefs>
+</ds:datastoreItem>
+</file>
+
+<file path=customXml/itemProps14.xml><?xml version="1.0" encoding="utf-8"?>
+<ds:datastoreItem xmlns:ds="http://schemas.openxmlformats.org/officeDocument/2006/customXml" ds:itemID="{A9A02465-BD28-4246-AAA8-0FEB43391DB1}">
+  <ds:schemaRefs>
+    <ds:schemaRef ds:uri="http://schemas.openxmlformats.org/officeDocument/2006/bibliography"/>
+  </ds:schemaRefs>
+</ds:datastoreItem>
+</file>
+
+<file path=customXml/itemProps15.xml><?xml version="1.0" encoding="utf-8"?>
+<ds:datastoreItem xmlns:ds="http://schemas.openxmlformats.org/officeDocument/2006/customXml" ds:itemID="{D3B4CFB6-74A3-6E4E-8747-A292207DEB73}">
+  <ds:schemaRefs>
+    <ds:schemaRef ds:uri="http://schemas.openxmlformats.org/officeDocument/2006/bibliography"/>
+  </ds:schemaRefs>
+</ds:datastoreItem>
+</file>
+
+<file path=customXml/itemProps16.xml><?xml version="1.0" encoding="utf-8"?>
+<ds:datastoreItem xmlns:ds="http://schemas.openxmlformats.org/officeDocument/2006/customXml" ds:itemID="{09B0C21B-A841-0B4C-AE69-713BA98A465D}">
+  <ds:schemaRefs>
+    <ds:schemaRef ds:uri="http://schemas.openxmlformats.org/officeDocument/2006/bibliography"/>
+  </ds:schemaRefs>
+</ds:datastoreItem>
+</file>
+
+<file path=customXml/itemProps17.xml><?xml version="1.0" encoding="utf-8"?>
+<ds:datastoreItem xmlns:ds="http://schemas.openxmlformats.org/officeDocument/2006/customXml" ds:itemID="{8283E4B7-DD27-854C-A4D9-926CC39CE05E}">
+  <ds:schemaRefs>
+    <ds:schemaRef ds:uri="http://schemas.openxmlformats.org/officeDocument/2006/bibliography"/>
+  </ds:schemaRefs>
+</ds:datastoreItem>
+</file>
+
+<file path=customXml/itemProps18.xml><?xml version="1.0" encoding="utf-8"?>
+<ds:datastoreItem xmlns:ds="http://schemas.openxmlformats.org/officeDocument/2006/customXml" ds:itemID="{1669943F-E9BA-894F-B263-9B0FBE9DB4D0}">
+  <ds:schemaRefs>
+    <ds:schemaRef ds:uri="http://schemas.openxmlformats.org/officeDocument/2006/bibliography"/>
+  </ds:schemaRefs>
+</ds:datastoreItem>
+</file>
+
+<file path=customXml/itemProps19.xml><?xml version="1.0" encoding="utf-8"?>
+<ds:datastoreItem xmlns:ds="http://schemas.openxmlformats.org/officeDocument/2006/customXml" ds:itemID="{3C4D4C7A-6656-6149-94AF-6FACA5B674AA}">
+  <ds:schemaRefs>
+    <ds:schemaRef ds:uri="http://schemas.openxmlformats.org/officeDocument/2006/bibliography"/>
+  </ds:schemaRefs>
+</ds:datastoreItem>
+</file>
+
+<file path=customXml/itemProps2.xml><?xml version="1.0" encoding="utf-8"?>
+<ds:datastoreItem xmlns:ds="http://schemas.openxmlformats.org/officeDocument/2006/customXml" ds:itemID="{DDF1CB2B-48D1-4743-A2CB-A0129BDC3BA8}">
+  <ds:schemaRefs>
+    <ds:schemaRef ds:uri="http://schemas.openxmlformats.org/officeDocument/2006/bibliography"/>
+  </ds:schemaRefs>
+</ds:datastoreItem>
+</file>
+
+<file path=customXml/itemProps20.xml><?xml version="1.0" encoding="utf-8"?>
+<ds:datastoreItem xmlns:ds="http://schemas.openxmlformats.org/officeDocument/2006/customXml" ds:itemID="{C60F252F-704F-B548-96F5-B38F633B59A0}">
+  <ds:schemaRefs>
+    <ds:schemaRef ds:uri="http://schemas.openxmlformats.org/officeDocument/2006/bibliography"/>
+  </ds:schemaRefs>
+</ds:datastoreItem>
+</file>
+
+<file path=customXml/itemProps21.xml><?xml version="1.0" encoding="utf-8"?>
+<ds:datastoreItem xmlns:ds="http://schemas.openxmlformats.org/officeDocument/2006/customXml" ds:itemID="{BBE1E454-13C8-E04C-BF5B-712FC6502F9A}">
+  <ds:schemaRefs>
+    <ds:schemaRef ds:uri="http://schemas.openxmlformats.org/officeDocument/2006/bibliography"/>
+  </ds:schemaRefs>
+</ds:datastoreItem>
+</file>
+
+<file path=customXml/itemProps22.xml><?xml version="1.0" encoding="utf-8"?>
+<ds:datastoreItem xmlns:ds="http://schemas.openxmlformats.org/officeDocument/2006/customXml" ds:itemID="{48DD0646-C3CB-0540-9B21-9B44EB217EA4}">
+  <ds:schemaRefs>
+    <ds:schemaRef ds:uri="http://schemas.openxmlformats.org/officeDocument/2006/bibliography"/>
+  </ds:schemaRefs>
+</ds:datastoreItem>
+</file>
+
+<file path=customXml/itemProps23.xml><?xml version="1.0" encoding="utf-8"?>
+<ds:datastoreItem xmlns:ds="http://schemas.openxmlformats.org/officeDocument/2006/customXml" ds:itemID="{646305D9-19B9-DF4D-BA3D-F3C6291C89A9}">
+  <ds:schemaRefs>
+    <ds:schemaRef ds:uri="http://schemas.openxmlformats.org/officeDocument/2006/bibliography"/>
+  </ds:schemaRefs>
+</ds:datastoreItem>
+</file>
+
+<file path=customXml/itemProps24.xml><?xml version="1.0" encoding="utf-8"?>
+<ds:datastoreItem xmlns:ds="http://schemas.openxmlformats.org/officeDocument/2006/customXml" ds:itemID="{41CD3CF0-34E7-2B44-9FA3-976DE6DEDC98}">
+  <ds:schemaRefs>
+    <ds:schemaRef ds:uri="http://schemas.openxmlformats.org/officeDocument/2006/bibliography"/>
+  </ds:schemaRefs>
+</ds:datastoreItem>
+</file>
+
+<file path=customXml/itemProps25.xml><?xml version="1.0" encoding="utf-8"?>
+<ds:datastoreItem xmlns:ds="http://schemas.openxmlformats.org/officeDocument/2006/customXml" ds:itemID="{E82BFEE3-D458-5240-9775-A185A55EA253}">
+  <ds:schemaRefs>
+    <ds:schemaRef ds:uri="http://schemas.openxmlformats.org/officeDocument/2006/bibliography"/>
+  </ds:schemaRefs>
+</ds:datastoreItem>
+</file>
+
+<file path=customXml/itemProps26.xml><?xml version="1.0" encoding="utf-8"?>
+<ds:datastoreItem xmlns:ds="http://schemas.openxmlformats.org/officeDocument/2006/customXml" ds:itemID="{34C3CCBE-3018-1E4D-96CB-15A7A8770E88}">
+  <ds:schemaRefs>
+    <ds:schemaRef ds:uri="http://schemas.openxmlformats.org/officeDocument/2006/bibliography"/>
+  </ds:schemaRefs>
+</ds:datastoreItem>
+</file>
+
+<file path=customXml/itemProps27.xml><?xml version="1.0" encoding="utf-8"?>
+<ds:datastoreItem xmlns:ds="http://schemas.openxmlformats.org/officeDocument/2006/customXml" ds:itemID="{C29CFC49-E08B-7A46-8E44-BDE24DE32F2F}">
+  <ds:schemaRefs>
+    <ds:schemaRef ds:uri="http://schemas.openxmlformats.org/officeDocument/2006/bibliography"/>
+  </ds:schemaRefs>
+</ds:datastoreItem>
+</file>
+
+<file path=customXml/itemProps28.xml><?xml version="1.0" encoding="utf-8"?>
+<ds:datastoreItem xmlns:ds="http://schemas.openxmlformats.org/officeDocument/2006/customXml" ds:itemID="{3B9AD126-51CA-4741-9AF4-3FA61E683C14}">
+  <ds:schemaRefs>
+    <ds:schemaRef ds:uri="http://schemas.openxmlformats.org/officeDocument/2006/bibliography"/>
+  </ds:schemaRefs>
+</ds:datastoreItem>
+</file>
+
+<file path=customXml/itemProps29.xml><?xml version="1.0" encoding="utf-8"?>
+<ds:datastoreItem xmlns:ds="http://schemas.openxmlformats.org/officeDocument/2006/customXml" ds:itemID="{BCA1AD81-A572-8442-8A37-33485DCFEBF5}">
+  <ds:schemaRefs>
+    <ds:schemaRef ds:uri="http://schemas.openxmlformats.org/officeDocument/2006/bibliography"/>
+  </ds:schemaRefs>
+</ds:datastoreItem>
+</file>
+
+<file path=customXml/itemProps3.xml><?xml version="1.0" encoding="utf-8"?>
+<ds:datastoreItem xmlns:ds="http://schemas.openxmlformats.org/officeDocument/2006/customXml" ds:itemID="{4C0A9239-A466-A64D-A9A3-100E832D5D87}">
+  <ds:schemaRefs>
+    <ds:schemaRef ds:uri="http://schemas.openxmlformats.org/officeDocument/2006/bibliography"/>
+  </ds:schemaRefs>
+</ds:datastoreItem>
+</file>
+
+<file path=customXml/itemProps30.xml><?xml version="1.0" encoding="utf-8"?>
+<ds:datastoreItem xmlns:ds="http://schemas.openxmlformats.org/officeDocument/2006/customXml" ds:itemID="{B18902D8-4173-704F-884E-55F2269A1EF6}">
+  <ds:schemaRefs>
+    <ds:schemaRef ds:uri="http://schemas.openxmlformats.org/officeDocument/2006/bibliography"/>
+  </ds:schemaRefs>
+</ds:datastoreItem>
+</file>
+
+<file path=customXml/itemProps31.xml><?xml version="1.0" encoding="utf-8"?>
+<ds:datastoreItem xmlns:ds="http://schemas.openxmlformats.org/officeDocument/2006/customXml" ds:itemID="{7F340B45-BEDF-8C4C-8E5F-2D2CB45BE832}">
+  <ds:schemaRefs>
+    <ds:schemaRef ds:uri="http://schemas.openxmlformats.org/officeDocument/2006/bibliography"/>
+  </ds:schemaRefs>
+</ds:datastoreItem>
+</file>
+
+<file path=customXml/itemProps32.xml><?xml version="1.0" encoding="utf-8"?>
+<ds:datastoreItem xmlns:ds="http://schemas.openxmlformats.org/officeDocument/2006/customXml" ds:itemID="{35A659F3-7C9C-7846-A32F-F1531D07CE93}">
+  <ds:schemaRefs>
+    <ds:schemaRef ds:uri="http://schemas.openxmlformats.org/officeDocument/2006/bibliography"/>
+  </ds:schemaRefs>
+</ds:datastoreItem>
+</file>
+
+<file path=customXml/itemProps33.xml><?xml version="1.0" encoding="utf-8"?>
+<ds:datastoreItem xmlns:ds="http://schemas.openxmlformats.org/officeDocument/2006/customXml" ds:itemID="{ACFFD1D1-046C-FF48-8238-1ACD36879AED}">
+  <ds:schemaRefs>
+    <ds:schemaRef ds:uri="http://schemas.openxmlformats.org/officeDocument/2006/bibliography"/>
+  </ds:schemaRefs>
+</ds:datastoreItem>
+</file>
+
+<file path=customXml/itemProps34.xml><?xml version="1.0" encoding="utf-8"?>
+<ds:datastoreItem xmlns:ds="http://schemas.openxmlformats.org/officeDocument/2006/customXml" ds:itemID="{A3A43490-5069-D341-B8EE-EFFFC070E503}">
+  <ds:schemaRefs>
+    <ds:schemaRef ds:uri="http://schemas.openxmlformats.org/officeDocument/2006/bibliography"/>
+  </ds:schemaRefs>
+</ds:datastoreItem>
+</file>
+
+<file path=customXml/itemProps35.xml><?xml version="1.0" encoding="utf-8"?>
+<ds:datastoreItem xmlns:ds="http://schemas.openxmlformats.org/officeDocument/2006/customXml" ds:itemID="{746B8C02-BA69-8E42-AA81-C19E16134380}">
+  <ds:schemaRefs>
+    <ds:schemaRef ds:uri="http://schemas.openxmlformats.org/officeDocument/2006/bibliography"/>
+  </ds:schemaRefs>
+</ds:datastoreItem>
+</file>
+
+<file path=customXml/itemProps36.xml><?xml version="1.0" encoding="utf-8"?>
+<ds:datastoreItem xmlns:ds="http://schemas.openxmlformats.org/officeDocument/2006/customXml" ds:itemID="{18AD6911-435D-844A-9BFF-CBAC6504356B}">
+  <ds:schemaRefs>
+    <ds:schemaRef ds:uri="http://schemas.openxmlformats.org/officeDocument/2006/bibliography"/>
+  </ds:schemaRefs>
+</ds:datastoreItem>
+</file>
+
+<file path=customXml/itemProps37.xml><?xml version="1.0" encoding="utf-8"?>
+<ds:datastoreItem xmlns:ds="http://schemas.openxmlformats.org/officeDocument/2006/customXml" ds:itemID="{14D50DD7-7692-5B42-A101-7287EE7C83C5}">
+  <ds:schemaRefs>
+    <ds:schemaRef ds:uri="http://schemas.openxmlformats.org/officeDocument/2006/bibliography"/>
+  </ds:schemaRefs>
+</ds:datastoreItem>
+</file>
+
+<file path=customXml/itemProps38.xml><?xml version="1.0" encoding="utf-8"?>
+<ds:datastoreItem xmlns:ds="http://schemas.openxmlformats.org/officeDocument/2006/customXml" ds:itemID="{DA153EEC-765F-5C4F-83F5-00EF90102D56}">
+  <ds:schemaRefs>
+    <ds:schemaRef ds:uri="http://schemas.openxmlformats.org/officeDocument/2006/bibliography"/>
+  </ds:schemaRefs>
+</ds:datastoreItem>
+</file>
+
+<file path=customXml/itemProps39.xml><?xml version="1.0" encoding="utf-8"?>
+<ds:datastoreItem xmlns:ds="http://schemas.openxmlformats.org/officeDocument/2006/customXml" ds:itemID="{B06C4849-674F-8B45-9981-BF4D2BCBDB55}">
+  <ds:schemaRefs>
+    <ds:schemaRef ds:uri="http://schemas.openxmlformats.org/officeDocument/2006/bibliography"/>
+  </ds:schemaRefs>
+</ds:datastoreItem>
+</file>
+
+<file path=customXml/itemProps4.xml><?xml version="1.0" encoding="utf-8"?>
 <ds:datastoreItem xmlns:ds="http://schemas.openxmlformats.org/officeDocument/2006/customXml" ds:itemID="{CED643D7-20B0-B44B-856E-C4467B6F902C}">
   <ds:schemaRefs>
     <ds:schemaRef ds:uri="http://schemas.openxmlformats.org/officeDocument/2006/bibliography"/>
@@ -37951,7 +38248,87 @@
 </ds:datastoreItem>
 </file>
 
-<file path=customXml/itemProps11.xml><?xml version="1.0" encoding="utf-8"?>
+<file path=customXml/itemProps40.xml><?xml version="1.0" encoding="utf-8"?>
+<ds:datastoreItem xmlns:ds="http://schemas.openxmlformats.org/officeDocument/2006/customXml" ds:itemID="{195939AC-10EF-7F45-8B36-503C7EEF9924}">
+  <ds:schemaRefs>
+    <ds:schemaRef ds:uri="http://schemas.openxmlformats.org/officeDocument/2006/bibliography"/>
+  </ds:schemaRefs>
+</ds:datastoreItem>
+</file>
+
+<file path=customXml/itemProps41.xml><?xml version="1.0" encoding="utf-8"?>
+<ds:datastoreItem xmlns:ds="http://schemas.openxmlformats.org/officeDocument/2006/customXml" ds:itemID="{CC2EB895-6EDA-C24B-94BE-5DABD4E98AA2}">
+  <ds:schemaRefs>
+    <ds:schemaRef ds:uri="http://schemas.openxmlformats.org/officeDocument/2006/bibliography"/>
+  </ds:schemaRefs>
+</ds:datastoreItem>
+</file>
+
+<file path=customXml/itemProps42.xml><?xml version="1.0" encoding="utf-8"?>
+<ds:datastoreItem xmlns:ds="http://schemas.openxmlformats.org/officeDocument/2006/customXml" ds:itemID="{CF8D40D3-28A1-634E-919A-3ADAFB4E6FD6}">
+  <ds:schemaRefs>
+    <ds:schemaRef ds:uri="http://schemas.openxmlformats.org/officeDocument/2006/bibliography"/>
+  </ds:schemaRefs>
+</ds:datastoreItem>
+</file>
+
+<file path=customXml/itemProps43.xml><?xml version="1.0" encoding="utf-8"?>
+<ds:datastoreItem xmlns:ds="http://schemas.openxmlformats.org/officeDocument/2006/customXml" ds:itemID="{AB6FF82C-F6B1-7F4A-9F64-4207045D7E37}">
+  <ds:schemaRefs>
+    <ds:schemaRef ds:uri="http://schemas.openxmlformats.org/officeDocument/2006/bibliography"/>
+  </ds:schemaRefs>
+</ds:datastoreItem>
+</file>
+
+<file path=customXml/itemProps44.xml><?xml version="1.0" encoding="utf-8"?>
+<ds:datastoreItem xmlns:ds="http://schemas.openxmlformats.org/officeDocument/2006/customXml" ds:itemID="{88F82621-935A-9543-A2D1-FC72D4448F34}">
+  <ds:schemaRefs>
+    <ds:schemaRef ds:uri="http://schemas.openxmlformats.org/officeDocument/2006/bibliography"/>
+  </ds:schemaRefs>
+</ds:datastoreItem>
+</file>
+
+<file path=customXml/itemProps45.xml><?xml version="1.0" encoding="utf-8"?>
+<ds:datastoreItem xmlns:ds="http://schemas.openxmlformats.org/officeDocument/2006/customXml" ds:itemID="{6150B4EF-8C63-1D48-A72C-E78485917249}">
+  <ds:schemaRefs>
+    <ds:schemaRef ds:uri="http://schemas.openxmlformats.org/officeDocument/2006/bibliography"/>
+  </ds:schemaRefs>
+</ds:datastoreItem>
+</file>
+
+<file path=customXml/itemProps46.xml><?xml version="1.0" encoding="utf-8"?>
+<ds:datastoreItem xmlns:ds="http://schemas.openxmlformats.org/officeDocument/2006/customXml" ds:itemID="{31E18D3C-8BF5-5741-9A0F-6F781A26AB0B}">
+  <ds:schemaRefs>
+    <ds:schemaRef ds:uri="http://schemas.openxmlformats.org/officeDocument/2006/bibliography"/>
+  </ds:schemaRefs>
+</ds:datastoreItem>
+</file>
+
+<file path=customXml/itemProps47.xml><?xml version="1.0" encoding="utf-8"?>
+<ds:datastoreItem xmlns:ds="http://schemas.openxmlformats.org/officeDocument/2006/customXml" ds:itemID="{1DE3E6D7-CA22-1844-BA92-84D8525C4495}">
+  <ds:schemaRefs>
+    <ds:schemaRef ds:uri="http://schemas.openxmlformats.org/officeDocument/2006/bibliography"/>
+  </ds:schemaRefs>
+</ds:datastoreItem>
+</file>
+
+<file path=customXml/itemProps48.xml><?xml version="1.0" encoding="utf-8"?>
+<ds:datastoreItem xmlns:ds="http://schemas.openxmlformats.org/officeDocument/2006/customXml" ds:itemID="{EAC09097-0B04-A34F-AF83-C7B49D55D447}">
+  <ds:schemaRefs>
+    <ds:schemaRef ds:uri="http://schemas.openxmlformats.org/officeDocument/2006/bibliography"/>
+  </ds:schemaRefs>
+</ds:datastoreItem>
+</file>
+
+<file path=customXml/itemProps49.xml><?xml version="1.0" encoding="utf-8"?>
+<ds:datastoreItem xmlns:ds="http://schemas.openxmlformats.org/officeDocument/2006/customXml" ds:itemID="{6A06707B-F333-4442-B152-6943CEAE1C1C}">
+  <ds:schemaRefs>
+    <ds:schemaRef ds:uri="http://schemas.openxmlformats.org/officeDocument/2006/bibliography"/>
+  </ds:schemaRefs>
+</ds:datastoreItem>
+</file>
+
+<file path=customXml/itemProps5.xml><?xml version="1.0" encoding="utf-8"?>
 <ds:datastoreItem xmlns:ds="http://schemas.openxmlformats.org/officeDocument/2006/customXml" ds:itemID="{3FD0D3F6-F908-0246-B4F3-AC3BD5CEC322}">
   <ds:schemaRefs>
     <ds:schemaRef ds:uri="http://schemas.openxmlformats.org/officeDocument/2006/bibliography"/>
@@ -37959,7 +38336,55 @@
 </ds:datastoreItem>
 </file>
 
-<file path=customXml/itemProps12.xml><?xml version="1.0" encoding="utf-8"?>
+<file path=customXml/itemProps50.xml><?xml version="1.0" encoding="utf-8"?>
+<ds:datastoreItem xmlns:ds="http://schemas.openxmlformats.org/officeDocument/2006/customXml" ds:itemID="{5654A5A2-4A60-E64F-BC6E-277701018EE4}">
+  <ds:schemaRefs>
+    <ds:schemaRef ds:uri="http://schemas.openxmlformats.org/officeDocument/2006/bibliography"/>
+  </ds:schemaRefs>
+</ds:datastoreItem>
+</file>
+
+<file path=customXml/itemProps51.xml><?xml version="1.0" encoding="utf-8"?>
+<ds:datastoreItem xmlns:ds="http://schemas.openxmlformats.org/officeDocument/2006/customXml" ds:itemID="{560B6D2F-738E-584B-9932-72E568B881D7}">
+  <ds:schemaRefs>
+    <ds:schemaRef ds:uri="http://schemas.openxmlformats.org/officeDocument/2006/bibliography"/>
+  </ds:schemaRefs>
+</ds:datastoreItem>
+</file>
+
+<file path=customXml/itemProps52.xml><?xml version="1.0" encoding="utf-8"?>
+<ds:datastoreItem xmlns:ds="http://schemas.openxmlformats.org/officeDocument/2006/customXml" ds:itemID="{6909449D-1C0B-6A46-9569-562B8A4C82B7}">
+  <ds:schemaRefs>
+    <ds:schemaRef ds:uri="http://schemas.openxmlformats.org/officeDocument/2006/bibliography"/>
+  </ds:schemaRefs>
+</ds:datastoreItem>
+</file>
+
+<file path=customXml/itemProps53.xml><?xml version="1.0" encoding="utf-8"?>
+<ds:datastoreItem xmlns:ds="http://schemas.openxmlformats.org/officeDocument/2006/customXml" ds:itemID="{60413F9A-7E2B-1544-8C40-0F70CA07573B}">
+  <ds:schemaRefs>
+    <ds:schemaRef ds:uri="http://schemas.openxmlformats.org/officeDocument/2006/bibliography"/>
+  </ds:schemaRefs>
+</ds:datastoreItem>
+</file>
+
+<file path=customXml/itemProps54.xml><?xml version="1.0" encoding="utf-8"?>
+<ds:datastoreItem xmlns:ds="http://schemas.openxmlformats.org/officeDocument/2006/customXml" ds:itemID="{C3C14807-15DF-4E4E-9AFC-D7C3C1CBF968}">
+  <ds:schemaRefs>
+    <ds:schemaRef ds:uri="http://schemas.openxmlformats.org/officeDocument/2006/bibliography"/>
+  </ds:schemaRefs>
+</ds:datastoreItem>
+</file>
+
+<file path=customXml/itemProps55.xml><?xml version="1.0" encoding="utf-8"?>
+<ds:datastoreItem xmlns:ds="http://schemas.openxmlformats.org/officeDocument/2006/customXml" ds:itemID="{2D238506-E471-4A40-8E7B-515343B2302F}">
+  <ds:schemaRefs>
+    <ds:schemaRef ds:uri="http://schemas.openxmlformats.org/officeDocument/2006/bibliography"/>
+  </ds:schemaRefs>
+</ds:datastoreItem>
+</file>
+
+<file path=customXml/itemProps6.xml><?xml version="1.0" encoding="utf-8"?>
 <ds:datastoreItem xmlns:ds="http://schemas.openxmlformats.org/officeDocument/2006/customXml" ds:itemID="{E5414430-5CAE-DA41-BA3A-310FC307766F}">
   <ds:schemaRefs>
     <ds:schemaRef ds:uri="http://schemas.openxmlformats.org/officeDocument/2006/bibliography"/>
@@ -37967,7 +38392,7 @@
 </ds:datastoreItem>
 </file>
 
-<file path=customXml/itemProps13.xml><?xml version="1.0" encoding="utf-8"?>
+<file path=customXml/itemProps7.xml><?xml version="1.0" encoding="utf-8"?>
 <ds:datastoreItem xmlns:ds="http://schemas.openxmlformats.org/officeDocument/2006/customXml" ds:itemID="{1D557C92-70F7-334A-A024-37C3B43B8299}">
   <ds:schemaRefs>
     <ds:schemaRef ds:uri="http://schemas.openxmlformats.org/officeDocument/2006/bibliography"/>
@@ -37975,7 +38400,7 @@
 </ds:datastoreItem>
 </file>
 
-<file path=customXml/itemProps14.xml><?xml version="1.0" encoding="utf-8"?>
+<file path=customXml/itemProps8.xml><?xml version="1.0" encoding="utf-8"?>
 <ds:datastoreItem xmlns:ds="http://schemas.openxmlformats.org/officeDocument/2006/customXml" ds:itemID="{6ECD3D1D-A675-954C-9CF1-BA7372D8240D}">
   <ds:schemaRefs>
     <ds:schemaRef ds:uri="http://schemas.openxmlformats.org/officeDocument/2006/bibliography"/>
@@ -37983,394 +38408,10 @@
 </ds:datastoreItem>
 </file>
 
-<file path=customXml/itemProps15.xml><?xml version="1.0" encoding="utf-8"?>
+<file path=customXml/itemProps9.xml><?xml version="1.0" encoding="utf-8"?>
 <ds:datastoreItem xmlns:ds="http://schemas.openxmlformats.org/officeDocument/2006/customXml" ds:itemID="{DBB4CF66-D5DF-964F-A6A6-86F07FC32E5F}">
   <ds:schemaRefs>
     <ds:schemaRef ds:uri="http://schemas.openxmlformats.org/officeDocument/2006/bibliography"/>
   </ds:schemaRefs>
 </ds:datastoreItem>
-</file>
-
-<file path=customXml/itemProps16.xml><?xml version="1.0" encoding="utf-8"?>
-<ds:datastoreItem xmlns:ds="http://schemas.openxmlformats.org/officeDocument/2006/customXml" ds:itemID="{EBC58BC1-1965-EA4D-BC00-6ACD01D02581}">
-  <ds:schemaRefs>
-    <ds:schemaRef ds:uri="http://schemas.openxmlformats.org/officeDocument/2006/bibliography"/>
-  </ds:schemaRefs>
-</ds:datastoreItem>
-</file>
-
-<file path=customXml/itemProps17.xml><?xml version="1.0" encoding="utf-8"?>
-<ds:datastoreItem xmlns:ds="http://schemas.openxmlformats.org/officeDocument/2006/customXml" ds:itemID="{6E5618CA-2FBB-564D-9688-602422005445}">
-  <ds:schemaRefs>
-    <ds:schemaRef ds:uri="http://schemas.openxmlformats.org/officeDocument/2006/bibliography"/>
-  </ds:schemaRefs>
-</ds:datastoreItem>
-</file>
-
-<file path=customXml/itemProps18.xml><?xml version="1.0" encoding="utf-8"?>
-<ds:datastoreItem xmlns:ds="http://schemas.openxmlformats.org/officeDocument/2006/customXml" ds:itemID="{B53CD815-6283-8A45-B43C-452264FAB7C0}">
-  <ds:schemaRefs>
-    <ds:schemaRef ds:uri="http://schemas.openxmlformats.org/officeDocument/2006/bibliography"/>
-  </ds:schemaRefs>
-</ds:datastoreItem>
-</file>
-
-<file path=customXml/itemProps19.xml><?xml version="1.0" encoding="utf-8"?>
-<ds:datastoreItem xmlns:ds="http://schemas.openxmlformats.org/officeDocument/2006/customXml" ds:itemID="{03912AE9-3E3B-194F-B93C-3244D5C02D6E}">
-  <ds:schemaRefs>
-    <ds:schemaRef ds:uri="http://schemas.openxmlformats.org/officeDocument/2006/bibliography"/>
-  </ds:schemaRefs>
-</ds:datastoreItem>
-</file>
-
-<file path=customXml/itemProps2.xml><?xml version="1.0" encoding="utf-8"?>
-<ds:datastoreItem xmlns:ds="http://schemas.openxmlformats.org/officeDocument/2006/customXml" ds:itemID="{3AA33190-B989-9840-88A8-98ED9B7FACF4}">
-  <ds:schemaRefs>
-    <ds:schemaRef ds:uri="http://schemas.openxmlformats.org/officeDocument/2006/bibliography"/>
-  </ds:schemaRefs>
-</ds:datastoreItem>
-</file>
-
-<file path=customXml/itemProps20.xml><?xml version="1.0" encoding="utf-8"?>
-<ds:datastoreItem xmlns:ds="http://schemas.openxmlformats.org/officeDocument/2006/customXml" ds:itemID="{A9A02465-BD28-4246-AAA8-0FEB43391DB1}">
-  <ds:schemaRefs>
-    <ds:schemaRef ds:uri="http://schemas.openxmlformats.org/officeDocument/2006/bibliography"/>
-  </ds:schemaRefs>
-</ds:datastoreItem>
-</file>
-
-<file path=customXml/itemProps21.xml><?xml version="1.0" encoding="utf-8"?>
-<ds:datastoreItem xmlns:ds="http://schemas.openxmlformats.org/officeDocument/2006/customXml" ds:itemID="{D3B4CFB6-74A3-6E4E-8747-A292207DEB73}">
-  <ds:schemaRefs>
-    <ds:schemaRef ds:uri="http://schemas.openxmlformats.org/officeDocument/2006/bibliography"/>
-  </ds:schemaRefs>
-</ds:datastoreItem>
-</file>
-
-<file path=customXml/itemProps22.xml><?xml version="1.0" encoding="utf-8"?>
-<ds:datastoreItem xmlns:ds="http://schemas.openxmlformats.org/officeDocument/2006/customXml" ds:itemID="{09B0C21B-A841-0B4C-AE69-713BA98A465D}">
-  <ds:schemaRefs>
-    <ds:schemaRef ds:uri="http://schemas.openxmlformats.org/officeDocument/2006/bibliography"/>
-  </ds:schemaRefs>
-</ds:datastoreItem>
-</file>
-
-<file path=customXml/itemProps23.xml><?xml version="1.0" encoding="utf-8"?>
-<ds:datastoreItem xmlns:ds="http://schemas.openxmlformats.org/officeDocument/2006/customXml" ds:itemID="{8283E4B7-DD27-854C-A4D9-926CC39CE05E}">
-  <ds:schemaRefs>
-    <ds:schemaRef ds:uri="http://schemas.openxmlformats.org/officeDocument/2006/bibliography"/>
-  </ds:schemaRefs>
-</ds:datastoreItem>
-</file>
-
-<file path=customXml/itemProps24.xml><?xml version="1.0" encoding="utf-8"?>
-<ds:datastoreItem xmlns:ds="http://schemas.openxmlformats.org/officeDocument/2006/customXml" ds:itemID="{1669943F-E9BA-894F-B263-9B0FBE9DB4D0}">
-  <ds:schemaRefs>
-    <ds:schemaRef ds:uri="http://schemas.openxmlformats.org/officeDocument/2006/bibliography"/>
-  </ds:schemaRefs>
-</ds:datastoreItem>
-</file>
-
-<file path=customXml/itemProps25.xml><?xml version="1.0" encoding="utf-8"?>
-<ds:datastoreItem xmlns:ds="http://schemas.openxmlformats.org/officeDocument/2006/customXml" ds:itemID="{3C4D4C7A-6656-6149-94AF-6FACA5B674AA}">
-  <ds:schemaRefs>
-    <ds:schemaRef ds:uri="http://schemas.openxmlformats.org/officeDocument/2006/bibliography"/>
-  </ds:schemaRefs>
-</ds:datastoreItem>
-</file>
-
-<file path=customXml/itemProps26.xml><?xml version="1.0" encoding="utf-8"?>
-<ds:datastoreItem xmlns:ds="http://schemas.openxmlformats.org/officeDocument/2006/customXml" ds:itemID="{C60F252F-704F-B548-96F5-B38F633B59A0}">
-  <ds:schemaRefs>
-    <ds:schemaRef ds:uri="http://schemas.openxmlformats.org/officeDocument/2006/bibliography"/>
-  </ds:schemaRefs>
-</ds:datastoreItem>
-</file>
-
-<file path=customXml/itemProps27.xml><?xml version="1.0" encoding="utf-8"?>
-<ds:datastoreItem xmlns:ds="http://schemas.openxmlformats.org/officeDocument/2006/customXml" ds:itemID="{BBE1E454-13C8-E04C-BF5B-712FC6502F9A}">
-  <ds:schemaRefs>
-    <ds:schemaRef ds:uri="http://schemas.openxmlformats.org/officeDocument/2006/bibliography"/>
-  </ds:schemaRefs>
-</ds:datastoreItem>
-</file>
-
-<file path=customXml/itemProps28.xml><?xml version="1.0" encoding="utf-8"?>
-<ds:datastoreItem xmlns:ds="http://schemas.openxmlformats.org/officeDocument/2006/customXml" ds:itemID="{48DD0646-C3CB-0540-9B21-9B44EB217EA4}">
-  <ds:schemaRefs>
-    <ds:schemaRef ds:uri="http://schemas.openxmlformats.org/officeDocument/2006/bibliography"/>
-  </ds:schemaRefs>
-</ds:datastoreItem>
-</file>
-
-<file path=customXml/itemProps29.xml><?xml version="1.0" encoding="utf-8"?>
-<ds:datastoreItem xmlns:ds="http://schemas.openxmlformats.org/officeDocument/2006/customXml" ds:itemID="{646305D9-19B9-DF4D-BA3D-F3C6291C89A9}">
-  <ds:schemaRefs>
-    <ds:schemaRef ds:uri="http://schemas.openxmlformats.org/officeDocument/2006/bibliography"/>
-  </ds:schemaRefs>
-</ds:datastoreItem>
-</file>
-
-<file path=customXml/itemProps3.xml><?xml version="1.0" encoding="utf-8"?>
-<ds:datastoreItem xmlns:ds="http://schemas.openxmlformats.org/officeDocument/2006/customXml" ds:itemID="{2A6D62F7-6E5E-BE4D-90D1-BEEF97BEDCAF}">
-  <ds:schemaRefs>
-    <ds:schemaRef ds:uri="http://schemas.openxmlformats.org/officeDocument/2006/bibliography"/>
-  </ds:schemaRefs>
-</ds:datastoreItem>
-</file>
-
-<file path=customXml/itemProps30.xml><?xml version="1.0" encoding="utf-8"?>
-<ds:datastoreItem xmlns:ds="http://schemas.openxmlformats.org/officeDocument/2006/customXml" ds:itemID="{41CD3CF0-34E7-2B44-9FA3-976DE6DEDC98}">
-  <ds:schemaRefs>
-    <ds:schemaRef ds:uri="http://schemas.openxmlformats.org/officeDocument/2006/bibliography"/>
-  </ds:schemaRefs>
-</ds:datastoreItem>
-</file>
-
-<file path=customXml/itemProps31.xml><?xml version="1.0" encoding="utf-8"?>
-<ds:datastoreItem xmlns:ds="http://schemas.openxmlformats.org/officeDocument/2006/customXml" ds:itemID="{E82BFEE3-D458-5240-9775-A185A55EA253}">
-  <ds:schemaRefs>
-    <ds:schemaRef ds:uri="http://schemas.openxmlformats.org/officeDocument/2006/bibliography"/>
-  </ds:schemaRefs>
-</ds:datastoreItem>
-</file>
-
-<file path=customXml/itemProps32.xml><?xml version="1.0" encoding="utf-8"?>
-<ds:datastoreItem xmlns:ds="http://schemas.openxmlformats.org/officeDocument/2006/customXml" ds:itemID="{34C3CCBE-3018-1E4D-96CB-15A7A8770E88}">
-  <ds:schemaRefs>
-    <ds:schemaRef ds:uri="http://schemas.openxmlformats.org/officeDocument/2006/bibliography"/>
-  </ds:schemaRefs>
-</ds:datastoreItem>
-</file>
-
-<file path=customXml/itemProps33.xml><?xml version="1.0" encoding="utf-8"?>
-<ds:datastoreItem xmlns:ds="http://schemas.openxmlformats.org/officeDocument/2006/customXml" ds:itemID="{C29CFC49-E08B-7A46-8E44-BDE24DE32F2F}">
-  <ds:schemaRefs>
-    <ds:schemaRef ds:uri="http://schemas.openxmlformats.org/officeDocument/2006/bibliography"/>
-  </ds:schemaRefs>
-</ds:datastoreItem>
-</file>
-
-<file path=customXml/itemProps34.xml><?xml version="1.0" encoding="utf-8"?>
-<ds:datastoreItem xmlns:ds="http://schemas.openxmlformats.org/officeDocument/2006/customXml" ds:itemID="{3B9AD126-51CA-4741-9AF4-3FA61E683C14}">
-  <ds:schemaRefs>
-    <ds:schemaRef ds:uri="http://schemas.openxmlformats.org/officeDocument/2006/bibliography"/>
-  </ds:schemaRefs>
-</ds:datastoreItem>
-</file>
-
-<file path=customXml/itemProps35.xml><?xml version="1.0" encoding="utf-8"?>
-<ds:datastoreItem xmlns:ds="http://schemas.openxmlformats.org/officeDocument/2006/customXml" ds:itemID="{BCA1AD81-A572-8442-8A37-33485DCFEBF5}">
-  <ds:schemaRefs>
-    <ds:schemaRef ds:uri="http://schemas.openxmlformats.org/officeDocument/2006/bibliography"/>
-  </ds:schemaRefs>
-</ds:datastoreItem>
-</file>
-
-<file path=customXml/itemProps36.xml><?xml version="1.0" encoding="utf-8"?>
-<ds:datastoreItem xmlns:ds="http://schemas.openxmlformats.org/officeDocument/2006/customXml" ds:itemID="{B18902D8-4173-704F-884E-55F2269A1EF6}">
-  <ds:schemaRefs>
-    <ds:schemaRef ds:uri="http://schemas.openxmlformats.org/officeDocument/2006/bibliography"/>
-  </ds:schemaRefs>
-</ds:datastoreItem>
-</file>
-
-<file path=customXml/itemProps37.xml><?xml version="1.0" encoding="utf-8"?>
-<ds:datastoreItem xmlns:ds="http://schemas.openxmlformats.org/officeDocument/2006/customXml" ds:itemID="{7F340B45-BEDF-8C4C-8E5F-2D2CB45BE832}">
-  <ds:schemaRefs>
-    <ds:schemaRef ds:uri="http://schemas.openxmlformats.org/officeDocument/2006/bibliography"/>
-  </ds:schemaRefs>
-</ds:datastoreItem>
-</file>
-
-<file path=customXml/itemProps38.xml><?xml version="1.0" encoding="utf-8"?>
-<ds:datastoreItem xmlns:ds="http://schemas.openxmlformats.org/officeDocument/2006/customXml" ds:itemID="{35A659F3-7C9C-7846-A32F-F1531D07CE93}">
-  <ds:schemaRefs>
-    <ds:schemaRef ds:uri="http://schemas.openxmlformats.org/officeDocument/2006/bibliography"/>
-  </ds:schemaRefs>
-</ds:datastoreItem>
-</file>
-
-<file path=customXml/itemProps39.xml><?xml version="1.0" encoding="utf-8"?>
-<ds:datastoreItem xmlns:ds="http://schemas.openxmlformats.org/officeDocument/2006/customXml" ds:itemID="{ACFFD1D1-046C-FF48-8238-1ACD36879AED}">
-  <ds:schemaRefs>
-    <ds:schemaRef ds:uri="http://schemas.openxmlformats.org/officeDocument/2006/bibliography"/>
-  </ds:schemaRefs>
-</ds:datastoreItem>
-</file>
-
-<file path=customXml/itemProps4.xml><?xml version="1.0" encoding="utf-8"?>
-<ds:datastoreItem xmlns:ds="http://schemas.openxmlformats.org/officeDocument/2006/customXml" ds:itemID="{50A9C6CE-DB95-BF43-AB31-7C5D91C8F86D}">
-  <ds:schemaRefs>
-    <ds:schemaRef ds:uri="http://schemas.openxmlformats.org/officeDocument/2006/bibliography"/>
-  </ds:schemaRefs>
-</ds:datastoreItem>
-</file>
-
-<file path=customXml/itemProps40.xml><?xml version="1.0" encoding="utf-8"?>
-<ds:datastoreItem xmlns:ds="http://schemas.openxmlformats.org/officeDocument/2006/customXml" ds:itemID="{A3A43490-5069-D341-B8EE-EFFFC070E503}">
-  <ds:schemaRefs>
-    <ds:schemaRef ds:uri="http://schemas.openxmlformats.org/officeDocument/2006/bibliography"/>
-  </ds:schemaRefs>
-</ds:datastoreItem>
-</file>
-
-<file path=customXml/itemProps41.xml><?xml version="1.0" encoding="utf-8"?>
-<ds:datastoreItem xmlns:ds="http://schemas.openxmlformats.org/officeDocument/2006/customXml" ds:itemID="{746B8C02-BA69-8E42-AA81-C19E16134380}">
-  <ds:schemaRefs>
-    <ds:schemaRef ds:uri="http://schemas.openxmlformats.org/officeDocument/2006/bibliography"/>
-  </ds:schemaRefs>
-</ds:datastoreItem>
-</file>
-
-<file path=customXml/itemProps42.xml><?xml version="1.0" encoding="utf-8"?>
-<ds:datastoreItem xmlns:ds="http://schemas.openxmlformats.org/officeDocument/2006/customXml" ds:itemID="{18AD6911-435D-844A-9BFF-CBAC6504356B}">
-  <ds:schemaRefs>
-    <ds:schemaRef ds:uri="http://schemas.openxmlformats.org/officeDocument/2006/bibliography"/>
-  </ds:schemaRefs>
-</ds:datastoreItem>
-</file>
-
-<file path=customXml/itemProps43.xml><?xml version="1.0" encoding="utf-8"?>
-<ds:datastoreItem xmlns:ds="http://schemas.openxmlformats.org/officeDocument/2006/customXml" ds:itemID="{14D50DD7-7692-5B42-A101-7287EE7C83C5}">
-  <ds:schemaRefs>
-    <ds:schemaRef ds:uri="http://schemas.openxmlformats.org/officeDocument/2006/bibliography"/>
-  </ds:schemaRefs>
-</ds:datastoreItem>
-</file>
-
-<file path=customXml/itemProps44.xml><?xml version="1.0" encoding="utf-8"?>
-<ds:datastoreItem xmlns:ds="http://schemas.openxmlformats.org/officeDocument/2006/customXml" ds:itemID="{DA153EEC-765F-5C4F-83F5-00EF90102D56}">
-  <ds:schemaRefs>
-    <ds:schemaRef ds:uri="http://schemas.openxmlformats.org/officeDocument/2006/bibliography"/>
-  </ds:schemaRefs>
-</ds:datastoreItem>
-</file>
-
-<file path=customXml/itemProps45.xml><?xml version="1.0" encoding="utf-8"?>
-<ds:datastoreItem xmlns:ds="http://schemas.openxmlformats.org/officeDocument/2006/customXml" ds:itemID="{B06C4849-674F-8B45-9981-BF4D2BCBDB55}">
-  <ds:schemaRefs>
-    <ds:schemaRef ds:uri="http://schemas.openxmlformats.org/officeDocument/2006/bibliography"/>
-  </ds:schemaRefs>
-</ds:datastoreItem>
-</file>
-
-<file path=customXml/itemProps46.xml><?xml version="1.0" encoding="utf-8"?>
-<ds:datastoreItem xmlns:ds="http://schemas.openxmlformats.org/officeDocument/2006/customXml" ds:itemID="{195939AC-10EF-7F45-8B36-503C7EEF9924}">
-  <ds:schemaRefs>
-    <ds:schemaRef ds:uri="http://schemas.openxmlformats.org/officeDocument/2006/bibliography"/>
-  </ds:schemaRefs>
-</ds:datastoreItem>
-</file>
-
-<file path=customXml/itemProps47.xml><?xml version="1.0" encoding="utf-8"?>
-<ds:datastoreItem xmlns:ds="http://schemas.openxmlformats.org/officeDocument/2006/customXml" ds:itemID="{CC2EB895-6EDA-C24B-94BE-5DABD4E98AA2}">
-  <ds:schemaRefs>
-    <ds:schemaRef ds:uri="http://schemas.openxmlformats.org/officeDocument/2006/bibliography"/>
-  </ds:schemaRefs>
-</ds:datastoreItem>
-</file>
-
-<file path=customXml/itemProps48.xml><?xml version="1.0" encoding="utf-8"?>
-<ds:datastoreItem xmlns:ds="http://schemas.openxmlformats.org/officeDocument/2006/customXml" ds:itemID="{CF8D40D3-28A1-634E-919A-3ADAFB4E6FD6}">
-  <ds:schemaRefs>
-    <ds:schemaRef ds:uri="http://schemas.openxmlformats.org/officeDocument/2006/bibliography"/>
-  </ds:schemaRefs>
-</ds:datastoreItem>
-</file>
-
-<file path=customXml/itemProps49.xml><?xml version="1.0" encoding="utf-8"?>
-<ds:datastoreItem xmlns:ds="http://schemas.openxmlformats.org/officeDocument/2006/customXml" ds:itemID="{AB6FF82C-F6B1-7F4A-9F64-4207045D7E37}">
-  <ds:schemaRefs>
-    <ds:schemaRef ds:uri="http://schemas.openxmlformats.org/officeDocument/2006/bibliography"/>
-  </ds:schemaRefs>
-</ds:datastoreItem>
-</file>
-
-<file path=customXml/itemProps5.xml><?xml version="1.0" encoding="utf-8"?>
-<ds:datastoreItem xmlns:ds="http://schemas.openxmlformats.org/officeDocument/2006/customXml" ds:itemID="{7E114EF3-320E-BA4F-8E2F-5066A926946B}">
-  <ds:schemaRefs>
-    <ds:schemaRef ds:uri="http://schemas.openxmlformats.org/officeDocument/2006/bibliography"/>
-  </ds:schemaRefs>
-</ds:datastoreItem>
-</file>
-
-<file path=customXml/itemProps50.xml><?xml version="1.0" encoding="utf-8"?>
-<ds:datastoreItem xmlns:ds="http://schemas.openxmlformats.org/officeDocument/2006/customXml" ds:itemID="{88F82621-935A-9543-A2D1-FC72D4448F34}">
-  <ds:schemaRefs>
-    <ds:schemaRef ds:uri="http://schemas.openxmlformats.org/officeDocument/2006/bibliography"/>
-  </ds:schemaRefs>
-</ds:datastoreItem>
-</file>
-
-<file path=customXml/itemProps51.xml><?xml version="1.0" encoding="utf-8"?>
-<ds:datastoreItem xmlns:ds="http://schemas.openxmlformats.org/officeDocument/2006/customXml" ds:itemID="{6150B4EF-8C63-1D48-A72C-E78485917249}">
-  <ds:schemaRefs>
-    <ds:schemaRef ds:uri="http://schemas.openxmlformats.org/officeDocument/2006/bibliography"/>
-  </ds:schemaRefs>
-</ds:datastoreItem>
-</file>
-
-<file path=customXml/itemProps52.xml><?xml version="1.0" encoding="utf-8"?>
-<ds:datastoreItem xmlns:ds="http://schemas.openxmlformats.org/officeDocument/2006/customXml" ds:itemID="{31E18D3C-8BF5-5741-9A0F-6F781A26AB0B}">
-  <ds:schemaRefs>
-    <ds:schemaRef ds:uri="http://schemas.openxmlformats.org/officeDocument/2006/bibliography"/>
-  </ds:schemaRefs>
-</ds:datastoreItem>
-</file>
-
-<file path=customXml/itemProps53.xml><?xml version="1.0" encoding="utf-8"?>
-<ds:datastoreItem xmlns:ds="http://schemas.openxmlformats.org/officeDocument/2006/customXml" ds:itemID="{1DE3E6D7-CA22-1844-BA92-84D8525C4495}">
-  <ds:schemaRefs>
-    <ds:schemaRef ds:uri="http://schemas.openxmlformats.org/officeDocument/2006/bibliography"/>
-  </ds:schemaRefs>
-</ds:datastoreItem>
-</file>
-
-<file path=customXml/itemProps54.xml><?xml version="1.0" encoding="utf-8"?>
-<ds:datastoreItem xmlns:ds="http://schemas.openxmlformats.org/officeDocument/2006/customXml" ds:itemID="{EAC09097-0B04-A34F-AF83-C7B49D55D447}">
-  <ds:schemaRefs>
-    <ds:schemaRef ds:uri="http://schemas.openxmlformats.org/officeDocument/2006/bibliography"/>
-  </ds:schemaRefs>
-</ds:datastoreItem>
-</file>
-
-<file path=customXml/itemProps55.xml><?xml version="1.0" encoding="utf-8"?>
-<ds:datastoreItem xmlns:ds="http://schemas.openxmlformats.org/officeDocument/2006/customXml" ds:itemID="{6A06707B-F333-4442-B152-6943CEAE1C1C}">
-  <ds:schemaRefs>
-    <ds:schemaRef ds:uri="http://schemas.openxmlformats.org/officeDocument/2006/bibliography"/>
-  </ds:schemaRefs>
-</ds:datastoreItem>
-</file>
-
-<file path=customXml/itemProps6.xml><?xml version="1.0" encoding="utf-8"?>
-<ds:datastoreItem xmlns:ds="http://schemas.openxmlformats.org/officeDocument/2006/customXml" ds:itemID="{EA7F0F3B-6216-CF44-827F-CD545731FAAC}">
-  <ds:schemaRefs>
-    <ds:schemaRef ds:uri="http://schemas.openxmlformats.org/officeDocument/2006/bibliography"/>
-  </ds:schemaRefs>
-</ds:datastoreItem>
-</file>
-
-<file path=customXml/itemProps7.xml><?xml version="1.0" encoding="utf-8"?>
-<ds:datastoreItem xmlns:ds="http://schemas.openxmlformats.org/officeDocument/2006/customXml" ds:itemID="{6968D0A5-DF1B-F64D-B657-8B8E587846BD}">
-  <ds:schemaRefs>
-    <ds:schemaRef ds:uri="http://schemas.openxmlformats.org/officeDocument/2006/bibliography"/>
-  </ds:schemaRefs>
-</ds:datastoreItem>
-</file>
-
-<file path=customXml/itemProps8.xml><?xml version="1.0" encoding="utf-8"?>
-<ds:datastoreItem xmlns:ds="http://schemas.openxmlformats.org/officeDocument/2006/customXml" ds:itemID="{DDF1CB2B-48D1-4743-A2CB-A0129BDC3BA8}">
-  <ds:schemaRefs>
-    <ds:schemaRef ds:uri="http://schemas.openxmlformats.org/officeDocument/2006/bibliography"/>
-  </ds:schemaRefs>
-</ds:datastoreItem>
-</file>
-
-<file path=customXml/itemProps9.xml><?xml version="1.0" encoding="utf-8"?>
-<ds:datastoreItem xmlns:ds="http://schemas.openxmlformats.org/officeDocument/2006/customXml" ds:itemID="{4C0A9239-A466-A64D-A9A3-100E832D5D87}">
-  <ds:schemaRefs>
-    <ds:schemaRef ds:uri="http://schemas.openxmlformats.org/officeDocument/2006/bibliography"/>
-  </ds:schemaRefs>
-</ds:datastoreItem>
 </file>
</xml_diff>